<commit_message>
Document Intro and data set
</commit_message>
<xml_diff>
--- a/Documents/asl_assignment1_template.docx
+++ b/Documents/asl_assignment1_template.docx
@@ -1,6 +1,6 @@
 
 <file path=word/document.xml><?xml version="1.0" encoding="utf-8"?>
-<w:document xmlns:wpc="http://schemas.microsoft.com/office/word/2010/wordprocessingCanvas" xmlns:cx="http://schemas.microsoft.com/office/drawing/2014/chartex" xmlns:mc="http://schemas.openxmlformats.org/markup-compatibility/2006" xmlns:o="urn:schemas-microsoft-com:office:office" xmlns:r="http://schemas.openxmlformats.org/officeDocument/2006/relationships" xmlns:m="http://schemas.openxmlformats.org/officeDocument/2006/math" xmlns:v="urn:schemas-microsoft-com:vml" xmlns:wp14="http://schemas.microsoft.com/office/word/2010/wordprocessingDrawing" xmlns:wp="http://schemas.openxmlformats.org/drawingml/2006/wordprocessingDrawing" xmlns:w10="urn:schemas-microsoft-com:office:word" xmlns:w="http://schemas.openxmlformats.org/wordprocessingml/2006/main" xmlns:w14="http://schemas.microsoft.com/office/word/2010/wordml" xmlns:w15="http://schemas.microsoft.com/office/word/2012/wordml" xmlns:w16se="http://schemas.microsoft.com/office/word/2015/wordml/symex" xmlns:wpg="http://schemas.microsoft.com/office/word/2010/wordprocessingGroup" xmlns:wpi="http://schemas.microsoft.com/office/word/2010/wordprocessingInk" xmlns:wne="http://schemas.microsoft.com/office/word/2006/wordml" xmlns:wps="http://schemas.microsoft.com/office/word/2010/wordprocessingShape" mc:Ignorable="w14 w15 w16se wp14">
+<w:document xmlns:wpc="http://schemas.microsoft.com/office/word/2010/wordprocessingCanvas" xmlns:cx="http://schemas.microsoft.com/office/drawing/2014/chartex" xmlns:cx1="http://schemas.microsoft.com/office/drawing/2015/9/8/chartex" xmlns:cx2="http://schemas.microsoft.com/office/drawing/2015/10/21/chartex" xmlns:cx3="http://schemas.microsoft.com/office/drawing/2016/5/9/chartex" xmlns:cx4="http://schemas.microsoft.com/office/drawing/2016/5/10/chartex" xmlns:cx5="http://schemas.microsoft.com/office/drawing/2016/5/11/chartex" xmlns:cx6="http://schemas.microsoft.com/office/drawing/2016/5/12/chartex" xmlns:cx7="http://schemas.microsoft.com/office/drawing/2016/5/13/chartex" xmlns:cx8="http://schemas.microsoft.com/office/drawing/2016/5/14/chartex" xmlns:mc="http://schemas.openxmlformats.org/markup-compatibility/2006" xmlns:aink="http://schemas.microsoft.com/office/drawing/2016/ink" xmlns:am3d="http://schemas.microsoft.com/office/drawing/2017/model3d" xmlns:o="urn:schemas-microsoft-com:office:office" xmlns:r="http://schemas.openxmlformats.org/officeDocument/2006/relationships" xmlns:m="http://schemas.openxmlformats.org/officeDocument/2006/math" xmlns:v="urn:schemas-microsoft-com:vml" xmlns:wp14="http://schemas.microsoft.com/office/word/2010/wordprocessingDrawing" xmlns:wp="http://schemas.openxmlformats.org/drawingml/2006/wordprocessingDrawing" xmlns:w10="urn:schemas-microsoft-com:office:word" xmlns:w="http://schemas.openxmlformats.org/wordprocessingml/2006/main" xmlns:w14="http://schemas.microsoft.com/office/word/2010/wordml" xmlns:w15="http://schemas.microsoft.com/office/word/2012/wordml" xmlns:w16cid="http://schemas.microsoft.com/office/word/2016/wordml/cid" xmlns:w16se="http://schemas.microsoft.com/office/word/2015/wordml/symex" xmlns:wpg="http://schemas.microsoft.com/office/word/2010/wordprocessingGroup" xmlns:wpi="http://schemas.microsoft.com/office/word/2010/wordprocessingInk" xmlns:wne="http://schemas.microsoft.com/office/word/2006/wordml" xmlns:wps="http://schemas.microsoft.com/office/word/2010/wordprocessingShape" mc:Ignorable="w14 w15 w16se w16cid wp14">
   <w:body>
     <w:p>
       <w:pPr>
@@ -50,7 +50,7 @@
                     </pic:cNvPicPr>
                   </pic:nvPicPr>
                   <pic:blipFill>
-                    <a:blip r:embed="rId5" cstate="print">
+                    <a:blip r:embed="rId6" cstate="print">
                       <a:extLst>
                         <a:ext uri="{28A0092B-C50C-407E-A947-70E740481C1C}">
                           <a14:useLocalDpi xmlns:a14="http://schemas.microsoft.com/office/drawing/2010/main" val="0"/>
@@ -173,6 +173,33 @@
       <w:r>
         <w:t>:</w:t>
       </w:r>
+      <w:r>
+        <w:t xml:space="preserve"> A00267948</w:t>
+      </w:r>
+    </w:p>
+    <w:p/>
+    <w:p>
+      <w:r>
+        <w:rPr>
+          <w:u w:val="single"/>
+        </w:rPr>
+        <w:t xml:space="preserve">Student </w:t>
+      </w:r>
+      <w:r>
+        <w:rPr>
+          <w:u w:val="single"/>
+        </w:rPr>
+        <w:t>Name</w:t>
+      </w:r>
+      <w:r>
+        <w:t>:</w:t>
+      </w:r>
+      <w:r>
+        <w:t xml:space="preserve"> </w:t>
+      </w:r>
+      <w:r>
+        <w:t>Daniel Foth</w:t>
+      </w:r>
     </w:p>
     <w:p/>
     <w:p/>
@@ -188,6 +215,79 @@
         </w:rPr>
         <w:t>Brief Description</w:t>
       </w:r>
+      <w:r>
+        <w:rPr>
+          <w:i/>
+        </w:rPr>
+        <w:t>:</w:t>
+      </w:r>
+      <w:r>
+        <w:rPr>
+          <w:i/>
+        </w:rPr>
+        <w:t xml:space="preserve"> </w:t>
+      </w:r>
+    </w:p>
+    <w:p>
+      <w:pPr>
+        <w:rPr>
+          <w:i/>
+        </w:rPr>
+      </w:pPr>
+      <w:r>
+        <w:rPr>
+          <w:i/>
+        </w:rPr>
+        <w:t xml:space="preserve">This assignment aims to </w:t>
+      </w:r>
+      <w:r>
+        <w:rPr>
+          <w:i/>
+        </w:rPr>
+        <w:t>design, implement</w:t>
+      </w:r>
+      <w:r>
+        <w:rPr>
+          <w:i/>
+        </w:rPr>
+        <w:t xml:space="preserve"> and test </w:t>
+      </w:r>
+      <w:r>
+        <w:rPr>
+          <w:i/>
+        </w:rPr>
+        <w:t xml:space="preserve">a Python program to analyse and visualize </w:t>
+      </w:r>
+      <w:r>
+        <w:rPr>
+          <w:i/>
+        </w:rPr>
+        <w:t xml:space="preserve">a csv data set about </w:t>
+      </w:r>
+      <w:r>
+        <w:rPr>
+          <w:i/>
+        </w:rPr>
+        <w:t>information on bike sharin</w:t>
+      </w:r>
+      <w:r>
+        <w:rPr>
+          <w:i/>
+        </w:rPr>
+        <w:t>g</w:t>
+      </w:r>
+      <w:r>
+        <w:rPr>
+          <w:i/>
+        </w:rPr>
+        <w:t>.</w:t>
+      </w:r>
+      <w:r>
+        <w:rPr>
+          <w:i/>
+        </w:rPr>
+        <w:t xml:space="preserve"> In this document, the data, testing, visualisation and reflective learning will be described in detail.</w:t>
+      </w:r>
     </w:p>
     <w:p/>
     <w:p>
@@ -197,11 +297,16 @@
       <w:r>
         <w:br w:type="page"/>
       </w:r>
-      <w:bookmarkStart w:id="0" w:name="_GoBack"/>
-      <w:bookmarkEnd w:id="0"/>
     </w:p>
     <w:sdt>
       <w:sdtPr>
+        <w:rPr>
+          <w:rFonts w:ascii="Times New Roman" w:eastAsia="Times New Roman" w:hAnsi="Times New Roman" w:cs="Times New Roman"/>
+          <w:color w:val="auto"/>
+          <w:sz w:val="24"/>
+          <w:szCs w:val="24"/>
+          <w:lang w:val="en-GB"/>
+        </w:rPr>
         <w:id w:val="718559787"/>
         <w:docPartObj>
           <w:docPartGallery w:val="Table of Contents"/>
@@ -210,14 +315,9 @@
       </w:sdtPr>
       <w:sdtEndPr>
         <w:rPr>
-          <w:rFonts w:ascii="Times New Roman" w:eastAsia="Times New Roman" w:hAnsi="Times New Roman" w:cs="Times New Roman"/>
           <w:b/>
           <w:bCs/>
           <w:noProof/>
-          <w:color w:val="auto"/>
-          <w:sz w:val="24"/>
-          <w:szCs w:val="24"/>
-          <w:lang w:val="en-GB"/>
         </w:rPr>
       </w:sdtEndPr>
       <w:sdtContent>
@@ -808,12 +908,113 @@
       <w:pPr>
         <w:pStyle w:val="Heading1"/>
       </w:pPr>
-      <w:bookmarkStart w:id="1" w:name="_Toc22211610"/>
+      <w:bookmarkStart w:id="0" w:name="_Toc22211610"/>
       <w:r>
         <w:lastRenderedPageBreak/>
         <w:t>Introduction</w:t>
       </w:r>
-      <w:bookmarkEnd w:id="1"/>
+      <w:bookmarkEnd w:id="0"/>
+    </w:p>
+    <w:p>
+      <w:pPr>
+        <w:rPr>
+          <w:i/>
+        </w:rPr>
+      </w:pPr>
+      <w:r>
+        <w:rPr>
+          <w:i/>
+        </w:rPr>
+        <w:t xml:space="preserve">This assignment aims to </w:t>
+      </w:r>
+      <w:r>
+        <w:rPr>
+          <w:i/>
+        </w:rPr>
+        <w:t>design, implement</w:t>
+      </w:r>
+      <w:r>
+        <w:rPr>
+          <w:i/>
+        </w:rPr>
+        <w:t xml:space="preserve"> and test </w:t>
+      </w:r>
+      <w:r>
+        <w:rPr>
+          <w:i/>
+        </w:rPr>
+        <w:t xml:space="preserve">a Python program to analyse and visualize </w:t>
+      </w:r>
+      <w:r>
+        <w:rPr>
+          <w:i/>
+        </w:rPr>
+        <w:t xml:space="preserve">a csv data set about </w:t>
+      </w:r>
+      <w:r>
+        <w:rPr>
+          <w:i/>
+        </w:rPr>
+        <w:t>information on bike sharin</w:t>
+      </w:r>
+      <w:r>
+        <w:rPr>
+          <w:i/>
+        </w:rPr>
+        <w:t>g</w:t>
+      </w:r>
+      <w:r>
+        <w:rPr>
+          <w:i/>
+        </w:rPr>
+        <w:t>.</w:t>
+      </w:r>
+      <w:r>
+        <w:rPr>
+          <w:i/>
+        </w:rPr>
+        <w:t xml:space="preserve"> In the Data section below you can find information about the data, how its laid out and where it was sourced from.</w:t>
+      </w:r>
+    </w:p>
+    <w:p>
+      <w:pPr>
+        <w:rPr>
+          <w:i/>
+        </w:rPr>
+      </w:pPr>
+    </w:p>
+    <w:p>
+      <w:pPr>
+        <w:rPr>
+          <w:i/>
+        </w:rPr>
+      </w:pPr>
+      <w:r>
+        <w:rPr>
+          <w:i/>
+        </w:rPr>
+        <w:t>The design for the program should be modular and allow for the importing of custom data sets to be processed via user input. It should be able to output graphs for linear regression and normal distribution. More information can be found in the design section below.</w:t>
+      </w:r>
+    </w:p>
+    <w:p>
+      <w:pPr>
+        <w:rPr>
+          <w:i/>
+        </w:rPr>
+      </w:pPr>
+    </w:p>
+    <w:p>
+      <w:pPr>
+        <w:rPr>
+          <w:i/>
+        </w:rPr>
+      </w:pPr>
+      <w:r>
+        <w:rPr>
+          <w:i/>
+        </w:rPr>
+        <w:t>In this document, the data, testing, visualisation and reflective learning will be described in detail.</w:t>
+      </w:r>
     </w:p>
     <w:p>
       <w:pPr>
@@ -827,18 +1028,1029 @@
       <w:pPr>
         <w:pStyle w:val="Heading1"/>
       </w:pPr>
-      <w:bookmarkStart w:id="2" w:name="_Toc22211611"/>
+      <w:bookmarkStart w:id="1" w:name="_Toc22211611"/>
       <w:r>
         <w:lastRenderedPageBreak/>
         <w:t>Data</w:t>
       </w:r>
-      <w:bookmarkEnd w:id="2"/>
+      <w:bookmarkEnd w:id="1"/>
     </w:p>
     <w:p>
       <w:pPr>
         <w:spacing w:after="160" w:line="259" w:lineRule="auto"/>
       </w:pPr>
       <w:r>
+        <w:t xml:space="preserve">The data set was taken from </w:t>
+      </w:r>
+      <w:hyperlink r:id="rId7" w:history="1">
+        <w:r>
+          <w:rPr>
+            <w:rStyle w:val="Hyperlink"/>
+          </w:rPr>
+          <w:t>https://archive.ics.uci.edu/m</w:t>
+        </w:r>
+        <w:r>
+          <w:rPr>
+            <w:rStyle w:val="Hyperlink"/>
+          </w:rPr>
+          <w:t>l</w:t>
+        </w:r>
+        <w:r>
+          <w:rPr>
+            <w:rStyle w:val="Hyperlink"/>
+          </w:rPr>
+          <w:t>/datasets/bike+sharing+dataset</w:t>
+        </w:r>
+      </w:hyperlink>
+    </w:p>
+    <w:p>
+      <w:pPr>
+        <w:spacing w:after="160" w:line="259" w:lineRule="auto"/>
+      </w:pPr>
+      <w:r>
+        <w:t xml:space="preserve">This data set was composed by </w:t>
+      </w:r>
+      <w:proofErr w:type="spellStart"/>
+      <w:r>
+        <w:t>Hadi</w:t>
+      </w:r>
+      <w:proofErr w:type="spellEnd"/>
+      <w:r>
+        <w:t xml:space="preserve"> </w:t>
+      </w:r>
+      <w:proofErr w:type="spellStart"/>
+      <w:r>
+        <w:t>Fanaee</w:t>
+      </w:r>
+      <w:proofErr w:type="spellEnd"/>
+      <w:r>
+        <w:t>-T</w:t>
+      </w:r>
+      <w:r>
+        <w:t xml:space="preserve"> </w:t>
+      </w:r>
+      <w:r>
+        <w:t>and records the number of users interacting with a bike sharing system. It can give us an interesting view of how the bikes are utilised in different weather conditions. It also shows us how many registered/casual users use the services.</w:t>
+      </w:r>
+    </w:p>
+    <w:p>
+      <w:pPr>
+        <w:spacing w:after="160" w:line="259" w:lineRule="auto"/>
+      </w:pPr>
+      <w:r>
+        <w:t xml:space="preserve">The data set includes </w:t>
+      </w:r>
+      <w:r>
+        <w:t xml:space="preserve">2 csv files. hours.csv and days.csv. hours.csv has 17 columns and </w:t>
+      </w:r>
+      <w:r>
+        <w:t>17389</w:t>
+      </w:r>
+      <w:r>
+        <w:t xml:space="preserve"> entries. This will be the default dataset used for the analysis. days.csv has 16 columns and 731 entries.</w:t>
+      </w:r>
+    </w:p>
+    <w:p>
+      <w:pPr>
+        <w:spacing w:after="160" w:line="259" w:lineRule="auto"/>
+      </w:pPr>
+      <w:r>
+        <w:t>T</w:t>
+      </w:r>
+      <w:r>
+        <w:t>he following columns</w:t>
+      </w:r>
+      <w:r>
+        <w:t xml:space="preserve"> are present</w:t>
+      </w:r>
+      <w:r>
+        <w:t>:</w:t>
+      </w:r>
+    </w:p>
+    <w:tbl>
+      <w:tblPr>
+        <w:tblStyle w:val="PlainTable3"/>
+        <w:tblW w:w="0" w:type="auto"/>
+        <w:tblLook w:val="04A0" w:firstRow="1" w:lastRow="0" w:firstColumn="1" w:lastColumn="0" w:noHBand="0" w:noVBand="1"/>
+      </w:tblPr>
+      <w:tblGrid>
+        <w:gridCol w:w="2835"/>
+        <w:gridCol w:w="6181"/>
+      </w:tblGrid>
+      <w:tr>
+        <w:trPr>
+          <w:cnfStyle w:val="100000000000" w:firstRow="1" w:lastRow="0" w:firstColumn="0" w:lastColumn="0" w:oddVBand="0" w:evenVBand="0" w:oddHBand="0" w:evenHBand="0" w:firstRowFirstColumn="0" w:firstRowLastColumn="0" w:lastRowFirstColumn="0" w:lastRowLastColumn="0"/>
+        </w:trPr>
+        <w:tc>
+          <w:tcPr>
+            <w:cnfStyle w:val="001000000100" w:firstRow="0" w:lastRow="0" w:firstColumn="1" w:lastColumn="0" w:oddVBand="0" w:evenVBand="0" w:oddHBand="0" w:evenHBand="0" w:firstRowFirstColumn="1" w:firstRowLastColumn="0" w:lastRowFirstColumn="0" w:lastRowLastColumn="0"/>
+            <w:tcW w:w="2835" w:type="dxa"/>
+          </w:tcPr>
+          <w:p>
+            <w:pPr>
+              <w:spacing w:after="160" w:line="259" w:lineRule="auto"/>
+            </w:pPr>
+            <w:r>
+              <w:t>Column</w:t>
+            </w:r>
+          </w:p>
+        </w:tc>
+        <w:tc>
+          <w:tcPr>
+            <w:tcW w:w="6181" w:type="dxa"/>
+          </w:tcPr>
+          <w:p>
+            <w:pPr>
+              <w:spacing w:after="160" w:line="259" w:lineRule="auto"/>
+              <w:cnfStyle w:val="100000000000" w:firstRow="1" w:lastRow="0" w:firstColumn="0" w:lastColumn="0" w:oddVBand="0" w:evenVBand="0" w:oddHBand="0" w:evenHBand="0" w:firstRowFirstColumn="0" w:firstRowLastColumn="0" w:lastRowFirstColumn="0" w:lastRowLastColumn="0"/>
+              <w:rPr>
+                <w:b w:val="0"/>
+                <w:bCs w:val="0"/>
+                <w:caps w:val="0"/>
+              </w:rPr>
+            </w:pPr>
+            <w:r>
+              <w:t>Description</w:t>
+            </w:r>
+          </w:p>
+        </w:tc>
+      </w:tr>
+      <w:tr>
+        <w:trPr>
+          <w:cnfStyle w:val="000000100000" w:firstRow="0" w:lastRow="0" w:firstColumn="0" w:lastColumn="0" w:oddVBand="0" w:evenVBand="0" w:oddHBand="1" w:evenHBand="0" w:firstRowFirstColumn="0" w:firstRowLastColumn="0" w:lastRowFirstColumn="0" w:lastRowLastColumn="0"/>
+        </w:trPr>
+        <w:tc>
+          <w:tcPr>
+            <w:cnfStyle w:val="001000000000" w:firstRow="0" w:lastRow="0" w:firstColumn="1" w:lastColumn="0" w:oddVBand="0" w:evenVBand="0" w:oddHBand="0" w:evenHBand="0" w:firstRowFirstColumn="0" w:firstRowLastColumn="0" w:lastRowFirstColumn="0" w:lastRowLastColumn="0"/>
+            <w:tcW w:w="2835" w:type="dxa"/>
+          </w:tcPr>
+          <w:p>
+            <w:pPr>
+              <w:spacing w:after="160" w:line="259" w:lineRule="auto"/>
+            </w:pPr>
+            <w:r>
+              <w:t>instant</w:t>
+            </w:r>
+          </w:p>
+        </w:tc>
+        <w:tc>
+          <w:tcPr>
+            <w:tcW w:w="6181" w:type="dxa"/>
+          </w:tcPr>
+          <w:p>
+            <w:pPr>
+              <w:spacing w:after="160" w:line="259" w:lineRule="auto"/>
+              <w:cnfStyle w:val="000000100000" w:firstRow="0" w:lastRow="0" w:firstColumn="0" w:lastColumn="0" w:oddVBand="0" w:evenVBand="0" w:oddHBand="1" w:evenHBand="0" w:firstRowFirstColumn="0" w:firstRowLastColumn="0" w:lastRowFirstColumn="0" w:lastRowLastColumn="0"/>
+            </w:pPr>
+            <w:r>
+              <w:t xml:space="preserve">Index of the </w:t>
+            </w:r>
+            <w:r>
+              <w:t>record</w:t>
+            </w:r>
+          </w:p>
+        </w:tc>
+      </w:tr>
+      <w:tr>
+        <w:tc>
+          <w:tcPr>
+            <w:cnfStyle w:val="001000000000" w:firstRow="0" w:lastRow="0" w:firstColumn="1" w:lastColumn="0" w:oddVBand="0" w:evenVBand="0" w:oddHBand="0" w:evenHBand="0" w:firstRowFirstColumn="0" w:firstRowLastColumn="0" w:lastRowFirstColumn="0" w:lastRowLastColumn="0"/>
+            <w:tcW w:w="2835" w:type="dxa"/>
+          </w:tcPr>
+          <w:p>
+            <w:pPr>
+              <w:spacing w:after="160" w:line="259" w:lineRule="auto"/>
+            </w:pPr>
+            <w:r>
+              <w:t>dteday</w:t>
+            </w:r>
+          </w:p>
+        </w:tc>
+        <w:tc>
+          <w:tcPr>
+            <w:tcW w:w="6181" w:type="dxa"/>
+          </w:tcPr>
+          <w:p>
+            <w:pPr>
+              <w:spacing w:after="160" w:line="259" w:lineRule="auto"/>
+              <w:cnfStyle w:val="000000000000" w:firstRow="0" w:lastRow="0" w:firstColumn="0" w:lastColumn="0" w:oddVBand="0" w:evenVBand="0" w:oddHBand="0" w:evenHBand="0" w:firstRowFirstColumn="0" w:firstRowLastColumn="0" w:lastRowFirstColumn="0" w:lastRowLastColumn="0"/>
+            </w:pPr>
+            <w:r>
+              <w:t>The date of the record</w:t>
+            </w:r>
+          </w:p>
+        </w:tc>
+      </w:tr>
+      <w:tr>
+        <w:trPr>
+          <w:cnfStyle w:val="000000100000" w:firstRow="0" w:lastRow="0" w:firstColumn="0" w:lastColumn="0" w:oddVBand="0" w:evenVBand="0" w:oddHBand="1" w:evenHBand="0" w:firstRowFirstColumn="0" w:firstRowLastColumn="0" w:lastRowFirstColumn="0" w:lastRowLastColumn="0"/>
+        </w:trPr>
+        <w:tc>
+          <w:tcPr>
+            <w:cnfStyle w:val="001000000000" w:firstRow="0" w:lastRow="0" w:firstColumn="1" w:lastColumn="0" w:oddVBand="0" w:evenVBand="0" w:oddHBand="0" w:evenHBand="0" w:firstRowFirstColumn="0" w:firstRowLastColumn="0" w:lastRowFirstColumn="0" w:lastRowLastColumn="0"/>
+            <w:tcW w:w="2835" w:type="dxa"/>
+          </w:tcPr>
+          <w:p>
+            <w:pPr>
+              <w:spacing w:after="160" w:line="259" w:lineRule="auto"/>
+            </w:pPr>
+            <w:r>
+              <w:t>season</w:t>
+            </w:r>
+          </w:p>
+        </w:tc>
+        <w:tc>
+          <w:tcPr>
+            <w:tcW w:w="6181" w:type="dxa"/>
+          </w:tcPr>
+          <w:p>
+            <w:pPr>
+              <w:spacing w:after="160" w:line="259" w:lineRule="auto"/>
+              <w:cnfStyle w:val="000000100000" w:firstRow="0" w:lastRow="0" w:firstColumn="0" w:lastColumn="0" w:oddVBand="0" w:evenVBand="0" w:oddHBand="1" w:evenHBand="0" w:firstRowFirstColumn="0" w:firstRowLastColumn="0" w:lastRowFirstColumn="0" w:lastRowLastColumn="0"/>
+            </w:pPr>
+            <w:r>
+              <w:t xml:space="preserve">The season the record was taken in. </w:t>
+            </w:r>
+            <w:r>
+              <w:t>(1</w:t>
+            </w:r>
+            <w:r>
+              <w:t>=S</w:t>
+            </w:r>
+            <w:r>
+              <w:t>pringer, 2</w:t>
+            </w:r>
+            <w:r>
+              <w:t>=S</w:t>
+            </w:r>
+            <w:r>
+              <w:t>ummer, 3</w:t>
+            </w:r>
+            <w:r>
+              <w:t>=F</w:t>
+            </w:r>
+            <w:r>
+              <w:t>all, 4</w:t>
+            </w:r>
+            <w:r>
+              <w:t>=W</w:t>
+            </w:r>
+            <w:r>
+              <w:t>inter)</w:t>
+            </w:r>
+          </w:p>
+        </w:tc>
+      </w:tr>
+      <w:tr>
+        <w:tc>
+          <w:tcPr>
+            <w:cnfStyle w:val="001000000000" w:firstRow="0" w:lastRow="0" w:firstColumn="1" w:lastColumn="0" w:oddVBand="0" w:evenVBand="0" w:oddHBand="0" w:evenHBand="0" w:firstRowFirstColumn="0" w:firstRowLastColumn="0" w:lastRowFirstColumn="0" w:lastRowLastColumn="0"/>
+            <w:tcW w:w="2835" w:type="dxa"/>
+          </w:tcPr>
+          <w:p>
+            <w:pPr>
+              <w:spacing w:after="160" w:line="259" w:lineRule="auto"/>
+            </w:pPr>
+            <w:r>
+              <w:t>Yr</w:t>
+            </w:r>
+          </w:p>
+        </w:tc>
+        <w:tc>
+          <w:tcPr>
+            <w:tcW w:w="6181" w:type="dxa"/>
+          </w:tcPr>
+          <w:p>
+            <w:pPr>
+              <w:spacing w:after="160" w:line="259" w:lineRule="auto"/>
+              <w:cnfStyle w:val="000000000000" w:firstRow="0" w:lastRow="0" w:firstColumn="0" w:lastColumn="0" w:oddVBand="0" w:evenVBand="0" w:oddHBand="0" w:evenHBand="0" w:firstRowFirstColumn="0" w:firstRowLastColumn="0" w:lastRowFirstColumn="0" w:lastRowLastColumn="0"/>
+            </w:pPr>
+            <w:r>
+              <w:t xml:space="preserve">The </w:t>
+            </w:r>
+            <w:r>
+              <w:t>year</w:t>
+            </w:r>
+            <w:r>
+              <w:t xml:space="preserve"> of the record. </w:t>
+            </w:r>
+            <w:r>
+              <w:t xml:space="preserve"> </w:t>
+            </w:r>
+            <w:r>
+              <w:t>(0</w:t>
+            </w:r>
+            <w:r>
+              <w:t>=</w:t>
+            </w:r>
+            <w:r>
+              <w:t>2011, 1</w:t>
+            </w:r>
+            <w:r>
+              <w:t>=</w:t>
+            </w:r>
+            <w:r>
+              <w:t>2012)</w:t>
+            </w:r>
+          </w:p>
+        </w:tc>
+      </w:tr>
+      <w:tr>
+        <w:trPr>
+          <w:cnfStyle w:val="000000100000" w:firstRow="0" w:lastRow="0" w:firstColumn="0" w:lastColumn="0" w:oddVBand="0" w:evenVBand="0" w:oddHBand="1" w:evenHBand="0" w:firstRowFirstColumn="0" w:firstRowLastColumn="0" w:lastRowFirstColumn="0" w:lastRowLastColumn="0"/>
+        </w:trPr>
+        <w:tc>
+          <w:tcPr>
+            <w:cnfStyle w:val="001000000000" w:firstRow="0" w:lastRow="0" w:firstColumn="1" w:lastColumn="0" w:oddVBand="0" w:evenVBand="0" w:oddHBand="0" w:evenHBand="0" w:firstRowFirstColumn="0" w:firstRowLastColumn="0" w:lastRowFirstColumn="0" w:lastRowLastColumn="0"/>
+            <w:tcW w:w="2835" w:type="dxa"/>
+          </w:tcPr>
+          <w:p>
+            <w:pPr>
+              <w:spacing w:after="160" w:line="259" w:lineRule="auto"/>
+            </w:pPr>
+            <w:r>
+              <w:t>mnth</w:t>
+            </w:r>
+          </w:p>
+        </w:tc>
+        <w:tc>
+          <w:tcPr>
+            <w:tcW w:w="6181" w:type="dxa"/>
+          </w:tcPr>
+          <w:p>
+            <w:pPr>
+              <w:spacing w:after="160" w:line="259" w:lineRule="auto"/>
+              <w:cnfStyle w:val="000000100000" w:firstRow="0" w:lastRow="0" w:firstColumn="0" w:lastColumn="0" w:oddVBand="0" w:evenVBand="0" w:oddHBand="1" w:evenHBand="0" w:firstRowFirstColumn="0" w:firstRowLastColumn="0" w:lastRowFirstColumn="0" w:lastRowLastColumn="0"/>
+            </w:pPr>
+            <w:r>
+              <w:t xml:space="preserve">The month of the record. </w:t>
+            </w:r>
+            <w:r>
+              <w:t xml:space="preserve"> </w:t>
+            </w:r>
+            <w:r>
+              <w:t>(from 1 to 12)</w:t>
+            </w:r>
+          </w:p>
+        </w:tc>
+      </w:tr>
+      <w:tr>
+        <w:tc>
+          <w:tcPr>
+            <w:cnfStyle w:val="001000000000" w:firstRow="0" w:lastRow="0" w:firstColumn="1" w:lastColumn="0" w:oddVBand="0" w:evenVBand="0" w:oddHBand="0" w:evenHBand="0" w:firstRowFirstColumn="0" w:firstRowLastColumn="0" w:lastRowFirstColumn="0" w:lastRowLastColumn="0"/>
+            <w:tcW w:w="2835" w:type="dxa"/>
+          </w:tcPr>
+          <w:p>
+            <w:pPr>
+              <w:spacing w:after="160" w:line="259" w:lineRule="auto"/>
+            </w:pPr>
+            <w:r>
+              <w:t>hr</w:t>
+            </w:r>
+            <w:r>
+              <w:t xml:space="preserve"> </w:t>
+            </w:r>
+          </w:p>
+        </w:tc>
+        <w:tc>
+          <w:tcPr>
+            <w:tcW w:w="6181" w:type="dxa"/>
+          </w:tcPr>
+          <w:p>
+            <w:pPr>
+              <w:spacing w:after="160" w:line="259" w:lineRule="auto"/>
+              <w:cnfStyle w:val="000000000000" w:firstRow="0" w:lastRow="0" w:firstColumn="0" w:lastColumn="0" w:oddVBand="0" w:evenVBand="0" w:oddHBand="0" w:evenHBand="0" w:firstRowFirstColumn="0" w:firstRowLastColumn="0" w:lastRowFirstColumn="0" w:lastRowLastColumn="0"/>
+            </w:pPr>
+            <w:r>
+              <w:t>(</w:t>
+            </w:r>
+            <w:r>
+              <w:t>not in days.csv</w:t>
+            </w:r>
+            <w:r>
+              <w:t>)</w:t>
+            </w:r>
+            <w:r>
+              <w:t xml:space="preserve"> </w:t>
+            </w:r>
+            <w:r>
+              <w:t xml:space="preserve">The </w:t>
+            </w:r>
+            <w:r>
+              <w:t>hour</w:t>
+            </w:r>
+            <w:r>
+              <w:t xml:space="preserve"> </w:t>
+            </w:r>
+            <w:r>
+              <w:t>of the</w:t>
+            </w:r>
+            <w:r>
+              <w:t xml:space="preserve"> record. </w:t>
+            </w:r>
+            <w:r>
+              <w:t xml:space="preserve"> </w:t>
+            </w:r>
+            <w:r>
+              <w:t>(from 1 to 12)</w:t>
+            </w:r>
+          </w:p>
+        </w:tc>
+      </w:tr>
+      <w:tr>
+        <w:trPr>
+          <w:cnfStyle w:val="000000100000" w:firstRow="0" w:lastRow="0" w:firstColumn="0" w:lastColumn="0" w:oddVBand="0" w:evenVBand="0" w:oddHBand="1" w:evenHBand="0" w:firstRowFirstColumn="0" w:firstRowLastColumn="0" w:lastRowFirstColumn="0" w:lastRowLastColumn="0"/>
+        </w:trPr>
+        <w:tc>
+          <w:tcPr>
+            <w:cnfStyle w:val="001000000000" w:firstRow="0" w:lastRow="0" w:firstColumn="1" w:lastColumn="0" w:oddVBand="0" w:evenVBand="0" w:oddHBand="0" w:evenHBand="0" w:firstRowFirstColumn="0" w:firstRowLastColumn="0" w:lastRowFirstColumn="0" w:lastRowLastColumn="0"/>
+            <w:tcW w:w="2835" w:type="dxa"/>
+          </w:tcPr>
+          <w:p>
+            <w:pPr>
+              <w:spacing w:after="160" w:line="259" w:lineRule="auto"/>
+            </w:pPr>
+            <w:r>
+              <w:t>holiday</w:t>
+            </w:r>
+          </w:p>
+        </w:tc>
+        <w:tc>
+          <w:tcPr>
+            <w:tcW w:w="6181" w:type="dxa"/>
+          </w:tcPr>
+          <w:p>
+            <w:pPr>
+              <w:spacing w:after="160" w:line="259" w:lineRule="auto"/>
+              <w:cnfStyle w:val="000000100000" w:firstRow="0" w:lastRow="0" w:firstColumn="0" w:lastColumn="0" w:oddVBand="0" w:evenVBand="0" w:oddHBand="1" w:evenHBand="0" w:firstRowFirstColumn="0" w:firstRowLastColumn="0" w:lastRowFirstColumn="0" w:lastRowLastColumn="0"/>
+            </w:pPr>
+            <w:r>
+              <w:t>Defines if a day is a holiday. (0=false, 1=true)</w:t>
+            </w:r>
+          </w:p>
+        </w:tc>
+      </w:tr>
+      <w:tr>
+        <w:tc>
+          <w:tcPr>
+            <w:cnfStyle w:val="001000000000" w:firstRow="0" w:lastRow="0" w:firstColumn="1" w:lastColumn="0" w:oddVBand="0" w:evenVBand="0" w:oddHBand="0" w:evenHBand="0" w:firstRowFirstColumn="0" w:firstRowLastColumn="0" w:lastRowFirstColumn="0" w:lastRowLastColumn="0"/>
+            <w:tcW w:w="2835" w:type="dxa"/>
+          </w:tcPr>
+          <w:p>
+            <w:pPr>
+              <w:spacing w:after="160" w:line="259" w:lineRule="auto"/>
+            </w:pPr>
+            <w:r>
+              <w:t>weekday</w:t>
+            </w:r>
+          </w:p>
+        </w:tc>
+        <w:tc>
+          <w:tcPr>
+            <w:tcW w:w="6181" w:type="dxa"/>
+          </w:tcPr>
+          <w:p>
+            <w:pPr>
+              <w:spacing w:after="160" w:line="259" w:lineRule="auto"/>
+              <w:cnfStyle w:val="000000000000" w:firstRow="0" w:lastRow="0" w:firstColumn="0" w:lastColumn="0" w:oddVBand="0" w:evenVBand="0" w:oddHBand="0" w:evenHBand="0" w:firstRowFirstColumn="0" w:firstRowLastColumn="0" w:lastRowFirstColumn="0" w:lastRowLastColumn="0"/>
+            </w:pPr>
+            <w:r>
+              <w:t xml:space="preserve">Defines if a day is a </w:t>
+            </w:r>
+            <w:r>
+              <w:t>weekday</w:t>
+            </w:r>
+            <w:r>
+              <w:t>. (0=false, 1=true)</w:t>
+            </w:r>
+          </w:p>
+        </w:tc>
+      </w:tr>
+      <w:tr>
+        <w:trPr>
+          <w:cnfStyle w:val="000000100000" w:firstRow="0" w:lastRow="0" w:firstColumn="0" w:lastColumn="0" w:oddVBand="0" w:evenVBand="0" w:oddHBand="1" w:evenHBand="0" w:firstRowFirstColumn="0" w:firstRowLastColumn="0" w:lastRowFirstColumn="0" w:lastRowLastColumn="0"/>
+        </w:trPr>
+        <w:tc>
+          <w:tcPr>
+            <w:cnfStyle w:val="001000000000" w:firstRow="0" w:lastRow="0" w:firstColumn="1" w:lastColumn="0" w:oddVBand="0" w:evenVBand="0" w:oddHBand="0" w:evenHBand="0" w:firstRowFirstColumn="0" w:firstRowLastColumn="0" w:lastRowFirstColumn="0" w:lastRowLastColumn="0"/>
+            <w:tcW w:w="2835" w:type="dxa"/>
+          </w:tcPr>
+          <w:p>
+            <w:pPr>
+              <w:spacing w:after="160" w:line="259" w:lineRule="auto"/>
+            </w:pPr>
+            <w:r>
+              <w:t>workingday</w:t>
+            </w:r>
+          </w:p>
+        </w:tc>
+        <w:tc>
+          <w:tcPr>
+            <w:tcW w:w="6181" w:type="dxa"/>
+          </w:tcPr>
+          <w:p>
+            <w:pPr>
+              <w:spacing w:after="160" w:line="259" w:lineRule="auto"/>
+              <w:cnfStyle w:val="000000100000" w:firstRow="0" w:lastRow="0" w:firstColumn="0" w:lastColumn="0" w:oddVBand="0" w:evenVBand="0" w:oddHBand="1" w:evenHBand="0" w:firstRowFirstColumn="0" w:firstRowLastColumn="0" w:lastRowFirstColumn="0" w:lastRowLastColumn="0"/>
+            </w:pPr>
+            <w:r>
+              <w:t xml:space="preserve">Defines if a day is a </w:t>
+            </w:r>
+            <w:r>
+              <w:t>working day meaning it’s a week day but not a holiday.</w:t>
+            </w:r>
+            <w:r>
+              <w:t xml:space="preserve"> (0=false, 1=true)</w:t>
+            </w:r>
+          </w:p>
+        </w:tc>
+      </w:tr>
+      <w:tr>
+        <w:tc>
+          <w:tcPr>
+            <w:cnfStyle w:val="001000000000" w:firstRow="0" w:lastRow="0" w:firstColumn="1" w:lastColumn="0" w:oddVBand="0" w:evenVBand="0" w:oddHBand="0" w:evenHBand="0" w:firstRowFirstColumn="0" w:firstRowLastColumn="0" w:lastRowFirstColumn="0" w:lastRowLastColumn="0"/>
+            <w:tcW w:w="2835" w:type="dxa"/>
+          </w:tcPr>
+          <w:p>
+            <w:pPr>
+              <w:spacing w:after="160" w:line="259" w:lineRule="auto"/>
+            </w:pPr>
+            <w:r>
+              <w:t>weathersit</w:t>
+            </w:r>
+          </w:p>
+        </w:tc>
+        <w:tc>
+          <w:tcPr>
+            <w:tcW w:w="6181" w:type="dxa"/>
+          </w:tcPr>
+          <w:p>
+            <w:pPr>
+              <w:spacing w:after="160" w:line="259" w:lineRule="auto"/>
+              <w:cnfStyle w:val="000000000000" w:firstRow="0" w:lastRow="0" w:firstColumn="0" w:lastColumn="0" w:oddVBand="0" w:evenVBand="0" w:oddHBand="0" w:evenHBand="0" w:firstRowFirstColumn="0" w:firstRowLastColumn="0" w:lastRowFirstColumn="0" w:lastRowLastColumn="0"/>
+            </w:pPr>
+            <w:r>
+              <w:t>This defines what the weather was like at the time of taking the record. (value from 1-4)</w:t>
+            </w:r>
+          </w:p>
+          <w:p>
+            <w:pPr>
+              <w:pStyle w:val="ListParagraph"/>
+              <w:numPr>
+                <w:ilvl w:val="0"/>
+                <w:numId w:val="1"/>
+              </w:numPr>
+              <w:spacing w:after="160" w:line="259" w:lineRule="auto"/>
+              <w:cnfStyle w:val="000000000000" w:firstRow="0" w:lastRow="0" w:firstColumn="0" w:lastColumn="0" w:oddVBand="0" w:evenVBand="0" w:oddHBand="0" w:evenHBand="0" w:firstRowFirstColumn="0" w:firstRowLastColumn="0" w:lastRowFirstColumn="0" w:lastRowLastColumn="0"/>
+            </w:pPr>
+            <w:r>
+              <w:t>Clear, Few clouds, Partly cloudy, Partly cloudy</w:t>
+            </w:r>
+          </w:p>
+          <w:p>
+            <w:pPr>
+              <w:pStyle w:val="ListParagraph"/>
+              <w:numPr>
+                <w:ilvl w:val="0"/>
+                <w:numId w:val="1"/>
+              </w:numPr>
+              <w:spacing w:after="160" w:line="259" w:lineRule="auto"/>
+              <w:cnfStyle w:val="000000000000" w:firstRow="0" w:lastRow="0" w:firstColumn="0" w:lastColumn="0" w:oddVBand="0" w:evenVBand="0" w:oddHBand="0" w:evenHBand="0" w:firstRowFirstColumn="0" w:firstRowLastColumn="0" w:lastRowFirstColumn="0" w:lastRowLastColumn="0"/>
+            </w:pPr>
+            <w:r>
+              <w:t xml:space="preserve">Mist </w:t>
+            </w:r>
+            <w:r>
+              <w:t>&amp;</w:t>
+            </w:r>
+            <w:r>
+              <w:t xml:space="preserve"> Cloudy, Mist </w:t>
+            </w:r>
+            <w:r>
+              <w:t>&amp;</w:t>
+            </w:r>
+            <w:r>
+              <w:t xml:space="preserve"> Broken clouds, Mist </w:t>
+            </w:r>
+            <w:r>
+              <w:t>&amp;</w:t>
+            </w:r>
+            <w:r>
+              <w:t xml:space="preserve"> Few clouds, Mist</w:t>
+            </w:r>
+          </w:p>
+          <w:p>
+            <w:pPr>
+              <w:pStyle w:val="ListParagraph"/>
+              <w:numPr>
+                <w:ilvl w:val="0"/>
+                <w:numId w:val="1"/>
+              </w:numPr>
+              <w:spacing w:after="160" w:line="259" w:lineRule="auto"/>
+              <w:cnfStyle w:val="000000000000" w:firstRow="0" w:lastRow="0" w:firstColumn="0" w:lastColumn="0" w:oddVBand="0" w:evenVBand="0" w:oddHBand="0" w:evenHBand="0" w:firstRowFirstColumn="0" w:firstRowLastColumn="0" w:lastRowFirstColumn="0" w:lastRowLastColumn="0"/>
+            </w:pPr>
+            <w:r>
+              <w:t xml:space="preserve">Light Snow, Light Rain </w:t>
+            </w:r>
+            <w:r>
+              <w:t>&amp;</w:t>
+            </w:r>
+            <w:r>
+              <w:t xml:space="preserve"> Thunderstorm </w:t>
+            </w:r>
+            <w:r>
+              <w:t>&amp;</w:t>
+            </w:r>
+            <w:r>
+              <w:t xml:space="preserve"> Scattered clouds, Light Rain </w:t>
+            </w:r>
+            <w:r>
+              <w:t>&amp;</w:t>
+            </w:r>
+            <w:r>
+              <w:t xml:space="preserve"> Scattered clouds</w:t>
+            </w:r>
+          </w:p>
+          <w:p>
+            <w:pPr>
+              <w:pStyle w:val="ListParagraph"/>
+              <w:numPr>
+                <w:ilvl w:val="0"/>
+                <w:numId w:val="1"/>
+              </w:numPr>
+              <w:spacing w:after="160" w:line="259" w:lineRule="auto"/>
+              <w:cnfStyle w:val="000000000000" w:firstRow="0" w:lastRow="0" w:firstColumn="0" w:lastColumn="0" w:oddVBand="0" w:evenVBand="0" w:oddHBand="0" w:evenHBand="0" w:firstRowFirstColumn="0" w:firstRowLastColumn="0" w:lastRowFirstColumn="0" w:lastRowLastColumn="0"/>
+            </w:pPr>
+            <w:r>
+              <w:t xml:space="preserve">Heavy Rain </w:t>
+            </w:r>
+            <w:r>
+              <w:t>&amp;</w:t>
+            </w:r>
+            <w:r>
+              <w:t xml:space="preserve"> Ice Pallets </w:t>
+            </w:r>
+            <w:r>
+              <w:t>&amp;</w:t>
+            </w:r>
+            <w:r>
+              <w:t xml:space="preserve"> Thunderstorm </w:t>
+            </w:r>
+            <w:r>
+              <w:t>&amp;</w:t>
+            </w:r>
+            <w:r>
+              <w:t xml:space="preserve"> Mist, Snow </w:t>
+            </w:r>
+            <w:r>
+              <w:t>&amp;</w:t>
+            </w:r>
+            <w:r>
+              <w:t xml:space="preserve"> Fog</w:t>
+            </w:r>
+          </w:p>
+        </w:tc>
+      </w:tr>
+      <w:tr>
+        <w:trPr>
+          <w:cnfStyle w:val="000000100000" w:firstRow="0" w:lastRow="0" w:firstColumn="0" w:lastColumn="0" w:oddVBand="0" w:evenVBand="0" w:oddHBand="1" w:evenHBand="0" w:firstRowFirstColumn="0" w:firstRowLastColumn="0" w:lastRowFirstColumn="0" w:lastRowLastColumn="0"/>
+        </w:trPr>
+        <w:tc>
+          <w:tcPr>
+            <w:cnfStyle w:val="001000000000" w:firstRow="0" w:lastRow="0" w:firstColumn="1" w:lastColumn="0" w:oddVBand="0" w:evenVBand="0" w:oddHBand="0" w:evenHBand="0" w:firstRowFirstColumn="0" w:firstRowLastColumn="0" w:lastRowFirstColumn="0" w:lastRowLastColumn="0"/>
+            <w:tcW w:w="2835" w:type="dxa"/>
+          </w:tcPr>
+          <w:p>
+            <w:pPr>
+              <w:spacing w:after="160" w:line="259" w:lineRule="auto"/>
+            </w:pPr>
+            <w:r>
+              <w:t>temp</w:t>
+            </w:r>
+          </w:p>
+        </w:tc>
+        <w:tc>
+          <w:tcPr>
+            <w:tcW w:w="6181" w:type="dxa"/>
+          </w:tcPr>
+          <w:p>
+            <w:pPr>
+              <w:spacing w:after="160" w:line="259" w:lineRule="auto"/>
+              <w:cnfStyle w:val="000000100000" w:firstRow="0" w:lastRow="0" w:firstColumn="0" w:lastColumn="0" w:oddVBand="0" w:evenVBand="0" w:oddHBand="1" w:evenHBand="0" w:firstRowFirstColumn="0" w:firstRowLastColumn="0" w:lastRowFirstColumn="0" w:lastRowLastColumn="0"/>
+            </w:pPr>
+            <w:r>
+              <w:t xml:space="preserve">Normalized temperature in Celsius. </w:t>
+            </w:r>
+            <w:r>
+              <w:t>(max is 41)</w:t>
+            </w:r>
+          </w:p>
+        </w:tc>
+      </w:tr>
+      <w:tr>
+        <w:tc>
+          <w:tcPr>
+            <w:cnfStyle w:val="001000000000" w:firstRow="0" w:lastRow="0" w:firstColumn="1" w:lastColumn="0" w:oddVBand="0" w:evenVBand="0" w:oddHBand="0" w:evenHBand="0" w:firstRowFirstColumn="0" w:firstRowLastColumn="0" w:lastRowFirstColumn="0" w:lastRowLastColumn="0"/>
+            <w:tcW w:w="2835" w:type="dxa"/>
+          </w:tcPr>
+          <w:p>
+            <w:pPr>
+              <w:spacing w:after="160" w:line="259" w:lineRule="auto"/>
+            </w:pPr>
+            <w:r>
+              <w:t>atemp</w:t>
+            </w:r>
+          </w:p>
+        </w:tc>
+        <w:tc>
+          <w:tcPr>
+            <w:tcW w:w="6181" w:type="dxa"/>
+          </w:tcPr>
+          <w:p>
+            <w:pPr>
+              <w:spacing w:after="160" w:line="259" w:lineRule="auto"/>
+              <w:cnfStyle w:val="000000000000" w:firstRow="0" w:lastRow="0" w:firstColumn="0" w:lastColumn="0" w:oddVBand="0" w:evenVBand="0" w:oddHBand="0" w:evenHBand="0" w:firstRowFirstColumn="0" w:firstRowLastColumn="0" w:lastRowFirstColumn="0" w:lastRowLastColumn="0"/>
+            </w:pPr>
+            <w:r>
+              <w:t>Normalized feeling temperature in Celsius.</w:t>
+            </w:r>
+            <w:r>
+              <w:t xml:space="preserve"> (max is 50)</w:t>
+            </w:r>
+          </w:p>
+        </w:tc>
+      </w:tr>
+      <w:tr>
+        <w:trPr>
+          <w:cnfStyle w:val="000000100000" w:firstRow="0" w:lastRow="0" w:firstColumn="0" w:lastColumn="0" w:oddVBand="0" w:evenVBand="0" w:oddHBand="1" w:evenHBand="0" w:firstRowFirstColumn="0" w:firstRowLastColumn="0" w:lastRowFirstColumn="0" w:lastRowLastColumn="0"/>
+        </w:trPr>
+        <w:tc>
+          <w:tcPr>
+            <w:cnfStyle w:val="001000000000" w:firstRow="0" w:lastRow="0" w:firstColumn="1" w:lastColumn="0" w:oddVBand="0" w:evenVBand="0" w:oddHBand="0" w:evenHBand="0" w:firstRowFirstColumn="0" w:firstRowLastColumn="0" w:lastRowFirstColumn="0" w:lastRowLastColumn="0"/>
+            <w:tcW w:w="2835" w:type="dxa"/>
+          </w:tcPr>
+          <w:p>
+            <w:pPr>
+              <w:spacing w:after="160" w:line="259" w:lineRule="auto"/>
+            </w:pPr>
+            <w:r>
+              <w:t>hum</w:t>
+            </w:r>
+          </w:p>
+        </w:tc>
+        <w:tc>
+          <w:tcPr>
+            <w:tcW w:w="6181" w:type="dxa"/>
+          </w:tcPr>
+          <w:p>
+            <w:pPr>
+              <w:spacing w:after="160" w:line="259" w:lineRule="auto"/>
+              <w:cnfStyle w:val="000000100000" w:firstRow="0" w:lastRow="0" w:firstColumn="0" w:lastColumn="0" w:oddVBand="0" w:evenVBand="0" w:oddHBand="1" w:evenHBand="0" w:firstRowFirstColumn="0" w:firstRowLastColumn="0" w:lastRowFirstColumn="0" w:lastRowLastColumn="0"/>
+            </w:pPr>
+            <w:r>
+              <w:t>Normalized humidity</w:t>
+            </w:r>
+            <w:r>
+              <w:t>. (max is 100)</w:t>
+            </w:r>
+          </w:p>
+        </w:tc>
+      </w:tr>
+      <w:tr>
+        <w:tc>
+          <w:tcPr>
+            <w:cnfStyle w:val="001000000000" w:firstRow="0" w:lastRow="0" w:firstColumn="1" w:lastColumn="0" w:oddVBand="0" w:evenVBand="0" w:oddHBand="0" w:evenHBand="0" w:firstRowFirstColumn="0" w:firstRowLastColumn="0" w:lastRowFirstColumn="0" w:lastRowLastColumn="0"/>
+            <w:tcW w:w="2835" w:type="dxa"/>
+          </w:tcPr>
+          <w:p>
+            <w:pPr>
+              <w:spacing w:after="160" w:line="259" w:lineRule="auto"/>
+            </w:pPr>
+            <w:r>
+              <w:t>windspeed</w:t>
+            </w:r>
+          </w:p>
+        </w:tc>
+        <w:tc>
+          <w:tcPr>
+            <w:tcW w:w="6181" w:type="dxa"/>
+          </w:tcPr>
+          <w:p>
+            <w:pPr>
+              <w:spacing w:after="160" w:line="259" w:lineRule="auto"/>
+              <w:cnfStyle w:val="000000000000" w:firstRow="0" w:lastRow="0" w:firstColumn="0" w:lastColumn="0" w:oddVBand="0" w:evenVBand="0" w:oddHBand="0" w:evenHBand="0" w:firstRowFirstColumn="0" w:firstRowLastColumn="0" w:lastRowFirstColumn="0" w:lastRowLastColumn="0"/>
+            </w:pPr>
+            <w:r>
+              <w:t>Normalized wind speed.</w:t>
+            </w:r>
+            <w:r>
+              <w:t xml:space="preserve"> (max is 67)</w:t>
+            </w:r>
+          </w:p>
+        </w:tc>
+      </w:tr>
+      <w:tr>
+        <w:trPr>
+          <w:cnfStyle w:val="000000100000" w:firstRow="0" w:lastRow="0" w:firstColumn="0" w:lastColumn="0" w:oddVBand="0" w:evenVBand="0" w:oddHBand="1" w:evenHBand="0" w:firstRowFirstColumn="0" w:firstRowLastColumn="0" w:lastRowFirstColumn="0" w:lastRowLastColumn="0"/>
+        </w:trPr>
+        <w:tc>
+          <w:tcPr>
+            <w:cnfStyle w:val="001000000000" w:firstRow="0" w:lastRow="0" w:firstColumn="1" w:lastColumn="0" w:oddVBand="0" w:evenVBand="0" w:oddHBand="0" w:evenHBand="0" w:firstRowFirstColumn="0" w:firstRowLastColumn="0" w:lastRowFirstColumn="0" w:lastRowLastColumn="0"/>
+            <w:tcW w:w="2835" w:type="dxa"/>
+          </w:tcPr>
+          <w:p>
+            <w:pPr>
+              <w:spacing w:after="160" w:line="259" w:lineRule="auto"/>
+            </w:pPr>
+            <w:r>
+              <w:lastRenderedPageBreak/>
+              <w:t>casual</w:t>
+            </w:r>
+          </w:p>
+        </w:tc>
+        <w:tc>
+          <w:tcPr>
+            <w:tcW w:w="6181" w:type="dxa"/>
+          </w:tcPr>
+          <w:p>
+            <w:pPr>
+              <w:spacing w:after="160" w:line="259" w:lineRule="auto"/>
+              <w:cnfStyle w:val="000000100000" w:firstRow="0" w:lastRow="0" w:firstColumn="0" w:lastColumn="0" w:oddVBand="0" w:evenVBand="0" w:oddHBand="1" w:evenHBand="0" w:firstRowFirstColumn="0" w:firstRowLastColumn="0" w:lastRowFirstColumn="0" w:lastRowLastColumn="0"/>
+            </w:pPr>
+            <w:r>
+              <w:t xml:space="preserve">Number of causal users </w:t>
+            </w:r>
+            <w:r>
+              <w:t>per record</w:t>
+            </w:r>
+          </w:p>
+        </w:tc>
+      </w:tr>
+      <w:tr>
+        <w:tc>
+          <w:tcPr>
+            <w:cnfStyle w:val="001000000000" w:firstRow="0" w:lastRow="0" w:firstColumn="1" w:lastColumn="0" w:oddVBand="0" w:evenVBand="0" w:oddHBand="0" w:evenHBand="0" w:firstRowFirstColumn="0" w:firstRowLastColumn="0" w:lastRowFirstColumn="0" w:lastRowLastColumn="0"/>
+            <w:tcW w:w="2835" w:type="dxa"/>
+          </w:tcPr>
+          <w:p>
+            <w:pPr>
+              <w:spacing w:after="160" w:line="259" w:lineRule="auto"/>
+            </w:pPr>
+            <w:r>
+              <w:t>registered</w:t>
+            </w:r>
+          </w:p>
+        </w:tc>
+        <w:tc>
+          <w:tcPr>
+            <w:tcW w:w="6181" w:type="dxa"/>
+          </w:tcPr>
+          <w:p>
+            <w:pPr>
+              <w:spacing w:after="160" w:line="259" w:lineRule="auto"/>
+              <w:cnfStyle w:val="000000000000" w:firstRow="0" w:lastRow="0" w:firstColumn="0" w:lastColumn="0" w:oddVBand="0" w:evenVBand="0" w:oddHBand="0" w:evenHBand="0" w:firstRowFirstColumn="0" w:firstRowLastColumn="0" w:lastRowFirstColumn="0" w:lastRowLastColumn="0"/>
+            </w:pPr>
+            <w:r>
+              <w:t xml:space="preserve">Number of registered users </w:t>
+            </w:r>
+            <w:r>
+              <w:t>per record</w:t>
+            </w:r>
+          </w:p>
+        </w:tc>
+      </w:tr>
+      <w:tr>
+        <w:trPr>
+          <w:cnfStyle w:val="000000100000" w:firstRow="0" w:lastRow="0" w:firstColumn="0" w:lastColumn="0" w:oddVBand="0" w:evenVBand="0" w:oddHBand="1" w:evenHBand="0" w:firstRowFirstColumn="0" w:firstRowLastColumn="0" w:lastRowFirstColumn="0" w:lastRowLastColumn="0"/>
+        </w:trPr>
+        <w:tc>
+          <w:tcPr>
+            <w:cnfStyle w:val="001000000000" w:firstRow="0" w:lastRow="0" w:firstColumn="1" w:lastColumn="0" w:oddVBand="0" w:evenVBand="0" w:oddHBand="0" w:evenHBand="0" w:firstRowFirstColumn="0" w:firstRowLastColumn="0" w:lastRowFirstColumn="0" w:lastRowLastColumn="0"/>
+            <w:tcW w:w="2835" w:type="dxa"/>
+          </w:tcPr>
+          <w:p>
+            <w:pPr>
+              <w:spacing w:after="160" w:line="259" w:lineRule="auto"/>
+            </w:pPr>
+            <w:r>
+              <w:t>cnt</w:t>
+            </w:r>
+          </w:p>
+        </w:tc>
+        <w:tc>
+          <w:tcPr>
+            <w:tcW w:w="6181" w:type="dxa"/>
+          </w:tcPr>
+          <w:p>
+            <w:pPr>
+              <w:spacing w:after="160" w:line="259" w:lineRule="auto"/>
+              <w:cnfStyle w:val="000000100000" w:firstRow="0" w:lastRow="0" w:firstColumn="0" w:lastColumn="0" w:oddVBand="0" w:evenVBand="0" w:oddHBand="1" w:evenHBand="0" w:firstRowFirstColumn="0" w:firstRowLastColumn="0" w:lastRowFirstColumn="0" w:lastRowLastColumn="0"/>
+            </w:pPr>
+            <w:r>
+              <w:t>Total number of users per record</w:t>
+            </w:r>
+          </w:p>
+        </w:tc>
+      </w:tr>
+    </w:tbl>
+    <w:p>
+      <w:pPr>
+        <w:spacing w:after="160" w:line="259" w:lineRule="auto"/>
+      </w:pPr>
+    </w:p>
+    <w:p>
+      <w:pPr>
+        <w:spacing w:after="160" w:line="259" w:lineRule="auto"/>
+      </w:pPr>
+      <w:r>
+        <w:t xml:space="preserve">To compose this data </w:t>
+      </w:r>
+      <w:proofErr w:type="spellStart"/>
+      <w:r>
+        <w:t>Hadi</w:t>
+      </w:r>
+      <w:proofErr w:type="spellEnd"/>
+      <w:r>
+        <w:t xml:space="preserve"> </w:t>
+      </w:r>
+      <w:proofErr w:type="spellStart"/>
+      <w:r>
+        <w:t>Fanaee</w:t>
+      </w:r>
+      <w:proofErr w:type="spellEnd"/>
+      <w:r>
+        <w:t>-T</w:t>
+      </w:r>
+      <w:r>
+        <w:t xml:space="preserve"> </w:t>
+      </w:r>
+      <w:r>
+        <w:t>used 3 sources:</w:t>
+      </w:r>
+    </w:p>
+    <w:p>
+      <w:pPr>
+        <w:pStyle w:val="ListParagraph"/>
+        <w:numPr>
+          <w:ilvl w:val="0"/>
+          <w:numId w:val="2"/>
+        </w:numPr>
+        <w:spacing w:after="160" w:line="259" w:lineRule="auto"/>
+      </w:pPr>
+      <w:r>
+        <w:t xml:space="preserve">Original Source: </w:t>
+      </w:r>
+      <w:hyperlink r:id="rId8" w:history="1">
+        <w:r>
+          <w:rPr>
+            <w:rStyle w:val="Hyperlink"/>
+          </w:rPr>
+          <w:t>http://capitalbikeshare.com/system-data</w:t>
+        </w:r>
+      </w:hyperlink>
+    </w:p>
+    <w:p>
+      <w:pPr>
+        <w:pStyle w:val="ListParagraph"/>
+        <w:numPr>
+          <w:ilvl w:val="0"/>
+          <w:numId w:val="2"/>
+        </w:numPr>
+        <w:spacing w:after="160" w:line="259" w:lineRule="auto"/>
+      </w:pPr>
+      <w:r>
+        <w:t xml:space="preserve">Weather Information: </w:t>
+      </w:r>
+      <w:hyperlink r:id="rId9" w:history="1">
+        <w:r>
+          <w:rPr>
+            <w:rStyle w:val="Hyperlink"/>
+          </w:rPr>
+          <w:t>http://www.freemeteo.com</w:t>
+        </w:r>
+      </w:hyperlink>
+    </w:p>
+    <w:p>
+      <w:pPr>
+        <w:pStyle w:val="ListParagraph"/>
+        <w:numPr>
+          <w:ilvl w:val="0"/>
+          <w:numId w:val="2"/>
+        </w:numPr>
+        <w:spacing w:after="160" w:line="259" w:lineRule="auto"/>
+      </w:pPr>
+      <w:r>
+        <w:t xml:space="preserve">Holiday Schedule: </w:t>
+      </w:r>
+      <w:hyperlink r:id="rId10" w:history="1">
+        <w:r>
+          <w:rPr>
+            <w:rStyle w:val="Hyperlink"/>
+          </w:rPr>
+          <w:t>http://dchr.dc.gov/page/holiday-schedule</w:t>
+        </w:r>
+      </w:hyperlink>
+      <w:r>
         <w:br w:type="page"/>
       </w:r>
     </w:p>
@@ -846,12 +2058,37 @@
       <w:pPr>
         <w:pStyle w:val="Heading1"/>
       </w:pPr>
-      <w:bookmarkStart w:id="3" w:name="_Toc22211612"/>
+      <w:bookmarkStart w:id="2" w:name="_Toc22211612"/>
       <w:r>
         <w:lastRenderedPageBreak/>
         <w:t>Design</w:t>
       </w:r>
-      <w:bookmarkEnd w:id="3"/>
+      <w:bookmarkEnd w:id="2"/>
+    </w:p>
+    <w:p>
+      <w:hyperlink r:id="rId11" w:history="1">
+        <w:r>
+          <w:rPr>
+            <w:rStyle w:val="Hyperlink"/>
+          </w:rPr>
+          <w:t>https://github.com/DanielsHappyWorks/ASL-CA1-Data-Science-from-Scratch</w:t>
+        </w:r>
+      </w:hyperlink>
+    </w:p>
+    <w:p>
+      <w:r>
+        <w:t>Modular</w:t>
+      </w:r>
+    </w:p>
+    <w:p>
+      <w:r>
+        <w:t>Utilities</w:t>
+      </w:r>
+    </w:p>
+    <w:p>
+      <w:r>
+        <w:t>Chart?</w:t>
+      </w:r>
     </w:p>
     <w:p/>
     <w:p>
@@ -866,14 +2103,33 @@
       <w:pPr>
         <w:pStyle w:val="Heading1"/>
       </w:pPr>
-      <w:bookmarkStart w:id="4" w:name="_Toc22211613"/>
+      <w:bookmarkStart w:id="3" w:name="_Toc22211613"/>
       <w:r>
         <w:lastRenderedPageBreak/>
         <w:t>Testing</w:t>
       </w:r>
-      <w:bookmarkEnd w:id="4"/>
-    </w:p>
-    <w:p/>
+      <w:bookmarkEnd w:id="3"/>
+    </w:p>
+    <w:p>
+      <w:r>
+        <w:t>Code Testing</w:t>
+      </w:r>
+    </w:p>
+    <w:p>
+      <w:r>
+        <w:t xml:space="preserve">Manual </w:t>
+      </w:r>
+      <w:proofErr w:type="spellStart"/>
+      <w:r>
+        <w:t>Tetsing</w:t>
+      </w:r>
+      <w:proofErr w:type="spellEnd"/>
+    </w:p>
+    <w:p>
+      <w:r>
+        <w:t>User Testing</w:t>
+      </w:r>
+    </w:p>
     <w:p>
       <w:pPr>
         <w:spacing w:after="160" w:line="259" w:lineRule="auto"/>
@@ -886,14 +2142,28 @@
       <w:pPr>
         <w:pStyle w:val="Heading1"/>
       </w:pPr>
-      <w:bookmarkStart w:id="5" w:name="_Toc22211614"/>
+      <w:bookmarkStart w:id="4" w:name="_Toc22211614"/>
       <w:r>
         <w:lastRenderedPageBreak/>
         <w:t>Analysis and Visualisation</w:t>
       </w:r>
-      <w:bookmarkEnd w:id="5"/>
-    </w:p>
-    <w:p/>
+      <w:bookmarkEnd w:id="4"/>
+    </w:p>
+    <w:p>
+      <w:r>
+        <w:t>Data output/input in cli</w:t>
+      </w:r>
+    </w:p>
+    <w:p>
+      <w:r>
+        <w:t>LR</w:t>
+      </w:r>
+    </w:p>
+    <w:p>
+      <w:r>
+        <w:t>Distribution</w:t>
+      </w:r>
+    </w:p>
     <w:p>
       <w:pPr>
         <w:spacing w:after="160" w:line="259" w:lineRule="auto"/>
@@ -906,12 +2176,22 @@
       <w:pPr>
         <w:pStyle w:val="Heading1"/>
       </w:pPr>
-      <w:bookmarkStart w:id="6" w:name="_Toc22211615"/>
+      <w:bookmarkStart w:id="5" w:name="_Toc22211615"/>
       <w:r>
         <w:lastRenderedPageBreak/>
         <w:t>Conclusion</w:t>
       </w:r>
-      <w:bookmarkEnd w:id="6"/>
+      <w:bookmarkEnd w:id="5"/>
+    </w:p>
+    <w:p>
+      <w:r>
+        <w:t>Interesting outputs</w:t>
+      </w:r>
+    </w:p>
+    <w:p>
+      <w:r>
+        <w:t>Data set better suited for poly</w:t>
+      </w:r>
     </w:p>
     <w:p/>
     <w:p>
@@ -926,12 +2206,12 @@
       <w:pPr>
         <w:pStyle w:val="Heading1"/>
       </w:pPr>
-      <w:bookmarkStart w:id="7" w:name="_Toc22211616"/>
+      <w:bookmarkStart w:id="6" w:name="_Toc22211616"/>
       <w:r>
         <w:lastRenderedPageBreak/>
         <w:t>Appendix 1: Reflective Learning Log</w:t>
       </w:r>
-      <w:bookmarkEnd w:id="7"/>
+      <w:bookmarkEnd w:id="6"/>
     </w:p>
     <w:p/>
     <w:p>
@@ -979,6 +2259,382 @@
     <w:p/>
     <w:p/>
     <w:p>
+      <w:r>
+        <w:t>List:</w:t>
+      </w:r>
+    </w:p>
+    <w:p>
+      <w:pPr>
+        <w:pStyle w:val="ListParagraph"/>
+        <w:numPr>
+          <w:ilvl w:val="0"/>
+          <w:numId w:val="5"/>
+        </w:numPr>
+      </w:pPr>
+      <w:r>
+        <w:t>Commits on Oct 16, 2019</w:t>
+      </w:r>
+      <w:r>
+        <w:t xml:space="preserve"> </w:t>
+      </w:r>
+    </w:p>
+    <w:p>
+      <w:pPr>
+        <w:pStyle w:val="ListParagraph"/>
+        <w:numPr>
+          <w:ilvl w:val="1"/>
+          <w:numId w:val="5"/>
+        </w:numPr>
+      </w:pPr>
+      <w:r>
+        <w:t>Added code to turn a csv file into a dictionary</w:t>
+      </w:r>
+    </w:p>
+    <w:p>
+      <w:pPr>
+        <w:pStyle w:val="ListParagraph"/>
+        <w:numPr>
+          <w:ilvl w:val="0"/>
+          <w:numId w:val="5"/>
+        </w:numPr>
+      </w:pPr>
+      <w:r>
+        <w:t>Commits on Oct 24, 2019</w:t>
+      </w:r>
+      <w:r>
+        <w:t xml:space="preserve"> </w:t>
+      </w:r>
+    </w:p>
+    <w:p>
+      <w:pPr>
+        <w:pStyle w:val="ListParagraph"/>
+        <w:numPr>
+          <w:ilvl w:val="1"/>
+          <w:numId w:val="5"/>
+        </w:numPr>
+      </w:pPr>
+      <w:r>
+        <w:t>updated scaling for mobile to fix formatting issues</w:t>
+      </w:r>
+    </w:p>
+    <w:p>
+      <w:pPr>
+        <w:pStyle w:val="ListParagraph"/>
+        <w:numPr>
+          <w:ilvl w:val="0"/>
+          <w:numId w:val="5"/>
+        </w:numPr>
+      </w:pPr>
+      <w:r>
+        <w:t>Commits on Oct 26, 2019</w:t>
+      </w:r>
+      <w:r>
+        <w:t xml:space="preserve"> </w:t>
+      </w:r>
+    </w:p>
+    <w:p>
+      <w:pPr>
+        <w:pStyle w:val="ListParagraph"/>
+        <w:numPr>
+          <w:ilvl w:val="1"/>
+          <w:numId w:val="5"/>
+        </w:numPr>
+      </w:pPr>
+      <w:r>
+        <w:t xml:space="preserve">added </w:t>
+      </w:r>
+      <w:proofErr w:type="spellStart"/>
+      <w:r>
+        <w:t>DataFrame</w:t>
+      </w:r>
+      <w:proofErr w:type="spellEnd"/>
+      <w:r>
+        <w:t xml:space="preserve"> class</w:t>
+      </w:r>
+    </w:p>
+    <w:p>
+      <w:pPr>
+        <w:pStyle w:val="ListParagraph"/>
+        <w:numPr>
+          <w:ilvl w:val="1"/>
+          <w:numId w:val="5"/>
+        </w:numPr>
+      </w:pPr>
+      <w:r>
+        <w:t>Added support for loading in custom CSVs and printing them to cli</w:t>
+      </w:r>
+    </w:p>
+    <w:p>
+      <w:pPr>
+        <w:pStyle w:val="ListParagraph"/>
+        <w:numPr>
+          <w:ilvl w:val="1"/>
+          <w:numId w:val="5"/>
+        </w:numPr>
+      </w:pPr>
+      <w:r>
+        <w:t>added menu for printing and processing data</w:t>
+      </w:r>
+    </w:p>
+    <w:p>
+      <w:pPr>
+        <w:pStyle w:val="ListParagraph"/>
+        <w:numPr>
+          <w:ilvl w:val="1"/>
+          <w:numId w:val="5"/>
+        </w:numPr>
+      </w:pPr>
+      <w:r>
+        <w:t xml:space="preserve">Added TO DO statements, expanded menus to list all functions of program, added placeholder functions for the missing </w:t>
+      </w:r>
+      <w:r>
+        <w:t>functionality</w:t>
+      </w:r>
+      <w:r>
+        <w:t>.</w:t>
+      </w:r>
+    </w:p>
+    <w:p>
+      <w:pPr>
+        <w:pStyle w:val="ListParagraph"/>
+        <w:numPr>
+          <w:ilvl w:val="0"/>
+          <w:numId w:val="5"/>
+        </w:numPr>
+      </w:pPr>
+      <w:r>
+        <w:t>Commits on Oct 29, 2019</w:t>
+      </w:r>
+      <w:r>
+        <w:t xml:space="preserve"> </w:t>
+      </w:r>
+    </w:p>
+    <w:p>
+      <w:pPr>
+        <w:pStyle w:val="ListParagraph"/>
+        <w:numPr>
+          <w:ilvl w:val="1"/>
+          <w:numId w:val="5"/>
+        </w:numPr>
+      </w:pPr>
+      <w:r>
+        <w:t xml:space="preserve">Added support for user specified column typing (int/float/string), added </w:t>
+      </w:r>
+      <w:proofErr w:type="spellStart"/>
+      <w:r>
+        <w:t>util</w:t>
+      </w:r>
+      <w:proofErr w:type="spellEnd"/>
+      <w:r>
+        <w:t xml:space="preserve"> </w:t>
+      </w:r>
+      <w:proofErr w:type="spellStart"/>
+      <w:r>
+        <w:t>fo</w:t>
+      </w:r>
+      <w:proofErr w:type="spellEnd"/>
+      <w:r>
+        <w:t xml:space="preserve"> check user inputs are as expected and added comments to functions </w:t>
+      </w:r>
+      <w:proofErr w:type="spellStart"/>
+      <w:r>
+        <w:t>inDataFrame</w:t>
+      </w:r>
+      <w:proofErr w:type="spellEnd"/>
+      <w:r>
+        <w:t xml:space="preserve"> class</w:t>
+      </w:r>
+    </w:p>
+    <w:p>
+      <w:pPr>
+        <w:pStyle w:val="ListParagraph"/>
+        <w:numPr>
+          <w:ilvl w:val="1"/>
+          <w:numId w:val="5"/>
+        </w:numPr>
+      </w:pPr>
+      <w:r>
+        <w:t>Implemented detailed header printing</w:t>
+      </w:r>
+    </w:p>
+    <w:p>
+      <w:pPr>
+        <w:pStyle w:val="ListParagraph"/>
+        <w:numPr>
+          <w:ilvl w:val="1"/>
+          <w:numId w:val="5"/>
+        </w:numPr>
+      </w:pPr>
+      <w:r>
+        <w:t>updated to dos</w:t>
+      </w:r>
+    </w:p>
+    <w:p>
+      <w:pPr>
+        <w:pStyle w:val="ListParagraph"/>
+        <w:numPr>
+          <w:ilvl w:val="1"/>
+          <w:numId w:val="5"/>
+        </w:numPr>
+      </w:pPr>
+      <w:r>
+        <w:t xml:space="preserve">Added exception handling for string to integer conversions, Updated </w:t>
+      </w:r>
+      <w:proofErr w:type="spellStart"/>
+      <w:r>
+        <w:t>TextUtils</w:t>
+      </w:r>
+      <w:proofErr w:type="spellEnd"/>
+      <w:r>
+        <w:t xml:space="preserve"> with comments and more generic code</w:t>
+      </w:r>
+    </w:p>
+    <w:p>
+      <w:pPr>
+        <w:pStyle w:val="ListParagraph"/>
+        <w:numPr>
+          <w:ilvl w:val="0"/>
+          <w:numId w:val="5"/>
+        </w:numPr>
+      </w:pPr>
+      <w:r>
+        <w:t>Commits on Oct 30, 2019</w:t>
+      </w:r>
+    </w:p>
+    <w:p>
+      <w:pPr>
+        <w:pStyle w:val="ListParagraph"/>
+        <w:numPr>
+          <w:ilvl w:val="1"/>
+          <w:numId w:val="5"/>
+        </w:numPr>
+      </w:pPr>
+      <w:r>
+        <w:t xml:space="preserve">Added 1st iteration of the linear regression algorithm with the </w:t>
+      </w:r>
+      <w:proofErr w:type="spellStart"/>
+      <w:r>
+        <w:t>abili</w:t>
+      </w:r>
+      <w:proofErr w:type="spellEnd"/>
+      <w:r>
+        <w:t xml:space="preserve"> </w:t>
+      </w:r>
+      <w:r>
+        <w:t>ty to plot the graph</w:t>
+      </w:r>
+    </w:p>
+    <w:p>
+      <w:pPr>
+        <w:pStyle w:val="ListParagraph"/>
+        <w:numPr>
+          <w:ilvl w:val="1"/>
+          <w:numId w:val="5"/>
+        </w:numPr>
+      </w:pPr>
+      <w:r>
+        <w:t xml:space="preserve">moved estimation functions to </w:t>
+      </w:r>
+      <w:proofErr w:type="spellStart"/>
+      <w:r>
+        <w:t>MathUtil</w:t>
+      </w:r>
+      <w:proofErr w:type="spellEnd"/>
+      <w:r>
+        <w:t xml:space="preserve"> and added support for export o</w:t>
+      </w:r>
+      <w:bookmarkStart w:id="7" w:name="_GoBack"/>
+      <w:bookmarkEnd w:id="7"/>
+      <w:r>
+        <w:t>f graph, linear regression algorithm needs more testing</w:t>
+      </w:r>
+    </w:p>
+    <w:p>
+      <w:pPr>
+        <w:pStyle w:val="ListParagraph"/>
+        <w:numPr>
+          <w:ilvl w:val="0"/>
+          <w:numId w:val="5"/>
+        </w:numPr>
+      </w:pPr>
+      <w:r>
+        <w:t>Commits on Nov 5, 2019</w:t>
+      </w:r>
+    </w:p>
+    <w:p>
+      <w:pPr>
+        <w:pStyle w:val="ListParagraph"/>
+        <w:numPr>
+          <w:ilvl w:val="1"/>
+          <w:numId w:val="5"/>
+        </w:numPr>
+      </w:pPr>
+    </w:p>
+    <w:p>
+      <w:pPr>
+        <w:pStyle w:val="ListParagraph"/>
+        <w:numPr>
+          <w:ilvl w:val="0"/>
+          <w:numId w:val="5"/>
+        </w:numPr>
+      </w:pPr>
+      <w:r>
+        <w:t>Commits on Nov 8, 2019</w:t>
+      </w:r>
+    </w:p>
+    <w:p>
+      <w:pPr>
+        <w:pStyle w:val="ListParagraph"/>
+        <w:numPr>
+          <w:ilvl w:val="1"/>
+          <w:numId w:val="5"/>
+        </w:numPr>
+      </w:pPr>
+    </w:p>
+    <w:p>
+      <w:pPr>
+        <w:pStyle w:val="ListParagraph"/>
+        <w:numPr>
+          <w:ilvl w:val="0"/>
+          <w:numId w:val="5"/>
+        </w:numPr>
+      </w:pPr>
+      <w:r>
+        <w:t>Commits on Nov 11, 2019</w:t>
+      </w:r>
+    </w:p>
+    <w:p>
+      <w:pPr>
+        <w:pStyle w:val="ListParagraph"/>
+        <w:numPr>
+          <w:ilvl w:val="1"/>
+          <w:numId w:val="5"/>
+        </w:numPr>
+      </w:pPr>
+    </w:p>
+    <w:p>
+      <w:pPr>
+        <w:pStyle w:val="ListParagraph"/>
+        <w:numPr>
+          <w:ilvl w:val="0"/>
+          <w:numId w:val="5"/>
+        </w:numPr>
+      </w:pPr>
+      <w:r>
+        <w:t>Commits on Nov 14, 2019</w:t>
+      </w:r>
+    </w:p>
+    <w:p>
+      <w:pPr>
+        <w:pStyle w:val="ListParagraph"/>
+        <w:numPr>
+          <w:ilvl w:val="1"/>
+          <w:numId w:val="5"/>
+        </w:numPr>
+      </w:pPr>
+    </w:p>
+    <w:p/>
+    <w:p>
       <w:pPr>
         <w:spacing w:after="160" w:line="259" w:lineRule="auto"/>
       </w:pPr>
@@ -998,6 +2654,280 @@
       <w:bookmarkEnd w:id="8"/>
     </w:p>
     <w:p/>
+    <w:p>
+      <w:pPr>
+        <w:pStyle w:val="ListParagraph"/>
+        <w:numPr>
+          <w:ilvl w:val="0"/>
+          <w:numId w:val="4"/>
+        </w:numPr>
+        <w:rPr>
+          <w:rFonts w:ascii="Arial" w:hAnsi="Arial" w:cs="Arial"/>
+          <w:color w:val="000000"/>
+          <w:sz w:val="20"/>
+          <w:szCs w:val="20"/>
+          <w:shd w:val="clear" w:color="auto" w:fill="FFFFFF"/>
+        </w:rPr>
+      </w:pPr>
+      <w:proofErr w:type="spellStart"/>
+      <w:r>
+        <w:rPr>
+          <w:rFonts w:ascii="Arial" w:hAnsi="Arial" w:cs="Arial"/>
+          <w:color w:val="000000"/>
+          <w:sz w:val="20"/>
+          <w:szCs w:val="20"/>
+          <w:shd w:val="clear" w:color="auto" w:fill="FFFFFF"/>
+        </w:rPr>
+        <w:t>Fanaee</w:t>
+      </w:r>
+      <w:proofErr w:type="spellEnd"/>
+      <w:r>
+        <w:rPr>
+          <w:rFonts w:ascii="Arial" w:hAnsi="Arial" w:cs="Arial"/>
+          <w:color w:val="000000"/>
+          <w:sz w:val="20"/>
+          <w:szCs w:val="20"/>
+          <w:shd w:val="clear" w:color="auto" w:fill="FFFFFF"/>
+        </w:rPr>
+        <w:t>-T, H. (2019). </w:t>
+      </w:r>
+      <w:r>
+        <w:rPr>
+          <w:rFonts w:ascii="Arial" w:hAnsi="Arial" w:cs="Arial"/>
+          <w:i/>
+          <w:iCs/>
+          <w:color w:val="000000"/>
+          <w:sz w:val="20"/>
+          <w:szCs w:val="20"/>
+          <w:shd w:val="clear" w:color="auto" w:fill="FFFFFF"/>
+        </w:rPr>
+        <w:t>UCI Machine Learning Repository: Bike Sharing Dataset Data Set</w:t>
+      </w:r>
+      <w:r>
+        <w:rPr>
+          <w:rFonts w:ascii="Arial" w:hAnsi="Arial" w:cs="Arial"/>
+          <w:color w:val="000000"/>
+          <w:sz w:val="20"/>
+          <w:szCs w:val="20"/>
+          <w:shd w:val="clear" w:color="auto" w:fill="FFFFFF"/>
+        </w:rPr>
+        <w:t>. [online] Archive.ics.uci.edu. Available at: https://archive.ics.uci.edu/ml/datasets/bike+sharing+dataset [Accessed 18 Nov. 2019].</w:t>
+      </w:r>
+    </w:p>
+    <w:p>
+      <w:pPr>
+        <w:rPr>
+          <w:rFonts w:ascii="Arial" w:hAnsi="Arial" w:cs="Arial"/>
+          <w:color w:val="000000"/>
+          <w:sz w:val="20"/>
+          <w:szCs w:val="20"/>
+          <w:shd w:val="clear" w:color="auto" w:fill="FFFFFF"/>
+        </w:rPr>
+      </w:pPr>
+    </w:p>
+    <w:p>
+      <w:pPr>
+        <w:pStyle w:val="ListParagraph"/>
+        <w:numPr>
+          <w:ilvl w:val="0"/>
+          <w:numId w:val="4"/>
+        </w:numPr>
+        <w:rPr>
+          <w:rFonts w:ascii="Arial" w:hAnsi="Arial" w:cs="Arial"/>
+          <w:color w:val="000000"/>
+          <w:sz w:val="20"/>
+          <w:szCs w:val="20"/>
+          <w:shd w:val="clear" w:color="auto" w:fill="FFFFFF"/>
+        </w:rPr>
+      </w:pPr>
+      <w:proofErr w:type="spellStart"/>
+      <w:r>
+        <w:rPr>
+          <w:rFonts w:ascii="Arial" w:hAnsi="Arial" w:cs="Arial"/>
+          <w:color w:val="000000"/>
+          <w:sz w:val="20"/>
+          <w:szCs w:val="20"/>
+          <w:shd w:val="clear" w:color="auto" w:fill="FFFFFF"/>
+        </w:rPr>
+        <w:t>GeeksforGeeks</w:t>
+      </w:r>
+      <w:proofErr w:type="spellEnd"/>
+      <w:r>
+        <w:rPr>
+          <w:rFonts w:ascii="Arial" w:hAnsi="Arial" w:cs="Arial"/>
+          <w:color w:val="000000"/>
+          <w:sz w:val="20"/>
+          <w:szCs w:val="20"/>
+          <w:shd w:val="clear" w:color="auto" w:fill="FFFFFF"/>
+        </w:rPr>
+        <w:t>. (2019). </w:t>
+      </w:r>
+      <w:r>
+        <w:rPr>
+          <w:rFonts w:ascii="Arial" w:hAnsi="Arial" w:cs="Arial"/>
+          <w:i/>
+          <w:iCs/>
+          <w:color w:val="000000"/>
+          <w:sz w:val="20"/>
+          <w:szCs w:val="20"/>
+          <w:shd w:val="clear" w:color="auto" w:fill="FFFFFF"/>
+        </w:rPr>
+        <w:t xml:space="preserve">Linear Regression (Python Implementation) - </w:t>
+      </w:r>
+      <w:proofErr w:type="spellStart"/>
+      <w:r>
+        <w:rPr>
+          <w:rFonts w:ascii="Arial" w:hAnsi="Arial" w:cs="Arial"/>
+          <w:i/>
+          <w:iCs/>
+          <w:color w:val="000000"/>
+          <w:sz w:val="20"/>
+          <w:szCs w:val="20"/>
+          <w:shd w:val="clear" w:color="auto" w:fill="FFFFFF"/>
+        </w:rPr>
+        <w:t>GeeksforGeeks</w:t>
+      </w:r>
+      <w:proofErr w:type="spellEnd"/>
+      <w:r>
+        <w:rPr>
+          <w:rFonts w:ascii="Arial" w:hAnsi="Arial" w:cs="Arial"/>
+          <w:color w:val="000000"/>
+          <w:sz w:val="20"/>
+          <w:szCs w:val="20"/>
+          <w:shd w:val="clear" w:color="auto" w:fill="FFFFFF"/>
+        </w:rPr>
+        <w:t>. [online] Available at: https://www.geeksforgeeks.org/linear-regression-python-implementation/ [Accessed 18 Nov. 2019].</w:t>
+      </w:r>
+    </w:p>
+    <w:p>
+      <w:pPr>
+        <w:rPr>
+          <w:rFonts w:ascii="Arial" w:hAnsi="Arial" w:cs="Arial"/>
+          <w:color w:val="000000"/>
+          <w:sz w:val="20"/>
+          <w:szCs w:val="20"/>
+          <w:shd w:val="clear" w:color="auto" w:fill="FFFFFF"/>
+        </w:rPr>
+      </w:pPr>
+    </w:p>
+    <w:p>
+      <w:pPr>
+        <w:pStyle w:val="ListParagraph"/>
+        <w:numPr>
+          <w:ilvl w:val="0"/>
+          <w:numId w:val="4"/>
+        </w:numPr>
+        <w:rPr>
+          <w:rFonts w:ascii="Arial" w:hAnsi="Arial" w:cs="Arial"/>
+          <w:color w:val="000000"/>
+          <w:sz w:val="20"/>
+          <w:szCs w:val="20"/>
+          <w:shd w:val="clear" w:color="auto" w:fill="FFFFFF"/>
+        </w:rPr>
+      </w:pPr>
+      <w:r>
+        <w:rPr>
+          <w:rFonts w:ascii="Arial" w:hAnsi="Arial" w:cs="Arial"/>
+          <w:color w:val="000000"/>
+          <w:sz w:val="20"/>
+          <w:szCs w:val="20"/>
+          <w:shd w:val="clear" w:color="auto" w:fill="FFFFFF"/>
+        </w:rPr>
+        <w:t>En.wikipedia.org. (2019). </w:t>
+      </w:r>
+      <w:r>
+        <w:rPr>
+          <w:rFonts w:ascii="Arial" w:hAnsi="Arial" w:cs="Arial"/>
+          <w:i/>
+          <w:iCs/>
+          <w:color w:val="000000"/>
+          <w:sz w:val="20"/>
+          <w:szCs w:val="20"/>
+          <w:shd w:val="clear" w:color="auto" w:fill="FFFFFF"/>
+        </w:rPr>
+        <w:t>Simple linear regression</w:t>
+      </w:r>
+      <w:r>
+        <w:rPr>
+          <w:rFonts w:ascii="Arial" w:hAnsi="Arial" w:cs="Arial"/>
+          <w:color w:val="000000"/>
+          <w:sz w:val="20"/>
+          <w:szCs w:val="20"/>
+          <w:shd w:val="clear" w:color="auto" w:fill="FFFFFF"/>
+        </w:rPr>
+        <w:t>. [online] Available at: https://en.wikipedia.org/wiki/Simple_linear_regression [Accessed 18 Nov. 2019].</w:t>
+      </w:r>
+    </w:p>
+    <w:p>
+      <w:pPr>
+        <w:rPr>
+          <w:rFonts w:ascii="Arial" w:hAnsi="Arial" w:cs="Arial"/>
+          <w:color w:val="000000"/>
+          <w:sz w:val="20"/>
+          <w:szCs w:val="20"/>
+          <w:shd w:val="clear" w:color="auto" w:fill="FFFFFF"/>
+        </w:rPr>
+      </w:pPr>
+    </w:p>
+    <w:p>
+      <w:pPr>
+        <w:pStyle w:val="ListParagraph"/>
+        <w:numPr>
+          <w:ilvl w:val="0"/>
+          <w:numId w:val="4"/>
+        </w:numPr>
+        <w:rPr>
+          <w:rFonts w:ascii="Arial" w:hAnsi="Arial" w:cs="Arial"/>
+          <w:color w:val="000000"/>
+          <w:sz w:val="20"/>
+          <w:szCs w:val="20"/>
+          <w:shd w:val="clear" w:color="auto" w:fill="FFFFFF"/>
+        </w:rPr>
+      </w:pPr>
+      <w:r>
+        <w:rPr>
+          <w:rFonts w:ascii="Arial" w:hAnsi="Arial" w:cs="Arial"/>
+          <w:color w:val="000000"/>
+          <w:sz w:val="20"/>
+          <w:szCs w:val="20"/>
+          <w:shd w:val="clear" w:color="auto" w:fill="FFFFFF"/>
+        </w:rPr>
+        <w:t>Mathsisfun.com. (2019). </w:t>
+      </w:r>
+      <w:r>
+        <w:rPr>
+          <w:rFonts w:ascii="Arial" w:hAnsi="Arial" w:cs="Arial"/>
+          <w:i/>
+          <w:iCs/>
+          <w:color w:val="000000"/>
+          <w:sz w:val="20"/>
+          <w:szCs w:val="20"/>
+          <w:shd w:val="clear" w:color="auto" w:fill="FFFFFF"/>
+        </w:rPr>
+        <w:t>Normal Distribution</w:t>
+      </w:r>
+      <w:r>
+        <w:rPr>
+          <w:rFonts w:ascii="Arial" w:hAnsi="Arial" w:cs="Arial"/>
+          <w:color w:val="000000"/>
+          <w:sz w:val="20"/>
+          <w:szCs w:val="20"/>
+          <w:shd w:val="clear" w:color="auto" w:fill="FFFFFF"/>
+        </w:rPr>
+        <w:t>. [online] Available at: https://www.mathsisfun.com/data/standard-normal-distribution.html [Accessed 18 Nov. 2019].</w:t>
+      </w:r>
+    </w:p>
+    <w:p>
+      <w:pPr>
+        <w:rPr>
+          <w:rFonts w:ascii="Arial" w:hAnsi="Arial" w:cs="Arial"/>
+          <w:color w:val="000000"/>
+          <w:sz w:val="20"/>
+          <w:szCs w:val="20"/>
+          <w:shd w:val="clear" w:color="auto" w:fill="FFFFFF"/>
+        </w:rPr>
+      </w:pPr>
+    </w:p>
     <w:p/>
     <w:p/>
     <w:sectPr>
@@ -1010,8 +2940,485 @@
 </w:document>
 </file>
 
+<file path=word/numbering.xml><?xml version="1.0" encoding="utf-8"?>
+<w:numbering xmlns:wpc="http://schemas.microsoft.com/office/word/2010/wordprocessingCanvas" xmlns:cx="http://schemas.microsoft.com/office/drawing/2014/chartex" xmlns:cx1="http://schemas.microsoft.com/office/drawing/2015/9/8/chartex" xmlns:cx2="http://schemas.microsoft.com/office/drawing/2015/10/21/chartex" xmlns:cx3="http://schemas.microsoft.com/office/drawing/2016/5/9/chartex" xmlns:cx4="http://schemas.microsoft.com/office/drawing/2016/5/10/chartex" xmlns:cx5="http://schemas.microsoft.com/office/drawing/2016/5/11/chartex" xmlns:cx6="http://schemas.microsoft.com/office/drawing/2016/5/12/chartex" xmlns:cx7="http://schemas.microsoft.com/office/drawing/2016/5/13/chartex" xmlns:cx8="http://schemas.microsoft.com/office/drawing/2016/5/14/chartex" xmlns:mc="http://schemas.openxmlformats.org/markup-compatibility/2006" xmlns:aink="http://schemas.microsoft.com/office/drawing/2016/ink" xmlns:am3d="http://schemas.microsoft.com/office/drawing/2017/model3d" xmlns:o="urn:schemas-microsoft-com:office:office" xmlns:r="http://schemas.openxmlformats.org/officeDocument/2006/relationships" xmlns:m="http://schemas.openxmlformats.org/officeDocument/2006/math" xmlns:v="urn:schemas-microsoft-com:vml" xmlns:wp14="http://schemas.microsoft.com/office/word/2010/wordprocessingDrawing" xmlns:wp="http://schemas.openxmlformats.org/drawingml/2006/wordprocessingDrawing" xmlns:w10="urn:schemas-microsoft-com:office:word" xmlns:w="http://schemas.openxmlformats.org/wordprocessingml/2006/main" xmlns:w14="http://schemas.microsoft.com/office/word/2010/wordml" xmlns:w15="http://schemas.microsoft.com/office/word/2012/wordml" xmlns:w16cid="http://schemas.microsoft.com/office/word/2016/wordml/cid" xmlns:w16se="http://schemas.microsoft.com/office/word/2015/wordml/symex" xmlns:wpg="http://schemas.microsoft.com/office/word/2010/wordprocessingGroup" xmlns:wpi="http://schemas.microsoft.com/office/word/2010/wordprocessingInk" xmlns:wne="http://schemas.microsoft.com/office/word/2006/wordml" xmlns:wps="http://schemas.microsoft.com/office/word/2010/wordprocessingShape" mc:Ignorable="w14 w15 w16se w16cid wp14">
+  <w:abstractNum w:abstractNumId="0" w15:restartNumberingAfterBreak="0">
+    <w:nsid w:val="1093010F"/>
+    <w:multiLevelType w:val="hybridMultilevel"/>
+    <w:tmpl w:val="A1C466A4"/>
+    <w:lvl w:ilvl="0" w:tplc="04090001">
+      <w:start w:val="1"/>
+      <w:numFmt w:val="bullet"/>
+      <w:lvlText w:val=""/>
+      <w:lvlJc w:val="left"/>
+      <w:pPr>
+        <w:ind w:left="720" w:hanging="360"/>
+      </w:pPr>
+      <w:rPr>
+        <w:rFonts w:ascii="Symbol" w:hAnsi="Symbol" w:hint="default"/>
+      </w:rPr>
+    </w:lvl>
+    <w:lvl w:ilvl="1" w:tplc="04090003">
+      <w:start w:val="1"/>
+      <w:numFmt w:val="bullet"/>
+      <w:lvlText w:val="o"/>
+      <w:lvlJc w:val="left"/>
+      <w:pPr>
+        <w:ind w:left="1440" w:hanging="360"/>
+      </w:pPr>
+      <w:rPr>
+        <w:rFonts w:ascii="Courier New" w:hAnsi="Courier New" w:cs="Courier New" w:hint="default"/>
+      </w:rPr>
+    </w:lvl>
+    <w:lvl w:ilvl="2" w:tplc="04090005" w:tentative="1">
+      <w:start w:val="1"/>
+      <w:numFmt w:val="bullet"/>
+      <w:lvlText w:val=""/>
+      <w:lvlJc w:val="left"/>
+      <w:pPr>
+        <w:ind w:left="2160" w:hanging="360"/>
+      </w:pPr>
+      <w:rPr>
+        <w:rFonts w:ascii="Wingdings" w:hAnsi="Wingdings" w:hint="default"/>
+      </w:rPr>
+    </w:lvl>
+    <w:lvl w:ilvl="3" w:tplc="04090001" w:tentative="1">
+      <w:start w:val="1"/>
+      <w:numFmt w:val="bullet"/>
+      <w:lvlText w:val=""/>
+      <w:lvlJc w:val="left"/>
+      <w:pPr>
+        <w:ind w:left="2880" w:hanging="360"/>
+      </w:pPr>
+      <w:rPr>
+        <w:rFonts w:ascii="Symbol" w:hAnsi="Symbol" w:hint="default"/>
+      </w:rPr>
+    </w:lvl>
+    <w:lvl w:ilvl="4" w:tplc="04090003" w:tentative="1">
+      <w:start w:val="1"/>
+      <w:numFmt w:val="bullet"/>
+      <w:lvlText w:val="o"/>
+      <w:lvlJc w:val="left"/>
+      <w:pPr>
+        <w:ind w:left="3600" w:hanging="360"/>
+      </w:pPr>
+      <w:rPr>
+        <w:rFonts w:ascii="Courier New" w:hAnsi="Courier New" w:cs="Courier New" w:hint="default"/>
+      </w:rPr>
+    </w:lvl>
+    <w:lvl w:ilvl="5" w:tplc="04090005" w:tentative="1">
+      <w:start w:val="1"/>
+      <w:numFmt w:val="bullet"/>
+      <w:lvlText w:val=""/>
+      <w:lvlJc w:val="left"/>
+      <w:pPr>
+        <w:ind w:left="4320" w:hanging="360"/>
+      </w:pPr>
+      <w:rPr>
+        <w:rFonts w:ascii="Wingdings" w:hAnsi="Wingdings" w:hint="default"/>
+      </w:rPr>
+    </w:lvl>
+    <w:lvl w:ilvl="6" w:tplc="04090001" w:tentative="1">
+      <w:start w:val="1"/>
+      <w:numFmt w:val="bullet"/>
+      <w:lvlText w:val=""/>
+      <w:lvlJc w:val="left"/>
+      <w:pPr>
+        <w:ind w:left="5040" w:hanging="360"/>
+      </w:pPr>
+      <w:rPr>
+        <w:rFonts w:ascii="Symbol" w:hAnsi="Symbol" w:hint="default"/>
+      </w:rPr>
+    </w:lvl>
+    <w:lvl w:ilvl="7" w:tplc="04090003" w:tentative="1">
+      <w:start w:val="1"/>
+      <w:numFmt w:val="bullet"/>
+      <w:lvlText w:val="o"/>
+      <w:lvlJc w:val="left"/>
+      <w:pPr>
+        <w:ind w:left="5760" w:hanging="360"/>
+      </w:pPr>
+      <w:rPr>
+        <w:rFonts w:ascii="Courier New" w:hAnsi="Courier New" w:cs="Courier New" w:hint="default"/>
+      </w:rPr>
+    </w:lvl>
+    <w:lvl w:ilvl="8" w:tplc="04090005" w:tentative="1">
+      <w:start w:val="1"/>
+      <w:numFmt w:val="bullet"/>
+      <w:lvlText w:val=""/>
+      <w:lvlJc w:val="left"/>
+      <w:pPr>
+        <w:ind w:left="6480" w:hanging="360"/>
+      </w:pPr>
+      <w:rPr>
+        <w:rFonts w:ascii="Wingdings" w:hAnsi="Wingdings" w:hint="default"/>
+      </w:rPr>
+    </w:lvl>
+  </w:abstractNum>
+  <w:abstractNum w:abstractNumId="1" w15:restartNumberingAfterBreak="0">
+    <w:nsid w:val="1B3C7EF5"/>
+    <w:multiLevelType w:val="hybridMultilevel"/>
+    <w:tmpl w:val="C61219DA"/>
+    <w:lvl w:ilvl="0" w:tplc="0409000F">
+      <w:start w:val="1"/>
+      <w:numFmt w:val="decimal"/>
+      <w:lvlText w:val="%1."/>
+      <w:lvlJc w:val="left"/>
+      <w:pPr>
+        <w:ind w:left="720" w:hanging="360"/>
+      </w:pPr>
+    </w:lvl>
+    <w:lvl w:ilvl="1" w:tplc="04090019" w:tentative="1">
+      <w:start w:val="1"/>
+      <w:numFmt w:val="lowerLetter"/>
+      <w:lvlText w:val="%2."/>
+      <w:lvlJc w:val="left"/>
+      <w:pPr>
+        <w:ind w:left="1440" w:hanging="360"/>
+      </w:pPr>
+    </w:lvl>
+    <w:lvl w:ilvl="2" w:tplc="0409001B" w:tentative="1">
+      <w:start w:val="1"/>
+      <w:numFmt w:val="lowerRoman"/>
+      <w:lvlText w:val="%3."/>
+      <w:lvlJc w:val="right"/>
+      <w:pPr>
+        <w:ind w:left="2160" w:hanging="180"/>
+      </w:pPr>
+    </w:lvl>
+    <w:lvl w:ilvl="3" w:tplc="0409000F" w:tentative="1">
+      <w:start w:val="1"/>
+      <w:numFmt w:val="decimal"/>
+      <w:lvlText w:val="%4."/>
+      <w:lvlJc w:val="left"/>
+      <w:pPr>
+        <w:ind w:left="2880" w:hanging="360"/>
+      </w:pPr>
+    </w:lvl>
+    <w:lvl w:ilvl="4" w:tplc="04090019" w:tentative="1">
+      <w:start w:val="1"/>
+      <w:numFmt w:val="lowerLetter"/>
+      <w:lvlText w:val="%5."/>
+      <w:lvlJc w:val="left"/>
+      <w:pPr>
+        <w:ind w:left="3600" w:hanging="360"/>
+      </w:pPr>
+    </w:lvl>
+    <w:lvl w:ilvl="5" w:tplc="0409001B" w:tentative="1">
+      <w:start w:val="1"/>
+      <w:numFmt w:val="lowerRoman"/>
+      <w:lvlText w:val="%6."/>
+      <w:lvlJc w:val="right"/>
+      <w:pPr>
+        <w:ind w:left="4320" w:hanging="180"/>
+      </w:pPr>
+    </w:lvl>
+    <w:lvl w:ilvl="6" w:tplc="0409000F" w:tentative="1">
+      <w:start w:val="1"/>
+      <w:numFmt w:val="decimal"/>
+      <w:lvlText w:val="%7."/>
+      <w:lvlJc w:val="left"/>
+      <w:pPr>
+        <w:ind w:left="5040" w:hanging="360"/>
+      </w:pPr>
+    </w:lvl>
+    <w:lvl w:ilvl="7" w:tplc="04090019" w:tentative="1">
+      <w:start w:val="1"/>
+      <w:numFmt w:val="lowerLetter"/>
+      <w:lvlText w:val="%8."/>
+      <w:lvlJc w:val="left"/>
+      <w:pPr>
+        <w:ind w:left="5760" w:hanging="360"/>
+      </w:pPr>
+    </w:lvl>
+    <w:lvl w:ilvl="8" w:tplc="0409001B" w:tentative="1">
+      <w:start w:val="1"/>
+      <w:numFmt w:val="lowerRoman"/>
+      <w:lvlText w:val="%9."/>
+      <w:lvlJc w:val="right"/>
+      <w:pPr>
+        <w:ind w:left="6480" w:hanging="180"/>
+      </w:pPr>
+    </w:lvl>
+  </w:abstractNum>
+  <w:abstractNum w:abstractNumId="2" w15:restartNumberingAfterBreak="0">
+    <w:nsid w:val="233854C8"/>
+    <w:multiLevelType w:val="hybridMultilevel"/>
+    <w:tmpl w:val="3D0A348C"/>
+    <w:lvl w:ilvl="0" w:tplc="0409000F">
+      <w:start w:val="1"/>
+      <w:numFmt w:val="decimal"/>
+      <w:lvlText w:val="%1."/>
+      <w:lvlJc w:val="left"/>
+      <w:pPr>
+        <w:ind w:left="720" w:hanging="360"/>
+      </w:pPr>
+    </w:lvl>
+    <w:lvl w:ilvl="1" w:tplc="04090019" w:tentative="1">
+      <w:start w:val="1"/>
+      <w:numFmt w:val="lowerLetter"/>
+      <w:lvlText w:val="%2."/>
+      <w:lvlJc w:val="left"/>
+      <w:pPr>
+        <w:ind w:left="1440" w:hanging="360"/>
+      </w:pPr>
+    </w:lvl>
+    <w:lvl w:ilvl="2" w:tplc="0409001B" w:tentative="1">
+      <w:start w:val="1"/>
+      <w:numFmt w:val="lowerRoman"/>
+      <w:lvlText w:val="%3."/>
+      <w:lvlJc w:val="right"/>
+      <w:pPr>
+        <w:ind w:left="2160" w:hanging="180"/>
+      </w:pPr>
+    </w:lvl>
+    <w:lvl w:ilvl="3" w:tplc="0409000F" w:tentative="1">
+      <w:start w:val="1"/>
+      <w:numFmt w:val="decimal"/>
+      <w:lvlText w:val="%4."/>
+      <w:lvlJc w:val="left"/>
+      <w:pPr>
+        <w:ind w:left="2880" w:hanging="360"/>
+      </w:pPr>
+    </w:lvl>
+    <w:lvl w:ilvl="4" w:tplc="04090019" w:tentative="1">
+      <w:start w:val="1"/>
+      <w:numFmt w:val="lowerLetter"/>
+      <w:lvlText w:val="%5."/>
+      <w:lvlJc w:val="left"/>
+      <w:pPr>
+        <w:ind w:left="3600" w:hanging="360"/>
+      </w:pPr>
+    </w:lvl>
+    <w:lvl w:ilvl="5" w:tplc="0409001B" w:tentative="1">
+      <w:start w:val="1"/>
+      <w:numFmt w:val="lowerRoman"/>
+      <w:lvlText w:val="%6."/>
+      <w:lvlJc w:val="right"/>
+      <w:pPr>
+        <w:ind w:left="4320" w:hanging="180"/>
+      </w:pPr>
+    </w:lvl>
+    <w:lvl w:ilvl="6" w:tplc="0409000F" w:tentative="1">
+      <w:start w:val="1"/>
+      <w:numFmt w:val="decimal"/>
+      <w:lvlText w:val="%7."/>
+      <w:lvlJc w:val="left"/>
+      <w:pPr>
+        <w:ind w:left="5040" w:hanging="360"/>
+      </w:pPr>
+    </w:lvl>
+    <w:lvl w:ilvl="7" w:tplc="04090019" w:tentative="1">
+      <w:start w:val="1"/>
+      <w:numFmt w:val="lowerLetter"/>
+      <w:lvlText w:val="%8."/>
+      <w:lvlJc w:val="left"/>
+      <w:pPr>
+        <w:ind w:left="5760" w:hanging="360"/>
+      </w:pPr>
+    </w:lvl>
+    <w:lvl w:ilvl="8" w:tplc="0409001B" w:tentative="1">
+      <w:start w:val="1"/>
+      <w:numFmt w:val="lowerRoman"/>
+      <w:lvlText w:val="%9."/>
+      <w:lvlJc w:val="right"/>
+      <w:pPr>
+        <w:ind w:left="6480" w:hanging="180"/>
+      </w:pPr>
+    </w:lvl>
+  </w:abstractNum>
+  <w:abstractNum w:abstractNumId="3" w15:restartNumberingAfterBreak="0">
+    <w:nsid w:val="4E137C07"/>
+    <w:multiLevelType w:val="hybridMultilevel"/>
+    <w:tmpl w:val="3D0A348C"/>
+    <w:lvl w:ilvl="0" w:tplc="0409000F">
+      <w:start w:val="1"/>
+      <w:numFmt w:val="decimal"/>
+      <w:lvlText w:val="%1."/>
+      <w:lvlJc w:val="left"/>
+      <w:pPr>
+        <w:ind w:left="720" w:hanging="360"/>
+      </w:pPr>
+    </w:lvl>
+    <w:lvl w:ilvl="1" w:tplc="04090019" w:tentative="1">
+      <w:start w:val="1"/>
+      <w:numFmt w:val="lowerLetter"/>
+      <w:lvlText w:val="%2."/>
+      <w:lvlJc w:val="left"/>
+      <w:pPr>
+        <w:ind w:left="1440" w:hanging="360"/>
+      </w:pPr>
+    </w:lvl>
+    <w:lvl w:ilvl="2" w:tplc="0409001B" w:tentative="1">
+      <w:start w:val="1"/>
+      <w:numFmt w:val="lowerRoman"/>
+      <w:lvlText w:val="%3."/>
+      <w:lvlJc w:val="right"/>
+      <w:pPr>
+        <w:ind w:left="2160" w:hanging="180"/>
+      </w:pPr>
+    </w:lvl>
+    <w:lvl w:ilvl="3" w:tplc="0409000F" w:tentative="1">
+      <w:start w:val="1"/>
+      <w:numFmt w:val="decimal"/>
+      <w:lvlText w:val="%4."/>
+      <w:lvlJc w:val="left"/>
+      <w:pPr>
+        <w:ind w:left="2880" w:hanging="360"/>
+      </w:pPr>
+    </w:lvl>
+    <w:lvl w:ilvl="4" w:tplc="04090019" w:tentative="1">
+      <w:start w:val="1"/>
+      <w:numFmt w:val="lowerLetter"/>
+      <w:lvlText w:val="%5."/>
+      <w:lvlJc w:val="left"/>
+      <w:pPr>
+        <w:ind w:left="3600" w:hanging="360"/>
+      </w:pPr>
+    </w:lvl>
+    <w:lvl w:ilvl="5" w:tplc="0409001B" w:tentative="1">
+      <w:start w:val="1"/>
+      <w:numFmt w:val="lowerRoman"/>
+      <w:lvlText w:val="%6."/>
+      <w:lvlJc w:val="right"/>
+      <w:pPr>
+        <w:ind w:left="4320" w:hanging="180"/>
+      </w:pPr>
+    </w:lvl>
+    <w:lvl w:ilvl="6" w:tplc="0409000F" w:tentative="1">
+      <w:start w:val="1"/>
+      <w:numFmt w:val="decimal"/>
+      <w:lvlText w:val="%7."/>
+      <w:lvlJc w:val="left"/>
+      <w:pPr>
+        <w:ind w:left="5040" w:hanging="360"/>
+      </w:pPr>
+    </w:lvl>
+    <w:lvl w:ilvl="7" w:tplc="04090019" w:tentative="1">
+      <w:start w:val="1"/>
+      <w:numFmt w:val="lowerLetter"/>
+      <w:lvlText w:val="%8."/>
+      <w:lvlJc w:val="left"/>
+      <w:pPr>
+        <w:ind w:left="5760" w:hanging="360"/>
+      </w:pPr>
+    </w:lvl>
+    <w:lvl w:ilvl="8" w:tplc="0409001B" w:tentative="1">
+      <w:start w:val="1"/>
+      <w:numFmt w:val="lowerRoman"/>
+      <w:lvlText w:val="%9."/>
+      <w:lvlJc w:val="right"/>
+      <w:pPr>
+        <w:ind w:left="6480" w:hanging="180"/>
+      </w:pPr>
+    </w:lvl>
+  </w:abstractNum>
+  <w:abstractNum w:abstractNumId="4" w15:restartNumberingAfterBreak="0">
+    <w:nsid w:val="5FB60DB9"/>
+    <w:multiLevelType w:val="hybridMultilevel"/>
+    <w:tmpl w:val="26FAB9C6"/>
+    <w:lvl w:ilvl="0" w:tplc="0409000F">
+      <w:start w:val="1"/>
+      <w:numFmt w:val="decimal"/>
+      <w:lvlText w:val="%1."/>
+      <w:lvlJc w:val="left"/>
+      <w:pPr>
+        <w:ind w:left="720" w:hanging="360"/>
+      </w:pPr>
+    </w:lvl>
+    <w:lvl w:ilvl="1" w:tplc="04090019" w:tentative="1">
+      <w:start w:val="1"/>
+      <w:numFmt w:val="lowerLetter"/>
+      <w:lvlText w:val="%2."/>
+      <w:lvlJc w:val="left"/>
+      <w:pPr>
+        <w:ind w:left="1440" w:hanging="360"/>
+      </w:pPr>
+    </w:lvl>
+    <w:lvl w:ilvl="2" w:tplc="0409001B" w:tentative="1">
+      <w:start w:val="1"/>
+      <w:numFmt w:val="lowerRoman"/>
+      <w:lvlText w:val="%3."/>
+      <w:lvlJc w:val="right"/>
+      <w:pPr>
+        <w:ind w:left="2160" w:hanging="180"/>
+      </w:pPr>
+    </w:lvl>
+    <w:lvl w:ilvl="3" w:tplc="0409000F" w:tentative="1">
+      <w:start w:val="1"/>
+      <w:numFmt w:val="decimal"/>
+      <w:lvlText w:val="%4."/>
+      <w:lvlJc w:val="left"/>
+      <w:pPr>
+        <w:ind w:left="2880" w:hanging="360"/>
+      </w:pPr>
+    </w:lvl>
+    <w:lvl w:ilvl="4" w:tplc="04090019" w:tentative="1">
+      <w:start w:val="1"/>
+      <w:numFmt w:val="lowerLetter"/>
+      <w:lvlText w:val="%5."/>
+      <w:lvlJc w:val="left"/>
+      <w:pPr>
+        <w:ind w:left="3600" w:hanging="360"/>
+      </w:pPr>
+    </w:lvl>
+    <w:lvl w:ilvl="5" w:tplc="0409001B" w:tentative="1">
+      <w:start w:val="1"/>
+      <w:numFmt w:val="lowerRoman"/>
+      <w:lvlText w:val="%6."/>
+      <w:lvlJc w:val="right"/>
+      <w:pPr>
+        <w:ind w:left="4320" w:hanging="180"/>
+      </w:pPr>
+    </w:lvl>
+    <w:lvl w:ilvl="6" w:tplc="0409000F" w:tentative="1">
+      <w:start w:val="1"/>
+      <w:numFmt w:val="decimal"/>
+      <w:lvlText w:val="%7."/>
+      <w:lvlJc w:val="left"/>
+      <w:pPr>
+        <w:ind w:left="5040" w:hanging="360"/>
+      </w:pPr>
+    </w:lvl>
+    <w:lvl w:ilvl="7" w:tplc="04090019" w:tentative="1">
+      <w:start w:val="1"/>
+      <w:numFmt w:val="lowerLetter"/>
+      <w:lvlText w:val="%8."/>
+      <w:lvlJc w:val="left"/>
+      <w:pPr>
+        <w:ind w:left="5760" w:hanging="360"/>
+      </w:pPr>
+    </w:lvl>
+    <w:lvl w:ilvl="8" w:tplc="0409001B" w:tentative="1">
+      <w:start w:val="1"/>
+      <w:numFmt w:val="lowerRoman"/>
+      <w:lvlText w:val="%9."/>
+      <w:lvlJc w:val="right"/>
+      <w:pPr>
+        <w:ind w:left="6480" w:hanging="180"/>
+      </w:pPr>
+    </w:lvl>
+  </w:abstractNum>
+  <w:num w:numId="1">
+    <w:abstractNumId w:val="1"/>
+  </w:num>
+  <w:num w:numId="2">
+    <w:abstractNumId w:val="3"/>
+  </w:num>
+  <w:num w:numId="3">
+    <w:abstractNumId w:val="4"/>
+  </w:num>
+  <w:num w:numId="4">
+    <w:abstractNumId w:val="2"/>
+  </w:num>
+  <w:num w:numId="5">
+    <w:abstractNumId w:val="0"/>
+  </w:num>
+</w:numbering>
+</file>
+
 <file path=word/styles.xml><?xml version="1.0" encoding="utf-8"?>
-<w:styles xmlns:mc="http://schemas.openxmlformats.org/markup-compatibility/2006" xmlns:r="http://schemas.openxmlformats.org/officeDocument/2006/relationships" xmlns:w="http://schemas.openxmlformats.org/wordprocessingml/2006/main" xmlns:w14="http://schemas.microsoft.com/office/word/2010/wordml" xmlns:w15="http://schemas.microsoft.com/office/word/2012/wordml" xmlns:w16se="http://schemas.microsoft.com/office/word/2015/wordml/symex" mc:Ignorable="w14 w15 w16se">
+<w:styles xmlns:mc="http://schemas.openxmlformats.org/markup-compatibility/2006" xmlns:r="http://schemas.openxmlformats.org/officeDocument/2006/relationships" xmlns:w="http://schemas.openxmlformats.org/wordprocessingml/2006/main" xmlns:w14="http://schemas.microsoft.com/office/word/2010/wordml" xmlns:w15="http://schemas.microsoft.com/office/word/2012/wordml" xmlns:w16cid="http://schemas.microsoft.com/office/word/2016/wordml/cid" xmlns:w16se="http://schemas.microsoft.com/office/word/2015/wordml/symex" mc:Ignorable="w14 w15 w16se w16cid">
   <w:docDefaults>
     <w:rPrDefault>
       <w:rPr>
@@ -1027,7 +3434,7 @@
       </w:pPr>
     </w:pPrDefault>
   </w:docDefaults>
-  <w:latentStyles w:defLockedState="0" w:defUIPriority="99" w:defSemiHidden="0" w:defUnhideWhenUsed="0" w:defQFormat="0" w:count="371">
+  <w:latentStyles w:defLockedState="0" w:defUIPriority="99" w:defSemiHidden="0" w:defUnhideWhenUsed="0" w:defQFormat="0" w:count="375">
     <w:lsdException w:name="Normal" w:uiPriority="0" w:qFormat="1"/>
     <w:lsdException w:name="heading 1" w:uiPriority="9" w:qFormat="1"/>
     <w:lsdException w:name="heading 2" w:semiHidden="1" w:uiPriority="9" w:unhideWhenUsed="1" w:qFormat="1"/>
@@ -1133,7 +3540,6 @@
     <w:lsdException w:name="HTML Sample" w:semiHidden="1" w:unhideWhenUsed="1"/>
     <w:lsdException w:name="HTML Typewriter" w:semiHidden="1" w:unhideWhenUsed="1"/>
     <w:lsdException w:name="HTML Variable" w:semiHidden="1" w:unhideWhenUsed="1"/>
-    <w:lsdException w:name="Normal Table" w:semiHidden="1" w:unhideWhenUsed="1"/>
     <w:lsdException w:name="annotation subject" w:semiHidden="1" w:unhideWhenUsed="1"/>
     <w:lsdException w:name="No List" w:semiHidden="1" w:unhideWhenUsed="1"/>
     <w:lsdException w:name="Outline List 1" w:semiHidden="1" w:unhideWhenUsed="1"/>
@@ -1177,10 +3583,8 @@
     <w:lsdException w:name="Table Elegant" w:semiHidden="1" w:unhideWhenUsed="1"/>
     <w:lsdException w:name="Table Professional" w:semiHidden="1" w:unhideWhenUsed="1"/>
     <w:lsdException w:name="Table Subtle 1" w:semiHidden="1" w:unhideWhenUsed="1"/>
-    <w:lsdException w:name="Table Subtle 2" w:semiHidden="1" w:unhideWhenUsed="1"/>
     <w:lsdException w:name="Table Web 1" w:semiHidden="1" w:unhideWhenUsed="1"/>
     <w:lsdException w:name="Table Web 2" w:semiHidden="1" w:unhideWhenUsed="1"/>
-    <w:lsdException w:name="Table Web 3" w:semiHidden="1" w:unhideWhenUsed="1"/>
     <w:lsdException w:name="Balloon Text" w:semiHidden="1" w:unhideWhenUsed="1"/>
     <w:lsdException w:name="Table Grid" w:uiPriority="39"/>
     <w:lsdException w:name="Table Theme" w:semiHidden="1" w:unhideWhenUsed="1"/>
@@ -1399,6 +3803,10 @@
     <w:lsdException w:name="List Table 5 Dark Accent 6" w:uiPriority="50"/>
     <w:lsdException w:name="List Table 6 Colorful Accent 6" w:uiPriority="51"/>
     <w:lsdException w:name="List Table 7 Colorful Accent 6" w:uiPriority="52"/>
+    <w:lsdException w:name="Mention" w:semiHidden="1" w:unhideWhenUsed="1"/>
+    <w:lsdException w:name="Smart Hyperlink" w:semiHidden="1" w:unhideWhenUsed="1"/>
+    <w:lsdException w:name="Hashtag" w:semiHidden="1" w:unhideWhenUsed="1"/>
+    <w:lsdException w:name="Unresolved Mention" w:semiHidden="1" w:unhideWhenUsed="1"/>
   </w:latentStyles>
   <w:style w:type="paragraph" w:default="1" w:styleId="Normal">
     <w:name w:val="Normal"/>
@@ -1437,7 +3845,6 @@
   <w:style w:type="character" w:default="1" w:styleId="DefaultParagraphFont">
     <w:name w:val="Default Paragraph Font"/>
     <w:uiPriority w:val="1"/>
-    <w:semiHidden/>
     <w:unhideWhenUsed/>
   </w:style>
   <w:style w:type="table" w:default="1" w:styleId="TableNormal">
@@ -1587,550 +3994,162 @@
       <w:u w:val="single"/>
     </w:rPr>
   </w:style>
-</w:styles>
-</file>
-
-<file path=word/glossary/document.xml><?xml version="1.0" encoding="utf-8"?>
-<w:glossaryDocument xmlns:wpc="http://schemas.microsoft.com/office/word/2010/wordprocessingCanvas" xmlns:cx="http://schemas.microsoft.com/office/drawing/2014/chartex" xmlns:mc="http://schemas.openxmlformats.org/markup-compatibility/2006" xmlns:o="urn:schemas-microsoft-com:office:office" xmlns:r="http://schemas.openxmlformats.org/officeDocument/2006/relationships" xmlns:m="http://schemas.openxmlformats.org/officeDocument/2006/math" xmlns:v="urn:schemas-microsoft-com:vml" xmlns:wp14="http://schemas.microsoft.com/office/word/2010/wordprocessingDrawing" xmlns:wp="http://schemas.openxmlformats.org/drawingml/2006/wordprocessingDrawing" xmlns:w10="urn:schemas-microsoft-com:office:word" xmlns:w="http://schemas.openxmlformats.org/wordprocessingml/2006/main" xmlns:w14="http://schemas.microsoft.com/office/word/2010/wordml" xmlns:w15="http://schemas.microsoft.com/office/word/2012/wordml" xmlns:w16se="http://schemas.microsoft.com/office/word/2015/wordml/symex" xmlns:wpg="http://schemas.microsoft.com/office/word/2010/wordprocessingGroup" xmlns:wpi="http://schemas.microsoft.com/office/word/2010/wordprocessingInk" xmlns:wne="http://schemas.microsoft.com/office/word/2006/wordml" xmlns:wps="http://schemas.microsoft.com/office/word/2010/wordprocessingShape" mc:Ignorable="w14 w15 w16se wp14"/>
-</file>
-
-<file path=word/glossary/fontTable.xml><?xml version="1.0" encoding="utf-8"?>
-<w:fonts xmlns:mc="http://schemas.openxmlformats.org/markup-compatibility/2006" xmlns:r="http://schemas.openxmlformats.org/officeDocument/2006/relationships" xmlns:w="http://schemas.openxmlformats.org/wordprocessingml/2006/main" xmlns:w14="http://schemas.microsoft.com/office/word/2010/wordml" xmlns:w15="http://schemas.microsoft.com/office/word/2012/wordml" xmlns:w16se="http://schemas.microsoft.com/office/word/2015/wordml/symex" mc:Ignorable="w14 w15 w16se">
-  <w:font w:name="Calibri">
-    <w:panose1 w:val="020F0502020204030204"/>
-    <w:charset w:val="00"/>
-    <w:family w:val="swiss"/>
-    <w:pitch w:val="variable"/>
-    <w:sig w:usb0="E0002EFF" w:usb1="C000247B" w:usb2="00000009" w:usb3="00000000" w:csb0="000001FF" w:csb1="00000000"/>
-  </w:font>
-  <w:font w:name="Times New Roman">
-    <w:panose1 w:val="02020603050405020304"/>
-    <w:charset w:val="00"/>
-    <w:family w:val="roman"/>
-    <w:pitch w:val="variable"/>
-    <w:sig w:usb0="E0002EFF" w:usb1="C000785B" w:usb2="00000009" w:usb3="00000000" w:csb0="000001FF" w:csb1="00000000"/>
-  </w:font>
-  <w:font w:name="Calibri Light">
-    <w:panose1 w:val="020F0302020204030204"/>
-    <w:charset w:val="00"/>
-    <w:family w:val="swiss"/>
-    <w:pitch w:val="variable"/>
-    <w:sig w:usb0="E0002AFF" w:usb1="C000247B" w:usb2="00000009" w:usb3="00000000" w:csb0="000001FF" w:csb1="00000000"/>
-  </w:font>
-  <w:font w:name="Arial">
-    <w:panose1 w:val="020B0604020202020204"/>
-    <w:charset w:val="00"/>
-    <w:family w:val="swiss"/>
-    <w:pitch w:val="variable"/>
-    <w:sig w:usb0="E0002EFF" w:usb1="C000785B" w:usb2="00000009" w:usb3="00000000" w:csb0="000001FF" w:csb1="00000000"/>
-  </w:font>
-</w:fonts>
-</file>
-
-<file path=word/glossary/settings.xml><?xml version="1.0" encoding="utf-8"?>
-<w:settings xmlns:mc="http://schemas.openxmlformats.org/markup-compatibility/2006" xmlns:o="urn:schemas-microsoft-com:office:office" xmlns:r="http://schemas.openxmlformats.org/officeDocument/2006/relationships" xmlns:m="http://schemas.openxmlformats.org/officeDocument/2006/math" xmlns:v="urn:schemas-microsoft-com:vml" xmlns:w10="urn:schemas-microsoft-com:office:word" xmlns:w="http://schemas.openxmlformats.org/wordprocessingml/2006/main" xmlns:w14="http://schemas.microsoft.com/office/word/2010/wordml" xmlns:w15="http://schemas.microsoft.com/office/word/2012/wordml" xmlns:w16se="http://schemas.microsoft.com/office/word/2015/wordml/symex" xmlns:sl="http://schemas.openxmlformats.org/schemaLibrary/2006/main" mc:Ignorable="w14 w15 w16se">
-  <w:view w:val="normal"/>
-  <w:defaultTabStop w:val="720"/>
-  <w:characterSpacingControl w:val="doNotCompress"/>
-  <w:compat>
-    <w:useFELayout/>
-    <w:compatSetting w:name="compatibilityMode" w:uri="http://schemas.microsoft.com/office/word" w:val="15"/>
-    <w:compatSetting w:name="overrideTableStyleFontSizeAndJustification" w:uri="http://schemas.microsoft.com/office/word" w:val="1"/>
-    <w:compatSetting w:name="enableOpenTypeFeatures" w:uri="http://schemas.microsoft.com/office/word" w:val="1"/>
-    <w:compatSetting w:name="doNotFlipMirrorIndents" w:uri="http://schemas.microsoft.com/office/word" w:val="1"/>
-    <w:compatSetting w:name="differentiateMultirowTableHeaders" w:uri="http://schemas.microsoft.com/office/word" w:val="1"/>
-  </w:compat>
-  <w:rsids>
-    <w:rsidRoot w:val="008C2DC4"/>
-    <w:rsid w:val="008C2DC4"/>
-  </w:rsids>
-  <m:mathPr>
-    <m:mathFont m:val="Cambria Math"/>
-    <m:brkBin m:val="before"/>
-    <m:brkBinSub m:val="--"/>
-    <m:smallFrac m:val="0"/>
-    <m:dispDef/>
-    <m:lMargin m:val="0"/>
-    <m:rMargin m:val="0"/>
-    <m:defJc m:val="centerGroup"/>
-    <m:wrapIndent m:val="1440"/>
-    <m:intLim m:val="subSup"/>
-    <m:naryLim m:val="undOvr"/>
-  </m:mathPr>
-  <w:themeFontLang w:val="en-GB"/>
-  <w:clrSchemeMapping w:bg1="light1" w:t1="dark1" w:bg2="light2" w:t2="dark2" w:accent1="accent1" w:accent2="accent2" w:accent3="accent3" w:accent4="accent4" w:accent5="accent5" w:accent6="accent6" w:hyperlink="hyperlink" w:followedHyperlink="followedHyperlink"/>
-  <w:decimalSymbol w:val="."/>
-  <w:listSeparator w:val=","/>
-  <w15:chartTrackingRefBased/>
-</w:settings>
-</file>
-
-<file path=word/glossary/styles.xml><?xml version="1.0" encoding="utf-8"?>
-<w:styles xmlns:mc="http://schemas.openxmlformats.org/markup-compatibility/2006" xmlns:r="http://schemas.openxmlformats.org/officeDocument/2006/relationships" xmlns:w="http://schemas.openxmlformats.org/wordprocessingml/2006/main" xmlns:w14="http://schemas.microsoft.com/office/word/2010/wordml" xmlns:w15="http://schemas.microsoft.com/office/word/2012/wordml" xmlns:w16se="http://schemas.microsoft.com/office/word/2015/wordml/symex" mc:Ignorable="w14 w15 w16se">
-  <w:docDefaults>
-    <w:rPrDefault>
-      <w:rPr>
-        <w:rFonts w:asciiTheme="minorHAnsi" w:eastAsiaTheme="minorEastAsia" w:hAnsiTheme="minorHAnsi" w:cstheme="minorBidi"/>
-        <w:sz w:val="22"/>
-        <w:szCs w:val="22"/>
-        <w:lang w:val="en-GB" w:eastAsia="en-GB" w:bidi="ar-SA"/>
-      </w:rPr>
-    </w:rPrDefault>
-    <w:pPrDefault>
-      <w:pPr>
-        <w:spacing w:after="160" w:line="259" w:lineRule="auto"/>
-      </w:pPr>
-    </w:pPrDefault>
-  </w:docDefaults>
-  <w:latentStyles w:defLockedState="0" w:defUIPriority="99" w:defSemiHidden="0" w:defUnhideWhenUsed="0" w:defQFormat="0" w:count="371">
-    <w:lsdException w:name="Normal" w:uiPriority="0" w:qFormat="1"/>
-    <w:lsdException w:name="heading 1" w:uiPriority="9" w:qFormat="1"/>
-    <w:lsdException w:name="heading 2" w:semiHidden="1" w:uiPriority="9" w:unhideWhenUsed="1" w:qFormat="1"/>
-    <w:lsdException w:name="heading 3" w:semiHidden="1" w:uiPriority="9" w:unhideWhenUsed="1" w:qFormat="1"/>
-    <w:lsdException w:name="heading 4" w:semiHidden="1" w:uiPriority="9" w:unhideWhenUsed="1" w:qFormat="1"/>
-    <w:lsdException w:name="heading 5" w:semiHidden="1" w:uiPriority="9" w:unhideWhenUsed="1" w:qFormat="1"/>
-    <w:lsdException w:name="heading 6" w:semiHidden="1" w:uiPriority="9" w:unhideWhenUsed="1" w:qFormat="1"/>
-    <w:lsdException w:name="heading 7" w:semiHidden="1" w:uiPriority="9" w:unhideWhenUsed="1" w:qFormat="1"/>
-    <w:lsdException w:name="heading 8" w:semiHidden="1" w:uiPriority="9" w:unhideWhenUsed="1" w:qFormat="1"/>
-    <w:lsdException w:name="heading 9" w:semiHidden="1" w:uiPriority="9" w:unhideWhenUsed="1" w:qFormat="1"/>
-    <w:lsdException w:name="index 1" w:semiHidden="1" w:unhideWhenUsed="1"/>
-    <w:lsdException w:name="index 2" w:semiHidden="1" w:unhideWhenUsed="1"/>
-    <w:lsdException w:name="index 3" w:semiHidden="1" w:unhideWhenUsed="1"/>
-    <w:lsdException w:name="index 4" w:semiHidden="1" w:unhideWhenUsed="1"/>
-    <w:lsdException w:name="index 5" w:semiHidden="1" w:unhideWhenUsed="1"/>
-    <w:lsdException w:name="index 6" w:semiHidden="1" w:unhideWhenUsed="1"/>
-    <w:lsdException w:name="index 7" w:semiHidden="1" w:unhideWhenUsed="1"/>
-    <w:lsdException w:name="index 8" w:semiHidden="1" w:unhideWhenUsed="1"/>
-    <w:lsdException w:name="index 9" w:semiHidden="1" w:unhideWhenUsed="1"/>
-    <w:lsdException w:name="toc 1" w:semiHidden="1" w:uiPriority="39" w:unhideWhenUsed="1"/>
-    <w:lsdException w:name="toc 2" w:semiHidden="1" w:uiPriority="39" w:unhideWhenUsed="1"/>
-    <w:lsdException w:name="toc 3" w:semiHidden="1" w:uiPriority="39" w:unhideWhenUsed="1"/>
-    <w:lsdException w:name="toc 4" w:semiHidden="1" w:uiPriority="39" w:unhideWhenUsed="1"/>
-    <w:lsdException w:name="toc 5" w:semiHidden="1" w:uiPriority="39" w:unhideWhenUsed="1"/>
-    <w:lsdException w:name="toc 6" w:semiHidden="1" w:uiPriority="39" w:unhideWhenUsed="1"/>
-    <w:lsdException w:name="toc 7" w:semiHidden="1" w:uiPriority="39" w:unhideWhenUsed="1"/>
-    <w:lsdException w:name="toc 8" w:semiHidden="1" w:uiPriority="39" w:unhideWhenUsed="1"/>
-    <w:lsdException w:name="toc 9" w:semiHidden="1" w:uiPriority="39" w:unhideWhenUsed="1"/>
-    <w:lsdException w:name="Normal Indent" w:semiHidden="1" w:unhideWhenUsed="1"/>
-    <w:lsdException w:name="footnote text" w:semiHidden="1" w:unhideWhenUsed="1"/>
-    <w:lsdException w:name="annotation text" w:semiHidden="1" w:unhideWhenUsed="1"/>
-    <w:lsdException w:name="header" w:semiHidden="1" w:unhideWhenUsed="1"/>
-    <w:lsdException w:name="footer" w:semiHidden="1" w:unhideWhenUsed="1"/>
-    <w:lsdException w:name="index heading" w:semiHidden="1" w:unhideWhenUsed="1"/>
-    <w:lsdException w:name="caption" w:semiHidden="1" w:uiPriority="35" w:unhideWhenUsed="1" w:qFormat="1"/>
-    <w:lsdException w:name="table of figures" w:semiHidden="1" w:unhideWhenUsed="1"/>
-    <w:lsdException w:name="envelope address" w:semiHidden="1" w:unhideWhenUsed="1"/>
-    <w:lsdException w:name="envelope return" w:semiHidden="1" w:unhideWhenUsed="1"/>
-    <w:lsdException w:name="footnote reference" w:semiHidden="1" w:unhideWhenUsed="1"/>
-    <w:lsdException w:name="annotation reference" w:semiHidden="1" w:unhideWhenUsed="1"/>
-    <w:lsdException w:name="line number" w:semiHidden="1" w:unhideWhenUsed="1"/>
-    <w:lsdException w:name="page number" w:semiHidden="1" w:unhideWhenUsed="1"/>
-    <w:lsdException w:name="endnote reference" w:semiHidden="1" w:unhideWhenUsed="1"/>
-    <w:lsdException w:name="endnote text" w:semiHidden="1" w:unhideWhenUsed="1"/>
-    <w:lsdException w:name="table of authorities" w:semiHidden="1" w:unhideWhenUsed="1"/>
-    <w:lsdException w:name="macro" w:semiHidden="1" w:unhideWhenUsed="1"/>
-    <w:lsdException w:name="toa heading" w:semiHidden="1" w:unhideWhenUsed="1"/>
-    <w:lsdException w:name="List" w:semiHidden="1" w:unhideWhenUsed="1"/>
-    <w:lsdException w:name="List Bullet" w:semiHidden="1" w:unhideWhenUsed="1"/>
-    <w:lsdException w:name="List Number" w:semiHidden="1" w:unhideWhenUsed="1"/>
-    <w:lsdException w:name="List 2" w:semiHidden="1" w:unhideWhenUsed="1"/>
-    <w:lsdException w:name="List 3" w:semiHidden="1" w:unhideWhenUsed="1"/>
-    <w:lsdException w:name="List 4" w:semiHidden="1" w:unhideWhenUsed="1"/>
-    <w:lsdException w:name="List 5" w:semiHidden="1" w:unhideWhenUsed="1"/>
-    <w:lsdException w:name="List Bullet 2" w:semiHidden="1" w:unhideWhenUsed="1"/>
-    <w:lsdException w:name="List Bullet 3" w:semiHidden="1" w:unhideWhenUsed="1"/>
-    <w:lsdException w:name="List Bullet 4" w:semiHidden="1" w:unhideWhenUsed="1"/>
-    <w:lsdException w:name="List Bullet 5" w:semiHidden="1" w:unhideWhenUsed="1"/>
-    <w:lsdException w:name="List Number 2" w:semiHidden="1" w:unhideWhenUsed="1"/>
-    <w:lsdException w:name="List Number 3" w:semiHidden="1" w:unhideWhenUsed="1"/>
-    <w:lsdException w:name="List Number 4" w:semiHidden="1" w:unhideWhenUsed="1"/>
-    <w:lsdException w:name="List Number 5" w:semiHidden="1" w:unhideWhenUsed="1"/>
-    <w:lsdException w:name="Title" w:uiPriority="10" w:qFormat="1"/>
-    <w:lsdException w:name="Closing" w:semiHidden="1" w:unhideWhenUsed="1"/>
-    <w:lsdException w:name="Signature" w:semiHidden="1" w:unhideWhenUsed="1"/>
-    <w:lsdException w:name="Default Paragraph Font" w:semiHidden="1" w:uiPriority="1" w:unhideWhenUsed="1"/>
-    <w:lsdException w:name="Body Text" w:semiHidden="1" w:unhideWhenUsed="1"/>
-    <w:lsdException w:name="Body Text Indent" w:semiHidden="1" w:unhideWhenUsed="1"/>
-    <w:lsdException w:name="List Continue" w:semiHidden="1" w:unhideWhenUsed="1"/>
-    <w:lsdException w:name="List Continue 2" w:semiHidden="1" w:unhideWhenUsed="1"/>
-    <w:lsdException w:name="List Continue 3" w:semiHidden="1" w:unhideWhenUsed="1"/>
-    <w:lsdException w:name="List Continue 4" w:semiHidden="1" w:unhideWhenUsed="1"/>
-    <w:lsdException w:name="List Continue 5" w:semiHidden="1" w:unhideWhenUsed="1"/>
-    <w:lsdException w:name="Message Header" w:semiHidden="1" w:unhideWhenUsed="1"/>
-    <w:lsdException w:name="Subtitle" w:uiPriority="11" w:qFormat="1"/>
-    <w:lsdException w:name="Salutation" w:semiHidden="1" w:unhideWhenUsed="1"/>
-    <w:lsdException w:name="Date" w:semiHidden="1" w:unhideWhenUsed="1"/>
-    <w:lsdException w:name="Body Text First Indent" w:semiHidden="1" w:unhideWhenUsed="1"/>
-    <w:lsdException w:name="Body Text First Indent 2" w:semiHidden="1" w:unhideWhenUsed="1"/>
-    <w:lsdException w:name="Note Heading" w:semiHidden="1" w:unhideWhenUsed="1"/>
-    <w:lsdException w:name="Body Text 2" w:semiHidden="1" w:unhideWhenUsed="1"/>
-    <w:lsdException w:name="Body Text 3" w:semiHidden="1" w:unhideWhenUsed="1"/>
-    <w:lsdException w:name="Body Text Indent 2" w:semiHidden="1" w:unhideWhenUsed="1"/>
-    <w:lsdException w:name="Body Text Indent 3" w:semiHidden="1" w:unhideWhenUsed="1"/>
-    <w:lsdException w:name="Block Text" w:semiHidden="1" w:unhideWhenUsed="1"/>
-    <w:lsdException w:name="Hyperlink" w:semiHidden="1" w:unhideWhenUsed="1"/>
-    <w:lsdException w:name="FollowedHyperlink" w:semiHidden="1" w:unhideWhenUsed="1"/>
-    <w:lsdException w:name="Strong" w:uiPriority="22" w:qFormat="1"/>
-    <w:lsdException w:name="Emphasis" w:uiPriority="20" w:qFormat="1"/>
-    <w:lsdException w:name="Document Map" w:semiHidden="1" w:unhideWhenUsed="1"/>
-    <w:lsdException w:name="Plain Text" w:semiHidden="1" w:unhideWhenUsed="1"/>
-    <w:lsdException w:name="E-mail Signature" w:semiHidden="1" w:unhideWhenUsed="1"/>
-    <w:lsdException w:name="HTML Top of Form" w:semiHidden="1" w:unhideWhenUsed="1"/>
-    <w:lsdException w:name="HTML Bottom of Form" w:semiHidden="1" w:unhideWhenUsed="1"/>
-    <w:lsdException w:name="Normal (Web)" w:semiHidden="1" w:unhideWhenUsed="1"/>
-    <w:lsdException w:name="HTML Acronym" w:semiHidden="1" w:unhideWhenUsed="1"/>
-    <w:lsdException w:name="HTML Address" w:semiHidden="1" w:unhideWhenUsed="1"/>
-    <w:lsdException w:name="HTML Cite" w:semiHidden="1" w:unhideWhenUsed="1"/>
-    <w:lsdException w:name="HTML Code" w:semiHidden="1" w:unhideWhenUsed="1"/>
-    <w:lsdException w:name="HTML Definition" w:semiHidden="1" w:unhideWhenUsed="1"/>
-    <w:lsdException w:name="HTML Keyboard" w:semiHidden="1" w:unhideWhenUsed="1"/>
-    <w:lsdException w:name="HTML Preformatted" w:semiHidden="1" w:unhideWhenUsed="1"/>
-    <w:lsdException w:name="HTML Sample" w:semiHidden="1" w:unhideWhenUsed="1"/>
-    <w:lsdException w:name="HTML Typewriter" w:semiHidden="1" w:unhideWhenUsed="1"/>
-    <w:lsdException w:name="HTML Variable" w:semiHidden="1" w:unhideWhenUsed="1"/>
-    <w:lsdException w:name="Normal Table" w:semiHidden="1" w:unhideWhenUsed="1"/>
-    <w:lsdException w:name="annotation subject" w:semiHidden="1" w:unhideWhenUsed="1"/>
-    <w:lsdException w:name="No List" w:semiHidden="1" w:unhideWhenUsed="1"/>
-    <w:lsdException w:name="Outline List 1" w:semiHidden="1" w:unhideWhenUsed="1"/>
-    <w:lsdException w:name="Outline List 2" w:semiHidden="1" w:unhideWhenUsed="1"/>
-    <w:lsdException w:name="Outline List 3" w:semiHidden="1" w:unhideWhenUsed="1"/>
-    <w:lsdException w:name="Table Simple 1" w:semiHidden="1" w:unhideWhenUsed="1"/>
-    <w:lsdException w:name="Table Simple 2" w:semiHidden="1" w:unhideWhenUsed="1"/>
-    <w:lsdException w:name="Table Simple 3" w:semiHidden="1" w:unhideWhenUsed="1"/>
-    <w:lsdException w:name="Table Classic 1" w:semiHidden="1" w:unhideWhenUsed="1"/>
-    <w:lsdException w:name="Table Classic 2" w:semiHidden="1" w:unhideWhenUsed="1"/>
-    <w:lsdException w:name="Table Classic 3" w:semiHidden="1" w:unhideWhenUsed="1"/>
-    <w:lsdException w:name="Table Classic 4" w:semiHidden="1" w:unhideWhenUsed="1"/>
-    <w:lsdException w:name="Table Colorful 1" w:semiHidden="1" w:unhideWhenUsed="1"/>
-    <w:lsdException w:name="Table Colorful 2" w:semiHidden="1" w:unhideWhenUsed="1"/>
-    <w:lsdException w:name="Table Colorful 3" w:semiHidden="1" w:unhideWhenUsed="1"/>
-    <w:lsdException w:name="Table Columns 1" w:semiHidden="1" w:unhideWhenUsed="1"/>
-    <w:lsdException w:name="Table Columns 2" w:semiHidden="1" w:unhideWhenUsed="1"/>
-    <w:lsdException w:name="Table Columns 3" w:semiHidden="1" w:unhideWhenUsed="1"/>
-    <w:lsdException w:name="Table Columns 4" w:semiHidden="1" w:unhideWhenUsed="1"/>
-    <w:lsdException w:name="Table Columns 5" w:semiHidden="1" w:unhideWhenUsed="1"/>
-    <w:lsdException w:name="Table Grid 1" w:semiHidden="1" w:unhideWhenUsed="1"/>
-    <w:lsdException w:name="Table Grid 2" w:semiHidden="1" w:unhideWhenUsed="1"/>
-    <w:lsdException w:name="Table Grid 3" w:semiHidden="1" w:unhideWhenUsed="1"/>
-    <w:lsdException w:name="Table Grid 4" w:semiHidden="1" w:unhideWhenUsed="1"/>
-    <w:lsdException w:name="Table Grid 5" w:semiHidden="1" w:unhideWhenUsed="1"/>
-    <w:lsdException w:name="Table Grid 6" w:semiHidden="1" w:unhideWhenUsed="1"/>
-    <w:lsdException w:name="Table Grid 7" w:semiHidden="1" w:unhideWhenUsed="1"/>
-    <w:lsdException w:name="Table Grid 8" w:semiHidden="1" w:unhideWhenUsed="1"/>
-    <w:lsdException w:name="Table List 1" w:semiHidden="1" w:unhideWhenUsed="1"/>
-    <w:lsdException w:name="Table List 2" w:semiHidden="1" w:unhideWhenUsed="1"/>
-    <w:lsdException w:name="Table List 3" w:semiHidden="1" w:unhideWhenUsed="1"/>
-    <w:lsdException w:name="Table List 4" w:semiHidden="1" w:unhideWhenUsed="1"/>
-    <w:lsdException w:name="Table List 5" w:semiHidden="1" w:unhideWhenUsed="1"/>
-    <w:lsdException w:name="Table List 6" w:semiHidden="1" w:unhideWhenUsed="1"/>
-    <w:lsdException w:name="Table List 7" w:semiHidden="1" w:unhideWhenUsed="1"/>
-    <w:lsdException w:name="Table List 8" w:semiHidden="1" w:unhideWhenUsed="1"/>
-    <w:lsdException w:name="Table 3D effects 1" w:semiHidden="1" w:unhideWhenUsed="1"/>
-    <w:lsdException w:name="Table 3D effects 2" w:semiHidden="1" w:unhideWhenUsed="1"/>
-    <w:lsdException w:name="Table 3D effects 3" w:semiHidden="1" w:unhideWhenUsed="1"/>
-    <w:lsdException w:name="Table Contemporary" w:semiHidden="1" w:unhideWhenUsed="1"/>
-    <w:lsdException w:name="Table Elegant" w:semiHidden="1" w:unhideWhenUsed="1"/>
-    <w:lsdException w:name="Table Professional" w:semiHidden="1" w:unhideWhenUsed="1"/>
-    <w:lsdException w:name="Table Subtle 1" w:semiHidden="1" w:unhideWhenUsed="1"/>
-    <w:lsdException w:name="Table Subtle 2" w:semiHidden="1" w:unhideWhenUsed="1"/>
-    <w:lsdException w:name="Table Web 1" w:semiHidden="1" w:unhideWhenUsed="1"/>
-    <w:lsdException w:name="Table Web 2" w:semiHidden="1" w:unhideWhenUsed="1"/>
-    <w:lsdException w:name="Table Web 3" w:semiHidden="1" w:unhideWhenUsed="1"/>
-    <w:lsdException w:name="Balloon Text" w:semiHidden="1" w:unhideWhenUsed="1"/>
-    <w:lsdException w:name="Table Grid" w:uiPriority="39"/>
-    <w:lsdException w:name="Table Theme" w:semiHidden="1" w:unhideWhenUsed="1"/>
-    <w:lsdException w:name="Placeholder Text" w:semiHidden="1"/>
-    <w:lsdException w:name="No Spacing" w:uiPriority="1" w:qFormat="1"/>
-    <w:lsdException w:name="Light Shading" w:uiPriority="60"/>
-    <w:lsdException w:name="Light List" w:uiPriority="61"/>
-    <w:lsdException w:name="Light Grid" w:uiPriority="62"/>
-    <w:lsdException w:name="Medium Shading 1" w:uiPriority="63"/>
-    <w:lsdException w:name="Medium Shading 2" w:uiPriority="64"/>
-    <w:lsdException w:name="Medium List 1" w:uiPriority="65"/>
-    <w:lsdException w:name="Medium List 2" w:uiPriority="66"/>
-    <w:lsdException w:name="Medium Grid 1" w:uiPriority="67"/>
-    <w:lsdException w:name="Medium Grid 2" w:uiPriority="68"/>
-    <w:lsdException w:name="Medium Grid 3" w:uiPriority="69"/>
-    <w:lsdException w:name="Dark List" w:uiPriority="70"/>
-    <w:lsdException w:name="Colorful Shading" w:uiPriority="71"/>
-    <w:lsdException w:name="Colorful List" w:uiPriority="72"/>
-    <w:lsdException w:name="Colorful Grid" w:uiPriority="73"/>
-    <w:lsdException w:name="Light Shading Accent 1" w:uiPriority="60"/>
-    <w:lsdException w:name="Light List Accent 1" w:uiPriority="61"/>
-    <w:lsdException w:name="Light Grid Accent 1" w:uiPriority="62"/>
-    <w:lsdException w:name="Medium Shading 1 Accent 1" w:uiPriority="63"/>
-    <w:lsdException w:name="Medium Shading 2 Accent 1" w:uiPriority="64"/>
-    <w:lsdException w:name="Medium List 1 Accent 1" w:uiPriority="65"/>
-    <w:lsdException w:name="Revision" w:semiHidden="1"/>
-    <w:lsdException w:name="List Paragraph" w:uiPriority="34" w:qFormat="1"/>
-    <w:lsdException w:name="Quote" w:uiPriority="29" w:qFormat="1"/>
-    <w:lsdException w:name="Intense Quote" w:uiPriority="30" w:qFormat="1"/>
-    <w:lsdException w:name="Medium List 2 Accent 1" w:uiPriority="66"/>
-    <w:lsdException w:name="Medium Grid 1 Accent 1" w:uiPriority="67"/>
-    <w:lsdException w:name="Medium Grid 2 Accent 1" w:uiPriority="68"/>
-    <w:lsdException w:name="Medium Grid 3 Accent 1" w:uiPriority="69"/>
-    <w:lsdException w:name="Dark List Accent 1" w:uiPriority="70"/>
-    <w:lsdException w:name="Colorful Shading Accent 1" w:uiPriority="71"/>
-    <w:lsdException w:name="Colorful List Accent 1" w:uiPriority="72"/>
-    <w:lsdException w:name="Colorful Grid Accent 1" w:uiPriority="73"/>
-    <w:lsdException w:name="Light Shading Accent 2" w:uiPriority="60"/>
-    <w:lsdException w:name="Light List Accent 2" w:uiPriority="61"/>
-    <w:lsdException w:name="Light Grid Accent 2" w:uiPriority="62"/>
-    <w:lsdException w:name="Medium Shading 1 Accent 2" w:uiPriority="63"/>
-    <w:lsdException w:name="Medium Shading 2 Accent 2" w:uiPriority="64"/>
-    <w:lsdException w:name="Medium List 1 Accent 2" w:uiPriority="65"/>
-    <w:lsdException w:name="Medium List 2 Accent 2" w:uiPriority="66"/>
-    <w:lsdException w:name="Medium Grid 1 Accent 2" w:uiPriority="67"/>
-    <w:lsdException w:name="Medium Grid 2 Accent 2" w:uiPriority="68"/>
-    <w:lsdException w:name="Medium Grid 3 Accent 2" w:uiPriority="69"/>
-    <w:lsdException w:name="Dark List Accent 2" w:uiPriority="70"/>
-    <w:lsdException w:name="Colorful Shading Accent 2" w:uiPriority="71"/>
-    <w:lsdException w:name="Colorful List Accent 2" w:uiPriority="72"/>
-    <w:lsdException w:name="Colorful Grid Accent 2" w:uiPriority="73"/>
-    <w:lsdException w:name="Light Shading Accent 3" w:uiPriority="60"/>
-    <w:lsdException w:name="Light List Accent 3" w:uiPriority="61"/>
-    <w:lsdException w:name="Light Grid Accent 3" w:uiPriority="62"/>
-    <w:lsdException w:name="Medium Shading 1 Accent 3" w:uiPriority="63"/>
-    <w:lsdException w:name="Medium Shading 2 Accent 3" w:uiPriority="64"/>
-    <w:lsdException w:name="Medium List 1 Accent 3" w:uiPriority="65"/>
-    <w:lsdException w:name="Medium List 2 Accent 3" w:uiPriority="66"/>
-    <w:lsdException w:name="Medium Grid 1 Accent 3" w:uiPriority="67"/>
-    <w:lsdException w:name="Medium Grid 2 Accent 3" w:uiPriority="68"/>
-    <w:lsdException w:name="Medium Grid 3 Accent 3" w:uiPriority="69"/>
-    <w:lsdException w:name="Dark List Accent 3" w:uiPriority="70"/>
-    <w:lsdException w:name="Colorful Shading Accent 3" w:uiPriority="71"/>
-    <w:lsdException w:name="Colorful List Accent 3" w:uiPriority="72"/>
-    <w:lsdException w:name="Colorful Grid Accent 3" w:uiPriority="73"/>
-    <w:lsdException w:name="Light Shading Accent 4" w:uiPriority="60"/>
-    <w:lsdException w:name="Light List Accent 4" w:uiPriority="61"/>
-    <w:lsdException w:name="Light Grid Accent 4" w:uiPriority="62"/>
-    <w:lsdException w:name="Medium Shading 1 Accent 4" w:uiPriority="63"/>
-    <w:lsdException w:name="Medium Shading 2 Accent 4" w:uiPriority="64"/>
-    <w:lsdException w:name="Medium List 1 Accent 4" w:uiPriority="65"/>
-    <w:lsdException w:name="Medium List 2 Accent 4" w:uiPriority="66"/>
-    <w:lsdException w:name="Medium Grid 1 Accent 4" w:uiPriority="67"/>
-    <w:lsdException w:name="Medium Grid 2 Accent 4" w:uiPriority="68"/>
-    <w:lsdException w:name="Medium Grid 3 Accent 4" w:uiPriority="69"/>
-    <w:lsdException w:name="Dark List Accent 4" w:uiPriority="70"/>
-    <w:lsdException w:name="Colorful Shading Accent 4" w:uiPriority="71"/>
-    <w:lsdException w:name="Colorful List Accent 4" w:uiPriority="72"/>
-    <w:lsdException w:name="Colorful Grid Accent 4" w:uiPriority="73"/>
-    <w:lsdException w:name="Light Shading Accent 5" w:uiPriority="60"/>
-    <w:lsdException w:name="Light List Accent 5" w:uiPriority="61"/>
-    <w:lsdException w:name="Light Grid Accent 5" w:uiPriority="62"/>
-    <w:lsdException w:name="Medium Shading 1 Accent 5" w:uiPriority="63"/>
-    <w:lsdException w:name="Medium Shading 2 Accent 5" w:uiPriority="64"/>
-    <w:lsdException w:name="Medium List 1 Accent 5" w:uiPriority="65"/>
-    <w:lsdException w:name="Medium List 2 Accent 5" w:uiPriority="66"/>
-    <w:lsdException w:name="Medium Grid 1 Accent 5" w:uiPriority="67"/>
-    <w:lsdException w:name="Medium Grid 2 Accent 5" w:uiPriority="68"/>
-    <w:lsdException w:name="Medium Grid 3 Accent 5" w:uiPriority="69"/>
-    <w:lsdException w:name="Dark List Accent 5" w:uiPriority="70"/>
-    <w:lsdException w:name="Colorful Shading Accent 5" w:uiPriority="71"/>
-    <w:lsdException w:name="Colorful List Accent 5" w:uiPriority="72"/>
-    <w:lsdException w:name="Colorful Grid Accent 5" w:uiPriority="73"/>
-    <w:lsdException w:name="Light Shading Accent 6" w:uiPriority="60"/>
-    <w:lsdException w:name="Light List Accent 6" w:uiPriority="61"/>
-    <w:lsdException w:name="Light Grid Accent 6" w:uiPriority="62"/>
-    <w:lsdException w:name="Medium Shading 1 Accent 6" w:uiPriority="63"/>
-    <w:lsdException w:name="Medium Shading 2 Accent 6" w:uiPriority="64"/>
-    <w:lsdException w:name="Medium List 1 Accent 6" w:uiPriority="65"/>
-    <w:lsdException w:name="Medium List 2 Accent 6" w:uiPriority="66"/>
-    <w:lsdException w:name="Medium Grid 1 Accent 6" w:uiPriority="67"/>
-    <w:lsdException w:name="Medium Grid 2 Accent 6" w:uiPriority="68"/>
-    <w:lsdException w:name="Medium Grid 3 Accent 6" w:uiPriority="69"/>
-    <w:lsdException w:name="Dark List Accent 6" w:uiPriority="70"/>
-    <w:lsdException w:name="Colorful Shading Accent 6" w:uiPriority="71"/>
-    <w:lsdException w:name="Colorful List Accent 6" w:uiPriority="72"/>
-    <w:lsdException w:name="Colorful Grid Accent 6" w:uiPriority="73"/>
-    <w:lsdException w:name="Subtle Emphasis" w:uiPriority="19" w:qFormat="1"/>
-    <w:lsdException w:name="Intense Emphasis" w:uiPriority="21" w:qFormat="1"/>
-    <w:lsdException w:name="Subtle Reference" w:uiPriority="31" w:qFormat="1"/>
-    <w:lsdException w:name="Intense Reference" w:uiPriority="32" w:qFormat="1"/>
-    <w:lsdException w:name="Book Title" w:uiPriority="33" w:qFormat="1"/>
-    <w:lsdException w:name="Bibliography" w:semiHidden="1" w:uiPriority="37" w:unhideWhenUsed="1"/>
-    <w:lsdException w:name="TOC Heading" w:semiHidden="1" w:uiPriority="39" w:unhideWhenUsed="1" w:qFormat="1"/>
-    <w:lsdException w:name="Plain Table 1" w:uiPriority="41"/>
-    <w:lsdException w:name="Plain Table 2" w:uiPriority="42"/>
-    <w:lsdException w:name="Plain Table 3" w:uiPriority="43"/>
-    <w:lsdException w:name="Plain Table 4" w:uiPriority="44"/>
-    <w:lsdException w:name="Plain Table 5" w:uiPriority="45"/>
-    <w:lsdException w:name="Grid Table Light" w:uiPriority="40"/>
-    <w:lsdException w:name="Grid Table 1 Light" w:uiPriority="46"/>
-    <w:lsdException w:name="Grid Table 2" w:uiPriority="47"/>
-    <w:lsdException w:name="Grid Table 3" w:uiPriority="48"/>
-    <w:lsdException w:name="Grid Table 4" w:uiPriority="49"/>
-    <w:lsdException w:name="Grid Table 5 Dark" w:uiPriority="50"/>
-    <w:lsdException w:name="Grid Table 6 Colorful" w:uiPriority="51"/>
-    <w:lsdException w:name="Grid Table 7 Colorful" w:uiPriority="52"/>
-    <w:lsdException w:name="Grid Table 1 Light Accent 1" w:uiPriority="46"/>
-    <w:lsdException w:name="Grid Table 2 Accent 1" w:uiPriority="47"/>
-    <w:lsdException w:name="Grid Table 3 Accent 1" w:uiPriority="48"/>
-    <w:lsdException w:name="Grid Table 4 Accent 1" w:uiPriority="49"/>
-    <w:lsdException w:name="Grid Table 5 Dark Accent 1" w:uiPriority="50"/>
-    <w:lsdException w:name="Grid Table 6 Colorful Accent 1" w:uiPriority="51"/>
-    <w:lsdException w:name="Grid Table 7 Colorful Accent 1" w:uiPriority="52"/>
-    <w:lsdException w:name="Grid Table 1 Light Accent 2" w:uiPriority="46"/>
-    <w:lsdException w:name="Grid Table 2 Accent 2" w:uiPriority="47"/>
-    <w:lsdException w:name="Grid Table 3 Accent 2" w:uiPriority="48"/>
-    <w:lsdException w:name="Grid Table 4 Accent 2" w:uiPriority="49"/>
-    <w:lsdException w:name="Grid Table 5 Dark Accent 2" w:uiPriority="50"/>
-    <w:lsdException w:name="Grid Table 6 Colorful Accent 2" w:uiPriority="51"/>
-    <w:lsdException w:name="Grid Table 7 Colorful Accent 2" w:uiPriority="52"/>
-    <w:lsdException w:name="Grid Table 1 Light Accent 3" w:uiPriority="46"/>
-    <w:lsdException w:name="Grid Table 2 Accent 3" w:uiPriority="47"/>
-    <w:lsdException w:name="Grid Table 3 Accent 3" w:uiPriority="48"/>
-    <w:lsdException w:name="Grid Table 4 Accent 3" w:uiPriority="49"/>
-    <w:lsdException w:name="Grid Table 5 Dark Accent 3" w:uiPriority="50"/>
-    <w:lsdException w:name="Grid Table 6 Colorful Accent 3" w:uiPriority="51"/>
-    <w:lsdException w:name="Grid Table 7 Colorful Accent 3" w:uiPriority="52"/>
-    <w:lsdException w:name="Grid Table 1 Light Accent 4" w:uiPriority="46"/>
-    <w:lsdException w:name="Grid Table 2 Accent 4" w:uiPriority="47"/>
-    <w:lsdException w:name="Grid Table 3 Accent 4" w:uiPriority="48"/>
-    <w:lsdException w:name="Grid Table 4 Accent 4" w:uiPriority="49"/>
-    <w:lsdException w:name="Grid Table 5 Dark Accent 4" w:uiPriority="50"/>
-    <w:lsdException w:name="Grid Table 6 Colorful Accent 4" w:uiPriority="51"/>
-    <w:lsdException w:name="Grid Table 7 Colorful Accent 4" w:uiPriority="52"/>
-    <w:lsdException w:name="Grid Table 1 Light Accent 5" w:uiPriority="46"/>
-    <w:lsdException w:name="Grid Table 2 Accent 5" w:uiPriority="47"/>
-    <w:lsdException w:name="Grid Table 3 Accent 5" w:uiPriority="48"/>
-    <w:lsdException w:name="Grid Table 4 Accent 5" w:uiPriority="49"/>
-    <w:lsdException w:name="Grid Table 5 Dark Accent 5" w:uiPriority="50"/>
-    <w:lsdException w:name="Grid Table 6 Colorful Accent 5" w:uiPriority="51"/>
-    <w:lsdException w:name="Grid Table 7 Colorful Accent 5" w:uiPriority="52"/>
-    <w:lsdException w:name="Grid Table 1 Light Accent 6" w:uiPriority="46"/>
-    <w:lsdException w:name="Grid Table 2 Accent 6" w:uiPriority="47"/>
-    <w:lsdException w:name="Grid Table 3 Accent 6" w:uiPriority="48"/>
-    <w:lsdException w:name="Grid Table 4 Accent 6" w:uiPriority="49"/>
-    <w:lsdException w:name="Grid Table 5 Dark Accent 6" w:uiPriority="50"/>
-    <w:lsdException w:name="Grid Table 6 Colorful Accent 6" w:uiPriority="51"/>
-    <w:lsdException w:name="Grid Table 7 Colorful Accent 6" w:uiPriority="52"/>
-    <w:lsdException w:name="List Table 1 Light" w:uiPriority="46"/>
-    <w:lsdException w:name="List Table 2" w:uiPriority="47"/>
-    <w:lsdException w:name="List Table 3" w:uiPriority="48"/>
-    <w:lsdException w:name="List Table 4" w:uiPriority="49"/>
-    <w:lsdException w:name="List Table 5 Dark" w:uiPriority="50"/>
-    <w:lsdException w:name="List Table 6 Colorful" w:uiPriority="51"/>
-    <w:lsdException w:name="List Table 7 Colorful" w:uiPriority="52"/>
-    <w:lsdException w:name="List Table 1 Light Accent 1" w:uiPriority="46"/>
-    <w:lsdException w:name="List Table 2 Accent 1" w:uiPriority="47"/>
-    <w:lsdException w:name="List Table 3 Accent 1" w:uiPriority="48"/>
-    <w:lsdException w:name="List Table 4 Accent 1" w:uiPriority="49"/>
-    <w:lsdException w:name="List Table 5 Dark Accent 1" w:uiPriority="50"/>
-    <w:lsdException w:name="List Table 6 Colorful Accent 1" w:uiPriority="51"/>
-    <w:lsdException w:name="List Table 7 Colorful Accent 1" w:uiPriority="52"/>
-    <w:lsdException w:name="List Table 1 Light Accent 2" w:uiPriority="46"/>
-    <w:lsdException w:name="List Table 2 Accent 2" w:uiPriority="47"/>
-    <w:lsdException w:name="List Table 3 Accent 2" w:uiPriority="48"/>
-    <w:lsdException w:name="List Table 4 Accent 2" w:uiPriority="49"/>
-    <w:lsdException w:name="List Table 5 Dark Accent 2" w:uiPriority="50"/>
-    <w:lsdException w:name="List Table 6 Colorful Accent 2" w:uiPriority="51"/>
-    <w:lsdException w:name="List Table 7 Colorful Accent 2" w:uiPriority="52"/>
-    <w:lsdException w:name="List Table 1 Light Accent 3" w:uiPriority="46"/>
-    <w:lsdException w:name="List Table 2 Accent 3" w:uiPriority="47"/>
-    <w:lsdException w:name="List Table 3 Accent 3" w:uiPriority="48"/>
-    <w:lsdException w:name="List Table 4 Accent 3" w:uiPriority="49"/>
-    <w:lsdException w:name="List Table 5 Dark Accent 3" w:uiPriority="50"/>
-    <w:lsdException w:name="List Table 6 Colorful Accent 3" w:uiPriority="51"/>
-    <w:lsdException w:name="List Table 7 Colorful Accent 3" w:uiPriority="52"/>
-    <w:lsdException w:name="List Table 1 Light Accent 4" w:uiPriority="46"/>
-    <w:lsdException w:name="List Table 2 Accent 4" w:uiPriority="47"/>
-    <w:lsdException w:name="List Table 3 Accent 4" w:uiPriority="48"/>
-    <w:lsdException w:name="List Table 4 Accent 4" w:uiPriority="49"/>
-    <w:lsdException w:name="List Table 5 Dark Accent 4" w:uiPriority="50"/>
-    <w:lsdException w:name="List Table 6 Colorful Accent 4" w:uiPriority="51"/>
-    <w:lsdException w:name="List Table 7 Colorful Accent 4" w:uiPriority="52"/>
-    <w:lsdException w:name="List Table 1 Light Accent 5" w:uiPriority="46"/>
-    <w:lsdException w:name="List Table 2 Accent 5" w:uiPriority="47"/>
-    <w:lsdException w:name="List Table 3 Accent 5" w:uiPriority="48"/>
-    <w:lsdException w:name="List Table 4 Accent 5" w:uiPriority="49"/>
-    <w:lsdException w:name="List Table 5 Dark Accent 5" w:uiPriority="50"/>
-    <w:lsdException w:name="List Table 6 Colorful Accent 5" w:uiPriority="51"/>
-    <w:lsdException w:name="List Table 7 Colorful Accent 5" w:uiPriority="52"/>
-    <w:lsdException w:name="List Table 1 Light Accent 6" w:uiPriority="46"/>
-    <w:lsdException w:name="List Table 2 Accent 6" w:uiPriority="47"/>
-    <w:lsdException w:name="List Table 3 Accent 6" w:uiPriority="48"/>
-    <w:lsdException w:name="List Table 4 Accent 6" w:uiPriority="49"/>
-    <w:lsdException w:name="List Table 5 Dark Accent 6" w:uiPriority="50"/>
-    <w:lsdException w:name="List Table 6 Colorful Accent 6" w:uiPriority="51"/>
-    <w:lsdException w:name="List Table 7 Colorful Accent 6" w:uiPriority="52"/>
-  </w:latentStyles>
-  <w:style w:type="paragraph" w:default="1" w:styleId="Normal">
-    <w:name w:val="Normal"/>
-    <w:qFormat/>
-  </w:style>
-  <w:style w:type="character" w:default="1" w:styleId="DefaultParagraphFont">
-    <w:name w:val="Default Paragraph Font"/>
-    <w:uiPriority w:val="1"/>
-    <w:semiHidden/>
-    <w:unhideWhenUsed/>
-  </w:style>
-  <w:style w:type="table" w:default="1" w:styleId="TableNormal">
-    <w:name w:val="Normal Table"/>
+  <w:style w:type="paragraph" w:styleId="BalloonText">
+    <w:name w:val="Balloon Text"/>
+    <w:basedOn w:val="Normal"/>
+    <w:link w:val="BalloonTextChar"/>
     <w:uiPriority w:val="99"/>
     <w:semiHidden/>
     <w:unhideWhenUsed/>
-    <w:tblPr>
-      <w:tblInd w:w="0" w:type="dxa"/>
-      <w:tblCellMar>
-        <w:top w:w="0" w:type="dxa"/>
-        <w:left w:w="108" w:type="dxa"/>
-        <w:bottom w:w="0" w:type="dxa"/>
-        <w:right w:w="108" w:type="dxa"/>
-      </w:tblCellMar>
-    </w:tblPr>
+    <w:rsid w:val="00A870C5"/>
+    <w:rPr>
+      <w:rFonts w:ascii="Segoe UI" w:hAnsi="Segoe UI" w:cs="Segoe UI"/>
+      <w:sz w:val="18"/>
+      <w:szCs w:val="18"/>
+    </w:rPr>
   </w:style>
-  <w:style w:type="numbering" w:default="1" w:styleId="NoList">
-    <w:name w:val="No List"/>
+  <w:style w:type="character" w:customStyle="1" w:styleId="BalloonTextChar">
+    <w:name w:val="Balloon Text Char"/>
+    <w:basedOn w:val="DefaultParagraphFont"/>
+    <w:link w:val="BalloonText"/>
+    <w:uiPriority w:val="99"/>
+    <w:semiHidden/>
+    <w:rsid w:val="00A870C5"/>
+    <w:rPr>
+      <w:rFonts w:ascii="Segoe UI" w:eastAsia="Times New Roman" w:hAnsi="Segoe UI" w:cs="Segoe UI"/>
+      <w:sz w:val="18"/>
+      <w:szCs w:val="18"/>
+    </w:rPr>
+  </w:style>
+  <w:style w:type="character" w:styleId="UnresolvedMention">
+    <w:name w:val="Unresolved Mention"/>
+    <w:basedOn w:val="DefaultParagraphFont"/>
     <w:uiPriority w:val="99"/>
     <w:semiHidden/>
     <w:unhideWhenUsed/>
+    <w:rsid w:val="0084045E"/>
+    <w:rPr>
+      <w:color w:val="605E5C"/>
+      <w:shd w:val="clear" w:color="auto" w:fill="E1DFDD"/>
+    </w:rPr>
   </w:style>
-  <w:style w:type="character" w:styleId="PlaceholderText">
-    <w:name w:val="Placeholder Text"/>
+  <w:style w:type="table" w:styleId="PlainTable3">
+    <w:name w:val="Plain Table 3"/>
+    <w:basedOn w:val="TableNormal"/>
+    <w:uiPriority w:val="43"/>
+    <w:rsid w:val="0084045E"/>
+    <w:pPr>
+      <w:spacing w:after="0" w:line="240" w:lineRule="auto"/>
+    </w:pPr>
+    <w:tblPr>
+      <w:tblStyleRowBandSize w:val="1"/>
+      <w:tblStyleColBandSize w:val="1"/>
+    </w:tblPr>
+    <w:tblStylePr w:type="firstRow">
+      <w:rPr>
+        <w:b/>
+        <w:bCs/>
+        <w:caps/>
+      </w:rPr>
+      <w:tblPr/>
+      <w:tcPr>
+        <w:tcBorders>
+          <w:bottom w:val="single" w:sz="4" w:space="0" w:color="7F7F7F" w:themeColor="text1" w:themeTint="80"/>
+        </w:tcBorders>
+      </w:tcPr>
+    </w:tblStylePr>
+    <w:tblStylePr w:type="lastRow">
+      <w:rPr>
+        <w:b/>
+        <w:bCs/>
+        <w:caps/>
+      </w:rPr>
+      <w:tblPr/>
+      <w:tcPr>
+        <w:tcBorders>
+          <w:top w:val="nil"/>
+        </w:tcBorders>
+      </w:tcPr>
+    </w:tblStylePr>
+    <w:tblStylePr w:type="firstCol">
+      <w:rPr>
+        <w:b/>
+        <w:bCs/>
+        <w:caps/>
+      </w:rPr>
+      <w:tblPr/>
+      <w:tcPr>
+        <w:tcBorders>
+          <w:right w:val="single" w:sz="4" w:space="0" w:color="7F7F7F" w:themeColor="text1" w:themeTint="80"/>
+        </w:tcBorders>
+      </w:tcPr>
+    </w:tblStylePr>
+    <w:tblStylePr w:type="lastCol">
+      <w:rPr>
+        <w:b/>
+        <w:bCs/>
+        <w:caps/>
+      </w:rPr>
+      <w:tblPr/>
+      <w:tcPr>
+        <w:tcBorders>
+          <w:left w:val="nil"/>
+        </w:tcBorders>
+      </w:tcPr>
+    </w:tblStylePr>
+    <w:tblStylePr w:type="band1Vert">
+      <w:tblPr/>
+      <w:tcPr>
+        <w:shd w:val="clear" w:color="auto" w:fill="F2F2F2" w:themeFill="background1" w:themeFillShade="F2"/>
+      </w:tcPr>
+    </w:tblStylePr>
+    <w:tblStylePr w:type="band1Horz">
+      <w:tblPr/>
+      <w:tcPr>
+        <w:shd w:val="clear" w:color="auto" w:fill="F2F2F2" w:themeFill="background1" w:themeFillShade="F2"/>
+      </w:tcPr>
+    </w:tblStylePr>
+    <w:tblStylePr w:type="neCell">
+      <w:tblPr/>
+      <w:tcPr>
+        <w:tcBorders>
+          <w:left w:val="nil"/>
+        </w:tcBorders>
+      </w:tcPr>
+    </w:tblStylePr>
+    <w:tblStylePr w:type="nwCell">
+      <w:tblPr/>
+      <w:tcPr>
+        <w:tcBorders>
+          <w:right w:val="nil"/>
+        </w:tcBorders>
+      </w:tcPr>
+    </w:tblStylePr>
+  </w:style>
+  <w:style w:type="character" w:styleId="FollowedHyperlink">
+    <w:name w:val="FollowedHyperlink"/>
     <w:basedOn w:val="DefaultParagraphFont"/>
     <w:uiPriority w:val="99"/>
     <w:semiHidden/>
-    <w:rsid w:val="008C2DC4"/>
+    <w:unhideWhenUsed/>
+    <w:rsid w:val="00845673"/>
     <w:rPr>
-      <w:color w:val="808080"/>
+      <w:color w:val="954F72" w:themeColor="followedHyperlink"/>
+      <w:u w:val="single"/>
     </w:rPr>
   </w:style>
-  <w:style w:type="paragraph" w:customStyle="1" w:styleId="85B4A7D49DE1437E9CA8B4AA5C1F434D">
-    <w:name w:val="85B4A7D49DE1437E9CA8B4AA5C1F434D"/>
-    <w:rsid w:val="008C2DC4"/>
-  </w:style>
-  <w:style w:type="paragraph" w:customStyle="1" w:styleId="95CC6C17B0CB4D17A0E9EFE22DC3CAD6">
-    <w:name w:val="95CC6C17B0CB4D17A0E9EFE22DC3CAD6"/>
-    <w:rsid w:val="008C2DC4"/>
-  </w:style>
-  <w:style w:type="character" w:customStyle="1" w:styleId="Style5">
-    <w:name w:val="Style5"/>
-    <w:basedOn w:val="DefaultParagraphFont"/>
-    <w:uiPriority w:val="1"/>
-    <w:rsid w:val="008C2DC4"/>
-    <w:rPr>
-      <w:rFonts w:ascii="Arial" w:hAnsi="Arial"/>
-      <w:b/>
-      <w:sz w:val="24"/>
-    </w:rPr>
-  </w:style>
-  <w:style w:type="paragraph" w:customStyle="1" w:styleId="CA3E5337D5734DEE8466A159DB6402A6">
-    <w:name w:val="CA3E5337D5734DEE8466A159DB6402A6"/>
-    <w:rsid w:val="008C2DC4"/>
-  </w:style>
-  <w:style w:type="paragraph" w:customStyle="1" w:styleId="A5AD250F3FB44CFEA84B9BC25F4E0AC1">
-    <w:name w:val="A5AD250F3FB44CFEA84B9BC25F4E0AC1"/>
-    <w:rsid w:val="008C2DC4"/>
+  <w:style w:type="paragraph" w:styleId="ListParagraph">
+    <w:name w:val="List Paragraph"/>
+    <w:basedOn w:val="Normal"/>
+    <w:uiPriority w:val="34"/>
+    <w:qFormat/>
+    <w:rsid w:val="00F25E36"/>
+    <w:pPr>
+      <w:ind w:left="720"/>
+      <w:contextualSpacing/>
+    </w:pPr>
   </w:style>
 </w:styles>
-</file>
-
-<file path=word/glossary/webSettings.xml><?xml version="1.0" encoding="utf-8"?>
-<w:webSettings xmlns:mc="http://schemas.openxmlformats.org/markup-compatibility/2006" xmlns:r="http://schemas.openxmlformats.org/officeDocument/2006/relationships" xmlns:w="http://schemas.openxmlformats.org/wordprocessingml/2006/main" xmlns:w14="http://schemas.microsoft.com/office/word/2010/wordml" xmlns:w15="http://schemas.microsoft.com/office/word/2012/wordml" xmlns:w16se="http://schemas.microsoft.com/office/word/2015/wordml/symex" mc:Ignorable="w14 w15 w16se">
-  <w:optimizeForBrowser/>
-  <w:allowPNG/>
-</w:webSettings>
 </file>
 
 <file path=word/theme/theme1.xml><?xml version="1.0" encoding="utf-8"?>
@@ -2399,7 +4418,7 @@
 </file>
 
 <file path=customXml/itemProps1.xml><?xml version="1.0" encoding="utf-8"?>
-<ds:datastoreItem xmlns:ds="http://schemas.openxmlformats.org/officeDocument/2006/customXml" ds:itemID="{BCCAD437-2A69-4BA5-8024-6D3973040847}">
+<ds:datastoreItem xmlns:ds="http://schemas.openxmlformats.org/officeDocument/2006/customXml" ds:itemID="{48C65223-5098-496B-8883-5AA9CC4E8CD2}">
   <ds:schemaRefs>
     <ds:schemaRef ds:uri="http://schemas.openxmlformats.org/officeDocument/2006/bibliography"/>
   </ds:schemaRefs>

</xml_diff>

<commit_message>
Added design and testing sections to the document
</commit_message>
<xml_diff>
--- a/Documents/asl_assignment1_template.docx
+++ b/Documents/asl_assignment1_template.docx
@@ -195,10 +195,7 @@
         <w:t>:</w:t>
       </w:r>
       <w:r>
-        <w:t xml:space="preserve"> </w:t>
-      </w:r>
-      <w:r>
-        <w:t>Daniel Foth</w:t>
+        <w:t xml:space="preserve"> Daniel Foth</w:t>
       </w:r>
     </w:p>
     <w:p/>
@@ -1055,8 +1052,6 @@
         </w:rPr>
         <w:t>Lastly a reflective log will be available detailing how the code was written and what issues were overcome.</w:t>
       </w:r>
-      <w:bookmarkStart w:id="1" w:name="_GoBack"/>
-      <w:bookmarkEnd w:id="1"/>
     </w:p>
     <w:p>
       <w:pPr>
@@ -1070,12 +1065,12 @@
       <w:pPr>
         <w:pStyle w:val="Heading1"/>
       </w:pPr>
-      <w:bookmarkStart w:id="2" w:name="_Toc22211611"/>
+      <w:bookmarkStart w:id="1" w:name="_Toc22211611"/>
       <w:r>
         <w:lastRenderedPageBreak/>
         <w:t>Data</w:t>
       </w:r>
-      <w:bookmarkEnd w:id="2"/>
+      <w:bookmarkEnd w:id="1"/>
     </w:p>
     <w:p>
       <w:pPr>
@@ -1089,19 +1084,7 @@
           <w:rPr>
             <w:rStyle w:val="Hyperlink"/>
           </w:rPr>
-          <w:t>https://archive.ics.uci.edu/m</w:t>
-        </w:r>
-        <w:r>
-          <w:rPr>
-            <w:rStyle w:val="Hyperlink"/>
-          </w:rPr>
-          <w:t>l</w:t>
-        </w:r>
-        <w:r>
-          <w:rPr>
-            <w:rStyle w:val="Hyperlink"/>
-          </w:rPr>
-          <w:t>/datasets/bike+sharing+dataset</w:t>
+          <w:t>https://archive.ics.uci.edu/ml/datasets/bike+sharing+dataset</w:t>
         </w:r>
       </w:hyperlink>
     </w:p>
@@ -1126,10 +1109,7 @@
       </w:r>
       <w:proofErr w:type="spellEnd"/>
       <w:r>
-        <w:t>-T</w:t>
-      </w:r>
-      <w:r>
-        <w:t xml:space="preserve"> </w:t>
+        <w:t xml:space="preserve">-T </w:t>
       </w:r>
       <w:r>
         <w:t>and records the number of users interacting with a bike sharing system. It can give us an interesting view of how the bikes are utilised in different weather conditions. It also shows us how many registered/casual users use the services.</w:t>
@@ -1137,6 +1117,14 @@
     </w:p>
     <w:p>
       <w:pPr>
+        <w:pStyle w:val="Heading2"/>
+      </w:pPr>
+      <w:r>
+        <w:t>Content</w:t>
+      </w:r>
+    </w:p>
+    <w:p>
+      <w:pPr>
         <w:spacing w:after="160" w:line="259" w:lineRule="auto"/>
       </w:pPr>
       <w:r>
@@ -1150,6 +1138,14 @@
       </w:r>
       <w:r>
         <w:t xml:space="preserve"> entries. This will be the default dataset used for the analysis. days.csv has 16 columns and 731 entries.</w:t>
+      </w:r>
+    </w:p>
+    <w:p>
+      <w:pPr>
+        <w:pStyle w:val="Heading2"/>
+      </w:pPr>
+      <w:r>
+        <w:t>Columns</w:t>
       </w:r>
     </w:p>
     <w:p>
@@ -1245,10 +1241,7 @@
               <w:cnfStyle w:val="000000100000" w:firstRow="0" w:lastRow="0" w:firstColumn="0" w:lastColumn="0" w:oddVBand="0" w:evenVBand="0" w:oddHBand="1" w:evenHBand="0" w:firstRowFirstColumn="0" w:firstRowLastColumn="0" w:lastRowFirstColumn="0" w:lastRowLastColumn="0"/>
             </w:pPr>
             <w:r>
-              <w:t xml:space="preserve">Index of the </w:t>
-            </w:r>
-            <w:r>
-              <w:t>record</w:t>
+              <w:t>Index of the record</w:t>
             </w:r>
           </w:p>
         </w:tc>
@@ -1368,13 +1361,7 @@
               <w:cnfStyle w:val="000000000000" w:firstRow="0" w:lastRow="0" w:firstColumn="0" w:lastColumn="0" w:oddVBand="0" w:evenVBand="0" w:oddHBand="0" w:evenHBand="0" w:firstRowFirstColumn="0" w:firstRowLastColumn="0" w:lastRowFirstColumn="0" w:lastRowLastColumn="0"/>
             </w:pPr>
             <w:r>
-              <w:t xml:space="preserve">The </w:t>
-            </w:r>
-            <w:r>
-              <w:t>year</w:t>
-            </w:r>
-            <w:r>
-              <w:t xml:space="preserve"> of the record. </w:t>
+              <w:t xml:space="preserve">The year of the record. </w:t>
             </w:r>
             <w:r>
               <w:t xml:space="preserve"> </w:t>
@@ -1473,22 +1460,7 @@
               <w:t>)</w:t>
             </w:r>
             <w:r>
-              <w:t xml:space="preserve"> </w:t>
-            </w:r>
-            <w:r>
-              <w:t xml:space="preserve">The </w:t>
-            </w:r>
-            <w:r>
-              <w:t>hour</w:t>
-            </w:r>
-            <w:r>
-              <w:t xml:space="preserve"> </w:t>
-            </w:r>
-            <w:r>
-              <w:t>of the</w:t>
-            </w:r>
-            <w:r>
-              <w:t xml:space="preserve"> record. </w:t>
+              <w:t xml:space="preserve"> The hour of the record. </w:t>
             </w:r>
             <w:r>
               <w:t xml:space="preserve"> </w:t>
@@ -1557,13 +1529,7 @@
               <w:cnfStyle w:val="000000000000" w:firstRow="0" w:lastRow="0" w:firstColumn="0" w:lastColumn="0" w:oddVBand="0" w:evenVBand="0" w:oddHBand="0" w:evenHBand="0" w:firstRowFirstColumn="0" w:firstRowLastColumn="0" w:lastRowFirstColumn="0" w:lastRowLastColumn="0"/>
             </w:pPr>
             <w:r>
-              <w:t xml:space="preserve">Defines if a day is a </w:t>
-            </w:r>
-            <w:r>
-              <w:t>weekday</w:t>
-            </w:r>
-            <w:r>
-              <w:t>. (0=false, 1=true)</w:t>
+              <w:t>Defines if a day is a weekday. (0=false, 1=true)</w:t>
             </w:r>
           </w:p>
         </w:tc>
@@ -1596,13 +1562,7 @@
               <w:cnfStyle w:val="000000100000" w:firstRow="0" w:lastRow="0" w:firstColumn="0" w:lastColumn="0" w:oddVBand="0" w:evenVBand="0" w:oddHBand="1" w:evenHBand="0" w:firstRowFirstColumn="0" w:firstRowLastColumn="0" w:lastRowFirstColumn="0" w:lastRowLastColumn="0"/>
             </w:pPr>
             <w:r>
-              <w:t xml:space="preserve">Defines if a day is a </w:t>
-            </w:r>
-            <w:r>
-              <w:t>working day meaning it’s a week day but not a holiday.</w:t>
-            </w:r>
-            <w:r>
-              <w:t xml:space="preserve"> (0=false, 1=true)</w:t>
+              <w:t>Defines if a day is a working day meaning it’s a week day but not a holiday. (0=false, 1=true)</w:t>
             </w:r>
           </w:p>
         </w:tc>
@@ -1660,25 +1620,7 @@
               <w:cnfStyle w:val="000000000000" w:firstRow="0" w:lastRow="0" w:firstColumn="0" w:lastColumn="0" w:oddVBand="0" w:evenVBand="0" w:oddHBand="0" w:evenHBand="0" w:firstRowFirstColumn="0" w:firstRowLastColumn="0" w:lastRowFirstColumn="0" w:lastRowLastColumn="0"/>
             </w:pPr>
             <w:r>
-              <w:t xml:space="preserve">Mist </w:t>
-            </w:r>
-            <w:r>
-              <w:t>&amp;</w:t>
-            </w:r>
-            <w:r>
-              <w:t xml:space="preserve"> Cloudy, Mist </w:t>
-            </w:r>
-            <w:r>
-              <w:t>&amp;</w:t>
-            </w:r>
-            <w:r>
-              <w:t xml:space="preserve"> Broken clouds, Mist </w:t>
-            </w:r>
-            <w:r>
-              <w:t>&amp;</w:t>
-            </w:r>
-            <w:r>
-              <w:t xml:space="preserve"> Few clouds, Mist</w:t>
+              <w:t>Mist &amp; Cloudy, Mist &amp; Broken clouds, Mist &amp; Few clouds, Mist</w:t>
             </w:r>
           </w:p>
           <w:p>
@@ -1692,25 +1634,7 @@
               <w:cnfStyle w:val="000000000000" w:firstRow="0" w:lastRow="0" w:firstColumn="0" w:lastColumn="0" w:oddVBand="0" w:evenVBand="0" w:oddHBand="0" w:evenHBand="0" w:firstRowFirstColumn="0" w:firstRowLastColumn="0" w:lastRowFirstColumn="0" w:lastRowLastColumn="0"/>
             </w:pPr>
             <w:r>
-              <w:t xml:space="preserve">Light Snow, Light Rain </w:t>
-            </w:r>
-            <w:r>
-              <w:t>&amp;</w:t>
-            </w:r>
-            <w:r>
-              <w:t xml:space="preserve"> Thunderstorm </w:t>
-            </w:r>
-            <w:r>
-              <w:t>&amp;</w:t>
-            </w:r>
-            <w:r>
-              <w:t xml:space="preserve"> Scattered clouds, Light Rain </w:t>
-            </w:r>
-            <w:r>
-              <w:t>&amp;</w:t>
-            </w:r>
-            <w:r>
-              <w:t xml:space="preserve"> Scattered clouds</w:t>
+              <w:t>Light Snow, Light Rain &amp; Thunderstorm &amp; Scattered clouds, Light Rain &amp; Scattered clouds</w:t>
             </w:r>
           </w:p>
           <w:p>
@@ -1724,31 +1648,7 @@
               <w:cnfStyle w:val="000000000000" w:firstRow="0" w:lastRow="0" w:firstColumn="0" w:lastColumn="0" w:oddVBand="0" w:evenVBand="0" w:oddHBand="0" w:evenHBand="0" w:firstRowFirstColumn="0" w:firstRowLastColumn="0" w:lastRowFirstColumn="0" w:lastRowLastColumn="0"/>
             </w:pPr>
             <w:r>
-              <w:t xml:space="preserve">Heavy Rain </w:t>
-            </w:r>
-            <w:r>
-              <w:t>&amp;</w:t>
-            </w:r>
-            <w:r>
-              <w:t xml:space="preserve"> Ice Pallets </w:t>
-            </w:r>
-            <w:r>
-              <w:t>&amp;</w:t>
-            </w:r>
-            <w:r>
-              <w:t xml:space="preserve"> Thunderstorm </w:t>
-            </w:r>
-            <w:r>
-              <w:t>&amp;</w:t>
-            </w:r>
-            <w:r>
-              <w:t xml:space="preserve"> Mist, Snow </w:t>
-            </w:r>
-            <w:r>
-              <w:t>&amp;</w:t>
-            </w:r>
-            <w:r>
-              <w:t xml:space="preserve"> Fog</w:t>
+              <w:t>Heavy Rain &amp; Ice Pallets &amp; Thunderstorm &amp; Mist, Snow &amp; Fog</w:t>
             </w:r>
           </w:p>
         </w:tc>
@@ -1869,6 +1769,7 @@
               <w:spacing w:after="160" w:line="259" w:lineRule="auto"/>
             </w:pPr>
             <w:r>
+              <w:lastRenderedPageBreak/>
               <w:t>windspeed</w:t>
             </w:r>
           </w:p>
@@ -1905,7 +1806,6 @@
               <w:spacing w:after="160" w:line="259" w:lineRule="auto"/>
             </w:pPr>
             <w:r>
-              <w:lastRenderedPageBreak/>
               <w:t>casual</w:t>
             </w:r>
           </w:p>
@@ -1920,10 +1820,7 @@
               <w:cnfStyle w:val="000000100000" w:firstRow="0" w:lastRow="0" w:firstColumn="0" w:lastColumn="0" w:oddVBand="0" w:evenVBand="0" w:oddHBand="1" w:evenHBand="0" w:firstRowFirstColumn="0" w:firstRowLastColumn="0" w:lastRowFirstColumn="0" w:lastRowLastColumn="0"/>
             </w:pPr>
             <w:r>
-              <w:t xml:space="preserve">Number of causal users </w:t>
-            </w:r>
-            <w:r>
-              <w:t>per record</w:t>
+              <w:t>Number of causal users per record</w:t>
             </w:r>
           </w:p>
         </w:tc>
@@ -1953,10 +1850,7 @@
               <w:cnfStyle w:val="000000000000" w:firstRow="0" w:lastRow="0" w:firstColumn="0" w:lastColumn="0" w:oddVBand="0" w:evenVBand="0" w:oddHBand="0" w:evenHBand="0" w:firstRowFirstColumn="0" w:firstRowLastColumn="0" w:lastRowFirstColumn="0" w:lastRowLastColumn="0"/>
             </w:pPr>
             <w:r>
-              <w:t xml:space="preserve">Number of registered users </w:t>
-            </w:r>
-            <w:r>
-              <w:t>per record</w:t>
+              <w:t>Number of registered users per record</w:t>
             </w:r>
           </w:p>
         </w:tc>
@@ -2002,6 +1896,14 @@
     </w:p>
     <w:p>
       <w:pPr>
+        <w:pStyle w:val="Heading2"/>
+      </w:pPr>
+      <w:r>
+        <w:t>Formation</w:t>
+      </w:r>
+    </w:p>
+    <w:p>
+      <w:pPr>
         <w:spacing w:after="160" w:line="259" w:lineRule="auto"/>
       </w:pPr>
       <w:r>
@@ -2021,10 +1923,7 @@
       </w:r>
       <w:proofErr w:type="spellEnd"/>
       <w:r>
-        <w:t>-T</w:t>
-      </w:r>
-      <w:r>
-        <w:t xml:space="preserve"> </w:t>
+        <w:t xml:space="preserve">-T </w:t>
       </w:r>
       <w:r>
         <w:t>used 3 sources:</w:t>
@@ -2080,6 +1979,11 @@
           <w:numId w:val="2"/>
         </w:numPr>
         <w:spacing w:after="160" w:line="259" w:lineRule="auto"/>
+        <w:rPr>
+          <w:rStyle w:val="Hyperlink"/>
+          <w:color w:val="auto"/>
+          <w:u w:val="none"/>
+        </w:rPr>
       </w:pPr>
       <w:r>
         <w:t xml:space="preserve">Holiday Schedule: </w:t>
@@ -2092,6 +1996,22 @@
           <w:t>http://dchr.dc.gov/page/holiday-schedule</w:t>
         </w:r>
       </w:hyperlink>
+    </w:p>
+    <w:p>
+      <w:pPr>
+        <w:pStyle w:val="Heading2"/>
+      </w:pPr>
+      <w:r>
+        <w:t>Why</w:t>
+      </w:r>
+      <w:r>
+        <w:t xml:space="preserve"> </w:t>
+      </w:r>
+    </w:p>
+    <w:p>
+      <w:r>
+        <w:t>This data set was chosen as it was interesting. There could be some interesting correlation between weather, workdays, holidays and the number of users of the Bike services. Maybe graphing this data in different ways could lead to some interesting results.</w:t>
+      </w:r>
       <w:r>
         <w:br w:type="page"/>
       </w:r>
@@ -2100,14 +2020,47 @@
       <w:pPr>
         <w:pStyle w:val="Heading1"/>
       </w:pPr>
-      <w:bookmarkStart w:id="3" w:name="_Toc22211612"/>
+      <w:bookmarkStart w:id="2" w:name="_Toc22211612"/>
       <w:r>
         <w:lastRenderedPageBreak/>
         <w:t>Design</w:t>
       </w:r>
-      <w:bookmarkEnd w:id="3"/>
-    </w:p>
-    <w:p>
+      <w:bookmarkEnd w:id="2"/>
+    </w:p>
+    <w:p/>
+    <w:p>
+      <w:r>
+        <w:t xml:space="preserve">The project was designed with ease of development in mind. </w:t>
+      </w:r>
+      <w:r>
+        <w:t>Therefore,</w:t>
+      </w:r>
+      <w:r>
+        <w:t xml:space="preserve"> git was used for version control and code was made modular</w:t>
+      </w:r>
+      <w:r>
+        <w:t xml:space="preserve"> when repetition occurred</w:t>
+      </w:r>
+      <w:r>
+        <w:t>.</w:t>
+      </w:r>
+      <w:r>
+        <w:t xml:space="preserve"> The code and design developed over time in an agile like way as it was hard to define exactly what the application should be capable of from the very start.</w:t>
+      </w:r>
+    </w:p>
+    <w:p/>
+    <w:p>
+      <w:pPr>
+        <w:pStyle w:val="Heading2"/>
+      </w:pPr>
+      <w:r>
+        <w:t>Git</w:t>
+      </w:r>
+    </w:p>
+    <w:p>
+      <w:r>
+        <w:t xml:space="preserve">The GitHub repo can be found here: </w:t>
+      </w:r>
       <w:hyperlink r:id="rId11" w:history="1">
         <w:r>
           <w:rPr>
@@ -2116,25 +2069,329 @@
           <w:t>https://github.com/DanielsHappyWorks/ASL-CA1-Data-Science-from-Scratch</w:t>
         </w:r>
       </w:hyperlink>
-    </w:p>
-    <w:p>
-      <w:r>
-        <w:t>Modular</w:t>
-      </w:r>
-    </w:p>
-    <w:p>
-      <w:r>
-        <w:t>Utilities</w:t>
-      </w:r>
-    </w:p>
-    <w:p>
-      <w:r>
-        <w:t>Chart?</w:t>
+      <w:r>
+        <w:t xml:space="preserve">. It shows how the design has been </w:t>
+      </w:r>
+      <w:proofErr w:type="spellStart"/>
+      <w:r>
+        <w:t>build</w:t>
+      </w:r>
+      <w:proofErr w:type="spellEnd"/>
+      <w:r>
+        <w:t xml:space="preserve"> incrementally with improvement over time.</w:t>
       </w:r>
     </w:p>
     <w:p/>
     <w:p>
       <w:pPr>
+        <w:pStyle w:val="Heading2"/>
+      </w:pPr>
+      <w:r>
+        <w:t>Program Flow</w:t>
+      </w:r>
+    </w:p>
+    <w:p>
+      <w:r>
+        <w:t>The python program can load in the provided data set or any other csv data file. When loading a custom file, it will ask the user where the file is, what are the column types and what is the delimiter. In both cases, when the file is loaded, the user can select how to process the file.</w:t>
+      </w:r>
+      <w:r>
+        <w:t xml:space="preserve"> He can print/export data based on normal distribution or linear regression using integer/floating-point columns in the dataset. Exporting data can be done for all columns at once for just one.</w:t>
+      </w:r>
+    </w:p>
+    <w:p/>
+    <w:p>
+      <w:r>
+        <w:t>End to End program flow:</w:t>
+      </w:r>
+    </w:p>
+    <w:p>
+      <w:r>
+        <w:rPr>
+          <w:noProof/>
+        </w:rPr>
+        <w:drawing>
+          <wp:inline distT="0" distB="0" distL="0" distR="0">
+            <wp:extent cx="4968240" cy="4386850"/>
+            <wp:effectExtent l="0" t="0" r="3810" b="0"/>
+            <wp:docPr id="5" name="Picture 5" descr="C:\Users\efotdan\Downloads\Untitled Diagram.png"/>
+            <wp:cNvGraphicFramePr>
+              <a:graphicFrameLocks xmlns:a="http://schemas.openxmlformats.org/drawingml/2006/main" noChangeAspect="1"/>
+            </wp:cNvGraphicFramePr>
+            <a:graphic xmlns:a="http://schemas.openxmlformats.org/drawingml/2006/main">
+              <a:graphicData uri="http://schemas.openxmlformats.org/drawingml/2006/picture">
+                <pic:pic xmlns:pic="http://schemas.openxmlformats.org/drawingml/2006/picture">
+                  <pic:nvPicPr>
+                    <pic:cNvPr id="0" name="Picture 1" descr="C:\Users\efotdan\Downloads\Untitled Diagram.png"/>
+                    <pic:cNvPicPr>
+                      <a:picLocks noChangeAspect="1" noChangeArrowheads="1"/>
+                    </pic:cNvPicPr>
+                  </pic:nvPicPr>
+                  <pic:blipFill>
+                    <a:blip r:embed="rId12">
+                      <a:extLst>
+                        <a:ext uri="{28A0092B-C50C-407E-A947-70E740481C1C}">
+                          <a14:useLocalDpi xmlns:a14="http://schemas.microsoft.com/office/drawing/2010/main" val="0"/>
+                        </a:ext>
+                      </a:extLst>
+                    </a:blip>
+                    <a:srcRect/>
+                    <a:stretch>
+                      <a:fillRect/>
+                    </a:stretch>
+                  </pic:blipFill>
+                  <pic:spPr bwMode="auto">
+                    <a:xfrm>
+                      <a:off x="0" y="0"/>
+                      <a:ext cx="4981614" cy="4398659"/>
+                    </a:xfrm>
+                    <a:prstGeom prst="rect">
+                      <a:avLst/>
+                    </a:prstGeom>
+                    <a:noFill/>
+                    <a:ln>
+                      <a:noFill/>
+                    </a:ln>
+                  </pic:spPr>
+                </pic:pic>
+              </a:graphicData>
+            </a:graphic>
+          </wp:inline>
+        </w:drawing>
+      </w:r>
+    </w:p>
+    <w:p/>
+    <w:p>
+      <w:pPr>
+        <w:pStyle w:val="Heading2"/>
+      </w:pPr>
+      <w:r>
+        <w:lastRenderedPageBreak/>
+        <w:t>Modularity</w:t>
+      </w:r>
+    </w:p>
+    <w:p>
+      <w:r>
+        <w:t>Keeping modular design in mind, classes were used to split up the code where applicable. The project consists of 3 main components:</w:t>
+      </w:r>
+    </w:p>
+    <w:p>
+      <w:pPr>
+        <w:pStyle w:val="ListParagraph"/>
+        <w:numPr>
+          <w:ilvl w:val="0"/>
+          <w:numId w:val="7"/>
+        </w:numPr>
+      </w:pPr>
+      <w:r>
+        <w:t xml:space="preserve">Main Class – responsible for collecting user input and triggering processing on the </w:t>
+      </w:r>
+      <w:proofErr w:type="spellStart"/>
+      <w:r>
+        <w:t>DataFrame</w:t>
+      </w:r>
+      <w:proofErr w:type="spellEnd"/>
+      <w:r>
+        <w:t xml:space="preserve"> class.</w:t>
+      </w:r>
+    </w:p>
+    <w:p>
+      <w:pPr>
+        <w:pStyle w:val="ListParagraph"/>
+        <w:numPr>
+          <w:ilvl w:val="0"/>
+          <w:numId w:val="7"/>
+        </w:numPr>
+      </w:pPr>
+      <w:proofErr w:type="spellStart"/>
+      <w:r>
+        <w:t>DataFrame</w:t>
+      </w:r>
+      <w:proofErr w:type="spellEnd"/>
+      <w:r>
+        <w:t xml:space="preserve"> Class – responsible for processing of the data set with the help of the Utility Classes</w:t>
+      </w:r>
+    </w:p>
+    <w:p>
+      <w:pPr>
+        <w:pStyle w:val="ListParagraph"/>
+        <w:numPr>
+          <w:ilvl w:val="0"/>
+          <w:numId w:val="7"/>
+        </w:numPr>
+      </w:pPr>
+      <w:r>
+        <w:t>Utility Classes – responsible for keeping the code maintainable and modular. This includes any maths, input and graphing utilities that are used in multiple places.</w:t>
+      </w:r>
+    </w:p>
+    <w:p/>
+    <w:p>
+      <w:r>
+        <w:t>The current</w:t>
+      </w:r>
+      <w:r>
+        <w:t xml:space="preserve"> file</w:t>
+      </w:r>
+      <w:r>
+        <w:t xml:space="preserve"> structure for the </w:t>
+      </w:r>
+      <w:r>
+        <w:t>design</w:t>
+      </w:r>
+      <w:r>
+        <w:t xml:space="preserve"> is laid out as below</w:t>
+      </w:r>
+      <w:r>
+        <w:t>:</w:t>
+      </w:r>
+    </w:p>
+    <w:p>
+      <w:r>
+        <w:rPr>
+          <w:noProof/>
+        </w:rPr>
+        <w:drawing>
+          <wp:inline distT="0" distB="0" distL="0" distR="0" wp14:anchorId="737A16B4" wp14:editId="2DC5E22A">
+            <wp:extent cx="2583180" cy="3856514"/>
+            <wp:effectExtent l="0" t="0" r="7620" b="0"/>
+            <wp:docPr id="4" name="Picture 4"/>
+            <wp:cNvGraphicFramePr>
+              <a:graphicFrameLocks xmlns:a="http://schemas.openxmlformats.org/drawingml/2006/main" noChangeAspect="1"/>
+            </wp:cNvGraphicFramePr>
+            <a:graphic xmlns:a="http://schemas.openxmlformats.org/drawingml/2006/main">
+              <a:graphicData uri="http://schemas.openxmlformats.org/drawingml/2006/picture">
+                <pic:pic xmlns:pic="http://schemas.openxmlformats.org/drawingml/2006/picture">
+                  <pic:nvPicPr>
+                    <pic:cNvPr id="1" name=""/>
+                    <pic:cNvPicPr/>
+                  </pic:nvPicPr>
+                  <pic:blipFill>
+                    <a:blip r:embed="rId13"/>
+                    <a:stretch>
+                      <a:fillRect/>
+                    </a:stretch>
+                  </pic:blipFill>
+                  <pic:spPr>
+                    <a:xfrm>
+                      <a:off x="0" y="0"/>
+                      <a:ext cx="2595685" cy="3875184"/>
+                    </a:xfrm>
+                    <a:prstGeom prst="rect">
+                      <a:avLst/>
+                    </a:prstGeom>
+                  </pic:spPr>
+                </pic:pic>
+              </a:graphicData>
+            </a:graphic>
+          </wp:inline>
+        </w:drawing>
+      </w:r>
+    </w:p>
+    <w:p>
+      <w:pPr>
+        <w:pStyle w:val="ListParagraph"/>
+        <w:numPr>
+          <w:ilvl w:val="0"/>
+          <w:numId w:val="6"/>
+        </w:numPr>
+      </w:pPr>
+      <w:r>
+        <w:t>Any documentation is present in the Documents directory or root of the project.</w:t>
+      </w:r>
+    </w:p>
+    <w:p>
+      <w:pPr>
+        <w:pStyle w:val="ListParagraph"/>
+        <w:numPr>
+          <w:ilvl w:val="0"/>
+          <w:numId w:val="6"/>
+        </w:numPr>
+      </w:pPr>
+      <w:r>
+        <w:t xml:space="preserve">All of the code is in the </w:t>
+      </w:r>
+      <w:proofErr w:type="spellStart"/>
+      <w:r>
+        <w:t>src</w:t>
+      </w:r>
+      <w:proofErr w:type="spellEnd"/>
+      <w:r>
+        <w:t xml:space="preserve"> directory and the </w:t>
+      </w:r>
+      <w:proofErr w:type="gramStart"/>
+      <w:r>
+        <w:t>main(</w:t>
+      </w:r>
+      <w:proofErr w:type="gramEnd"/>
+      <w:r>
+        <w:t>) function can be found in main.py.</w:t>
+      </w:r>
+    </w:p>
+    <w:p>
+      <w:pPr>
+        <w:pStyle w:val="ListParagraph"/>
+        <w:numPr>
+          <w:ilvl w:val="0"/>
+          <w:numId w:val="6"/>
+        </w:numPr>
+      </w:pPr>
+      <w:r>
+        <w:t xml:space="preserve">The files used for processing are stored in </w:t>
+      </w:r>
+      <w:proofErr w:type="spellStart"/>
+      <w:r>
+        <w:t>src</w:t>
+      </w:r>
+      <w:proofErr w:type="spellEnd"/>
+      <w:r>
+        <w:t xml:space="preserve">/input and any output is put in </w:t>
+      </w:r>
+      <w:proofErr w:type="spellStart"/>
+      <w:r>
+        <w:t>src</w:t>
+      </w:r>
+      <w:proofErr w:type="spellEnd"/>
+      <w:r>
+        <w:t>/output. These paths are accessed relatively so the project can be moved to different file systems.</w:t>
+      </w:r>
+    </w:p>
+    <w:p>
+      <w:pPr>
+        <w:pStyle w:val="ListParagraph"/>
+        <w:numPr>
+          <w:ilvl w:val="0"/>
+          <w:numId w:val="6"/>
+        </w:numPr>
+      </w:pPr>
+      <w:r>
+        <w:t xml:space="preserve">The tests are stored under </w:t>
+      </w:r>
+      <w:proofErr w:type="spellStart"/>
+      <w:r>
+        <w:t>src</w:t>
+      </w:r>
+      <w:proofErr w:type="spellEnd"/>
+      <w:r>
+        <w:t xml:space="preserve">/tests with any helper functions in </w:t>
+      </w:r>
+      <w:proofErr w:type="spellStart"/>
+      <w:r>
+        <w:t>src</w:t>
+      </w:r>
+      <w:proofErr w:type="spellEnd"/>
+      <w:r>
+        <w:t>/tests/</w:t>
+      </w:r>
+      <w:proofErr w:type="spellStart"/>
+      <w:r>
+        <w:t>test_helpers</w:t>
+      </w:r>
+      <w:proofErr w:type="spellEnd"/>
+      <w:r>
+        <w:t>.</w:t>
+      </w:r>
+    </w:p>
+    <w:p>
+      <w:pPr>
         <w:spacing w:after="160" w:line="259" w:lineRule="auto"/>
       </w:pPr>
       <w:r>
@@ -2145,42 +2402,187 @@
       <w:pPr>
         <w:pStyle w:val="Heading1"/>
       </w:pPr>
-      <w:bookmarkStart w:id="4" w:name="_Toc22211613"/>
+      <w:bookmarkStart w:id="3" w:name="_Toc22211613"/>
       <w:r>
         <w:lastRenderedPageBreak/>
         <w:t>Testing</w:t>
       </w:r>
+      <w:bookmarkEnd w:id="3"/>
+    </w:p>
+    <w:p>
+      <w:r>
+        <w:t>Three kinds of testing techniques were performed to test the python program. These include Manual testing, Unit testing and User testing.</w:t>
+      </w:r>
+    </w:p>
+    <w:p/>
+    <w:p>
+      <w:pPr>
+        <w:pStyle w:val="Heading2"/>
+      </w:pPr>
+      <w:r>
+        <w:t>Manual Testing</w:t>
+      </w:r>
+    </w:p>
+    <w:p>
+      <w:r>
+        <w:t xml:space="preserve">The code was manually tested on a system with </w:t>
+      </w:r>
+      <w:r>
+        <w:t>Python 3.7.4 [MSC v.1915 64 bit (AMD64)] on win</w:t>
+      </w:r>
+      <w:r>
+        <w:t xml:space="preserve">dows </w:t>
+      </w:r>
+      <w:r>
+        <w:t>32</w:t>
+      </w:r>
+      <w:r>
+        <w:t xml:space="preserve"> mainly within the PyCharm Editor. Manual testing was done for each independent change. When the tiny independent changes made up a new feature the whole application was end to end tested with different flows in mind. The testing was done with the main data set and two test.csv files in the </w:t>
+      </w:r>
+      <w:proofErr w:type="spellStart"/>
+      <w:r>
+        <w:t>src</w:t>
+      </w:r>
+      <w:proofErr w:type="spellEnd"/>
+      <w:r>
+        <w:t>/test directory.</w:t>
+      </w:r>
+    </w:p>
+    <w:p/>
+    <w:p>
+      <w:pPr>
+        <w:pStyle w:val="Heading2"/>
+      </w:pPr>
+      <w:r>
+        <w:t>Unit Testing</w:t>
+      </w:r>
+    </w:p>
+    <w:p>
+      <w:r>
+        <w:t>Due to time constraints and how the module was laid out the tests were mostly written after the coding for the different components was complete, but bugs were ironed out from the overall design using these. Thanks to unit tests some flows that weren’t tested often,</w:t>
+      </w:r>
+      <w:r>
+        <w:t xml:space="preserve"> </w:t>
+      </w:r>
+      <w:r>
+        <w:t xml:space="preserve">one which broke over time, are now tested every </w:t>
+      </w:r>
+      <w:r>
+        <w:t xml:space="preserve">push </w:t>
+      </w:r>
+      <w:r>
+        <w:t xml:space="preserve">using automation. This made development more efficient </w:t>
+      </w:r>
+      <w:r>
+        <w:t>as not</w:t>
+      </w:r>
+      <w:r>
+        <w:t xml:space="preserve"> everything needs to be tested now.</w:t>
+      </w:r>
+      <w:bookmarkStart w:id="4" w:name="_GoBack"/>
       <w:bookmarkEnd w:id="4"/>
     </w:p>
-    <w:p>
-      <w:r>
-        <w:t>Python version</w:t>
-      </w:r>
-    </w:p>
-    <w:p>
-      <w:r>
-        <w:t>Code Testing</w:t>
-      </w:r>
-      <w:r>
-        <w:t xml:space="preserve"> - </w:t>
+    <w:p/>
+    <w:p>
+      <w:r>
+        <w:t xml:space="preserve">These unit tests can be triggered using </w:t>
       </w:r>
       <w:proofErr w:type="spellStart"/>
       <w:r>
-        <w:t>dir</w:t>
+        <w:t>pytest</w:t>
       </w:r>
       <w:proofErr w:type="spellEnd"/>
-    </w:p>
-    <w:p>
-      <w:r>
-        <w:t xml:space="preserve">Manual </w:t>
+      <w:r>
+        <w:t xml:space="preserve">. They must be triggered manually from the </w:t>
       </w:r>
       <w:proofErr w:type="spellStart"/>
       <w:r>
-        <w:t>Tetsing</w:t>
+        <w:t>src</w:t>
       </w:r>
       <w:proofErr w:type="spellEnd"/>
-    </w:p>
-    <w:p>
+      <w:r>
+        <w:t xml:space="preserve">/tests directory as they are dependant on relative paths to get the </w:t>
+      </w:r>
+      <w:proofErr w:type="spellStart"/>
+      <w:r>
+        <w:t>test.scv</w:t>
+      </w:r>
+      <w:proofErr w:type="spellEnd"/>
+      <w:r>
+        <w:t xml:space="preserve"> files.</w:t>
+      </w:r>
+    </w:p>
+    <w:p>
+      <w:r>
+        <w:t xml:space="preserve">There are a lot of </w:t>
+      </w:r>
+      <w:r>
+        <w:t>end to end flows</w:t>
+      </w:r>
+      <w:r>
+        <w:t xml:space="preserve"> relying on user input which are hard to unit test which lowers the overall test coverage.</w:t>
+      </w:r>
+    </w:p>
+    <w:p>
+      <w:r>
+        <w:t xml:space="preserve">Here is the current breakdown from </w:t>
+      </w:r>
+      <w:proofErr w:type="spellStart"/>
+      <w:r>
+        <w:t>pytest</w:t>
+      </w:r>
+      <w:proofErr w:type="spellEnd"/>
+      <w:r>
+        <w:t xml:space="preserve">: </w:t>
+      </w:r>
+    </w:p>
+    <w:p>
+      <w:r>
+        <w:rPr>
+          <w:noProof/>
+        </w:rPr>
+        <w:drawing>
+          <wp:inline distT="0" distB="0" distL="0" distR="0" wp14:anchorId="7681FC9E" wp14:editId="3FF87D7B">
+            <wp:extent cx="5731510" cy="1899920"/>
+            <wp:effectExtent l="0" t="0" r="2540" b="5080"/>
+            <wp:docPr id="6" name="Picture 6"/>
+            <wp:cNvGraphicFramePr>
+              <a:graphicFrameLocks xmlns:a="http://schemas.openxmlformats.org/drawingml/2006/main" noChangeAspect="1"/>
+            </wp:cNvGraphicFramePr>
+            <a:graphic xmlns:a="http://schemas.openxmlformats.org/drawingml/2006/main">
+              <a:graphicData uri="http://schemas.openxmlformats.org/drawingml/2006/picture">
+                <pic:pic xmlns:pic="http://schemas.openxmlformats.org/drawingml/2006/picture">
+                  <pic:nvPicPr>
+                    <pic:cNvPr id="1" name=""/>
+                    <pic:cNvPicPr/>
+                  </pic:nvPicPr>
+                  <pic:blipFill>
+                    <a:blip r:embed="rId14"/>
+                    <a:stretch>
+                      <a:fillRect/>
+                    </a:stretch>
+                  </pic:blipFill>
+                  <pic:spPr>
+                    <a:xfrm>
+                      <a:off x="0" y="0"/>
+                      <a:ext cx="5731510" cy="1899920"/>
+                    </a:xfrm>
+                    <a:prstGeom prst="rect">
+                      <a:avLst/>
+                    </a:prstGeom>
+                  </pic:spPr>
+                </pic:pic>
+              </a:graphicData>
+            </a:graphic>
+          </wp:inline>
+        </w:drawing>
+      </w:r>
+    </w:p>
+    <w:p/>
+    <w:p>
+      <w:pPr>
+        <w:pStyle w:val="Heading2"/>
+      </w:pPr>
       <w:r>
         <w:t>User Testing</w:t>
       </w:r>
@@ -2188,6 +2590,150 @@
     <w:p>
       <w:pPr>
         <w:spacing w:after="160" w:line="259" w:lineRule="auto"/>
+      </w:pPr>
+      <w:r>
+        <w:t xml:space="preserve">There were </w:t>
+      </w:r>
+      <w:r>
+        <w:t>two</w:t>
+      </w:r>
+      <w:r>
+        <w:t xml:space="preserve"> user testing sessions to see how the application preformed. Both usability and </w:t>
+      </w:r>
+      <w:r>
+        <w:t>weird inputs were tested by the users.</w:t>
+      </w:r>
+    </w:p>
+    <w:p>
+      <w:pPr>
+        <w:spacing w:after="160" w:line="259" w:lineRule="auto"/>
+      </w:pPr>
+      <w:r>
+        <w:t>Session 1</w:t>
+      </w:r>
+      <w:r>
+        <w:t xml:space="preserve"> Feedback (Around Nov 5</w:t>
+      </w:r>
+      <w:r>
+        <w:rPr>
+          <w:vertAlign w:val="superscript"/>
+        </w:rPr>
+        <w:t>th</w:t>
+      </w:r>
+      <w:r>
+        <w:t>)</w:t>
+      </w:r>
+      <w:r>
+        <w:t>:</w:t>
+      </w:r>
+    </w:p>
+    <w:p>
+      <w:pPr>
+        <w:pStyle w:val="ListParagraph"/>
+        <w:numPr>
+          <w:ilvl w:val="0"/>
+          <w:numId w:val="12"/>
+        </w:numPr>
+        <w:spacing w:after="160" w:line="259" w:lineRule="auto"/>
+      </w:pPr>
+      <w:r>
+        <w:t>More input validation needed – added extra validation so the application is more resilient to errors input</w:t>
+      </w:r>
+    </w:p>
+    <w:p>
+      <w:pPr>
+        <w:pStyle w:val="ListParagraph"/>
+        <w:numPr>
+          <w:ilvl w:val="0"/>
+          <w:numId w:val="12"/>
+        </w:numPr>
+        <w:spacing w:after="160" w:line="259" w:lineRule="auto"/>
+      </w:pPr>
+      <w:r>
+        <w:t>Graph colours clashing and hard to look at – changed to similar cooler colours so they don’t clash</w:t>
+      </w:r>
+    </w:p>
+    <w:p>
+      <w:pPr>
+        <w:pStyle w:val="ListParagraph"/>
+        <w:numPr>
+          <w:ilvl w:val="0"/>
+          <w:numId w:val="12"/>
+        </w:numPr>
+        <w:spacing w:after="160" w:line="259" w:lineRule="auto"/>
+      </w:pPr>
+      <w:r>
+        <w:t>Graphs were not clearing correctly – now clear graphs on reload</w:t>
+      </w:r>
+    </w:p>
+    <w:p>
+      <w:pPr>
+        <w:pStyle w:val="ListParagraph"/>
+        <w:numPr>
+          <w:ilvl w:val="0"/>
+          <w:numId w:val="12"/>
+        </w:numPr>
+        <w:spacing w:after="160" w:line="259" w:lineRule="auto"/>
+      </w:pPr>
+      <w:r>
+        <w:t xml:space="preserve">Data did not load correctly on reload – now clear </w:t>
+      </w:r>
+      <w:proofErr w:type="spellStart"/>
+      <w:r>
+        <w:t>pyplot</w:t>
+      </w:r>
+      <w:proofErr w:type="spellEnd"/>
+      <w:r>
+        <w:t xml:space="preserve"> context before new graph is rendered</w:t>
+      </w:r>
+    </w:p>
+    <w:p>
+      <w:pPr>
+        <w:pStyle w:val="ListParagraph"/>
+        <w:numPr>
+          <w:ilvl w:val="0"/>
+          <w:numId w:val="12"/>
+        </w:numPr>
+        <w:spacing w:after="160" w:line="259" w:lineRule="auto"/>
+      </w:pPr>
+      <w:r>
+        <w:lastRenderedPageBreak/>
+        <w:t>Linear Regression doesn’t suit most of the default data set</w:t>
+      </w:r>
+      <w:r>
+        <w:t xml:space="preserve"> –</w:t>
+      </w:r>
+      <w:r>
+        <w:t xml:space="preserve"> this is very valid so extra analysis was taken and a Distribution graph was implemented for the next test</w:t>
+      </w:r>
+    </w:p>
+    <w:p>
+      <w:pPr>
+        <w:spacing w:after="160" w:line="259" w:lineRule="auto"/>
+      </w:pPr>
+      <w:r>
+        <w:t>Session 2 Feedback (Around Nov 20</w:t>
+      </w:r>
+      <w:r>
+        <w:rPr>
+          <w:vertAlign w:val="superscript"/>
+        </w:rPr>
+        <w:t>th</w:t>
+      </w:r>
+      <w:r>
+        <w:t>):</w:t>
+      </w:r>
+    </w:p>
+    <w:p>
+      <w:pPr>
+        <w:spacing w:after="160" w:line="259" w:lineRule="auto"/>
+      </w:pPr>
+    </w:p>
+    <w:p>
+      <w:pPr>
+        <w:pStyle w:val="ListParagraph"/>
+        <w:spacing w:after="160" w:line="259" w:lineRule="auto"/>
+        <w:ind w:left="3600"/>
       </w:pPr>
       <w:r>
         <w:br w:type="page"/>
@@ -2327,10 +2873,7 @@
         </w:numPr>
       </w:pPr>
       <w:r>
-        <w:t>Commits on Oct 16, 2019</w:t>
-      </w:r>
-      <w:r>
-        <w:t xml:space="preserve"> </w:t>
+        <w:t xml:space="preserve">Commits on Oct 16, 2019 </w:t>
       </w:r>
     </w:p>
     <w:p>
@@ -2354,10 +2897,7 @@
         </w:numPr>
       </w:pPr>
       <w:r>
-        <w:t>Commits on Oct 24, 2019</w:t>
-      </w:r>
-      <w:r>
-        <w:t xml:space="preserve"> </w:t>
+        <w:t xml:space="preserve">Commits on Oct 24, 2019 </w:t>
       </w:r>
     </w:p>
     <w:p>
@@ -2440,10 +2980,7 @@
         </w:numPr>
       </w:pPr>
       <w:r>
-        <w:t xml:space="preserve">Added TO DO statements, expanded menus to list all functions of program, added placeholder functions for the missing </w:t>
-      </w:r>
-      <w:r>
-        <w:t>functionality</w:t>
+        <w:t>Added TO DO statements, expanded menus to list all functions of program, added placeholder functions for the missing functionality</w:t>
       </w:r>
       <w:r>
         <w:t>.</w:t>
@@ -2458,10 +2995,7 @@
         </w:numPr>
       </w:pPr>
       <w:r>
-        <w:t>Commits on Oct 29, 2019</w:t>
-      </w:r>
-      <w:r>
-        <w:t xml:space="preserve"> </w:t>
+        <w:t xml:space="preserve">Commits on Oct 29, 2019 </w:t>
       </w:r>
     </w:p>
     <w:p>
@@ -2573,10 +3107,7 @@
       </w:r>
       <w:proofErr w:type="spellEnd"/>
       <w:r>
-        <w:t xml:space="preserve"> </w:t>
-      </w:r>
-      <w:r>
-        <w:t>ty to plot the graph</w:t>
+        <w:t xml:space="preserve"> ty to plot the graph</w:t>
       </w:r>
     </w:p>
     <w:p>
@@ -2662,10 +3193,7 @@
         </w:numPr>
       </w:pPr>
       <w:r>
-        <w:t>Updates based on user testing: More validation for inputs, changed gr</w:t>
-      </w:r>
-      <w:r>
-        <w:t xml:space="preserve"> </w:t>
+        <w:t xml:space="preserve">Updates based on user testing: More validation for inputs, changed gr </w:t>
       </w:r>
       <w:proofErr w:type="spellStart"/>
       <w:r>
@@ -2853,13 +3381,7 @@
       </w:r>
       <w:proofErr w:type="gramEnd"/>
       <w:r>
-        <w:t xml:space="preserve"> 2019, 18:34:13)</w:t>
-      </w:r>
-      <w:r>
-        <w:t xml:space="preserve"> </w:t>
-      </w:r>
-      <w:r>
-        <w:t>[MSC v.1915 64 bit (AMD64)] on win32</w:t>
+        <w:t xml:space="preserve"> 2019, 18:34:13) [MSC v.1915 64 bit (AMD64)] on win32</w:t>
       </w:r>
     </w:p>
     <w:p>
@@ -3311,6 +3833,92 @@
 <file path=word/numbering.xml><?xml version="1.0" encoding="utf-8"?>
 <w:numbering xmlns:wpc="http://schemas.microsoft.com/office/word/2010/wordprocessingCanvas" xmlns:cx="http://schemas.microsoft.com/office/drawing/2014/chartex" xmlns:cx1="http://schemas.microsoft.com/office/drawing/2015/9/8/chartex" xmlns:cx2="http://schemas.microsoft.com/office/drawing/2015/10/21/chartex" xmlns:cx3="http://schemas.microsoft.com/office/drawing/2016/5/9/chartex" xmlns:cx4="http://schemas.microsoft.com/office/drawing/2016/5/10/chartex" xmlns:cx5="http://schemas.microsoft.com/office/drawing/2016/5/11/chartex" xmlns:cx6="http://schemas.microsoft.com/office/drawing/2016/5/12/chartex" xmlns:cx7="http://schemas.microsoft.com/office/drawing/2016/5/13/chartex" xmlns:cx8="http://schemas.microsoft.com/office/drawing/2016/5/14/chartex" xmlns:mc="http://schemas.openxmlformats.org/markup-compatibility/2006" xmlns:aink="http://schemas.microsoft.com/office/drawing/2016/ink" xmlns:am3d="http://schemas.microsoft.com/office/drawing/2017/model3d" xmlns:o="urn:schemas-microsoft-com:office:office" xmlns:r="http://schemas.openxmlformats.org/officeDocument/2006/relationships" xmlns:m="http://schemas.openxmlformats.org/officeDocument/2006/math" xmlns:v="urn:schemas-microsoft-com:vml" xmlns:wp14="http://schemas.microsoft.com/office/word/2010/wordprocessingDrawing" xmlns:wp="http://schemas.openxmlformats.org/drawingml/2006/wordprocessingDrawing" xmlns:w10="urn:schemas-microsoft-com:office:word" xmlns:w="http://schemas.openxmlformats.org/wordprocessingml/2006/main" xmlns:w14="http://schemas.microsoft.com/office/word/2010/wordml" xmlns:w15="http://schemas.microsoft.com/office/word/2012/wordml" xmlns:w16cid="http://schemas.microsoft.com/office/word/2016/wordml/cid" xmlns:w16se="http://schemas.microsoft.com/office/word/2015/wordml/symex" xmlns:wpg="http://schemas.microsoft.com/office/word/2010/wordprocessingGroup" xmlns:wpi="http://schemas.microsoft.com/office/word/2010/wordprocessingInk" xmlns:wne="http://schemas.microsoft.com/office/word/2006/wordml" xmlns:wps="http://schemas.microsoft.com/office/word/2010/wordprocessingShape" mc:Ignorable="w14 w15 w16se w16cid wp14">
   <w:abstractNum w:abstractNumId="0" w15:restartNumberingAfterBreak="0">
+    <w:nsid w:val="0C7F0552"/>
+    <w:multiLevelType w:val="hybridMultilevel"/>
+    <w:tmpl w:val="A9CA38F0"/>
+    <w:lvl w:ilvl="0" w:tplc="0409000F">
+      <w:start w:val="1"/>
+      <w:numFmt w:val="decimal"/>
+      <w:lvlText w:val="%1."/>
+      <w:lvlJc w:val="left"/>
+      <w:pPr>
+        <w:ind w:left="1440" w:hanging="360"/>
+      </w:pPr>
+    </w:lvl>
+    <w:lvl w:ilvl="1" w:tplc="04090019">
+      <w:start w:val="1"/>
+      <w:numFmt w:val="lowerLetter"/>
+      <w:lvlText w:val="%2."/>
+      <w:lvlJc w:val="left"/>
+      <w:pPr>
+        <w:ind w:left="2160" w:hanging="360"/>
+      </w:pPr>
+    </w:lvl>
+    <w:lvl w:ilvl="2" w:tplc="0409001B" w:tentative="1">
+      <w:start w:val="1"/>
+      <w:numFmt w:val="lowerRoman"/>
+      <w:lvlText w:val="%3."/>
+      <w:lvlJc w:val="right"/>
+      <w:pPr>
+        <w:ind w:left="2880" w:hanging="180"/>
+      </w:pPr>
+    </w:lvl>
+    <w:lvl w:ilvl="3" w:tplc="0409000F" w:tentative="1">
+      <w:start w:val="1"/>
+      <w:numFmt w:val="decimal"/>
+      <w:lvlText w:val="%4."/>
+      <w:lvlJc w:val="left"/>
+      <w:pPr>
+        <w:ind w:left="3600" w:hanging="360"/>
+      </w:pPr>
+    </w:lvl>
+    <w:lvl w:ilvl="4" w:tplc="04090019" w:tentative="1">
+      <w:start w:val="1"/>
+      <w:numFmt w:val="lowerLetter"/>
+      <w:lvlText w:val="%5."/>
+      <w:lvlJc w:val="left"/>
+      <w:pPr>
+        <w:ind w:left="4320" w:hanging="360"/>
+      </w:pPr>
+    </w:lvl>
+    <w:lvl w:ilvl="5" w:tplc="0409001B" w:tentative="1">
+      <w:start w:val="1"/>
+      <w:numFmt w:val="lowerRoman"/>
+      <w:lvlText w:val="%6."/>
+      <w:lvlJc w:val="right"/>
+      <w:pPr>
+        <w:ind w:left="5040" w:hanging="180"/>
+      </w:pPr>
+    </w:lvl>
+    <w:lvl w:ilvl="6" w:tplc="0409000F" w:tentative="1">
+      <w:start w:val="1"/>
+      <w:numFmt w:val="decimal"/>
+      <w:lvlText w:val="%7."/>
+      <w:lvlJc w:val="left"/>
+      <w:pPr>
+        <w:ind w:left="5760" w:hanging="360"/>
+      </w:pPr>
+    </w:lvl>
+    <w:lvl w:ilvl="7" w:tplc="04090019" w:tentative="1">
+      <w:start w:val="1"/>
+      <w:numFmt w:val="lowerLetter"/>
+      <w:lvlText w:val="%8."/>
+      <w:lvlJc w:val="left"/>
+      <w:pPr>
+        <w:ind w:left="6480" w:hanging="360"/>
+      </w:pPr>
+    </w:lvl>
+    <w:lvl w:ilvl="8" w:tplc="0409001B" w:tentative="1">
+      <w:start w:val="1"/>
+      <w:numFmt w:val="lowerRoman"/>
+      <w:lvlText w:val="%9."/>
+      <w:lvlJc w:val="right"/>
+      <w:pPr>
+        <w:ind w:left="7200" w:hanging="180"/>
+      </w:pPr>
+    </w:lvl>
+  </w:abstractNum>
+  <w:abstractNum w:abstractNumId="1" w15:restartNumberingAfterBreak="0">
     <w:nsid w:val="1093010F"/>
     <w:multiLevelType w:val="hybridMultilevel"/>
     <w:tmpl w:val="A1C466A4"/>
@@ -3423,7 +4031,7 @@
       </w:rPr>
     </w:lvl>
   </w:abstractNum>
-  <w:abstractNum w:abstractNumId="1" w15:restartNumberingAfterBreak="0">
+  <w:abstractNum w:abstractNumId="2" w15:restartNumberingAfterBreak="0">
     <w:nsid w:val="1B3C7EF5"/>
     <w:multiLevelType w:val="hybridMultilevel"/>
     <w:tmpl w:val="C61219DA"/>
@@ -3509,7 +4117,120 @@
       </w:pPr>
     </w:lvl>
   </w:abstractNum>
-  <w:abstractNum w:abstractNumId="2" w15:restartNumberingAfterBreak="0">
+  <w:abstractNum w:abstractNumId="3" w15:restartNumberingAfterBreak="0">
+    <w:nsid w:val="1B826DCE"/>
+    <w:multiLevelType w:val="hybridMultilevel"/>
+    <w:tmpl w:val="AB8A8058"/>
+    <w:lvl w:ilvl="0" w:tplc="04090001">
+      <w:start w:val="1"/>
+      <w:numFmt w:val="bullet"/>
+      <w:lvlText w:val=""/>
+      <w:lvlJc w:val="left"/>
+      <w:pPr>
+        <w:ind w:left="720" w:hanging="360"/>
+      </w:pPr>
+      <w:rPr>
+        <w:rFonts w:ascii="Symbol" w:hAnsi="Symbol" w:hint="default"/>
+      </w:rPr>
+    </w:lvl>
+    <w:lvl w:ilvl="1" w:tplc="04090003" w:tentative="1">
+      <w:start w:val="1"/>
+      <w:numFmt w:val="bullet"/>
+      <w:lvlText w:val="o"/>
+      <w:lvlJc w:val="left"/>
+      <w:pPr>
+        <w:ind w:left="1440" w:hanging="360"/>
+      </w:pPr>
+      <w:rPr>
+        <w:rFonts w:ascii="Courier New" w:hAnsi="Courier New" w:cs="Courier New" w:hint="default"/>
+      </w:rPr>
+    </w:lvl>
+    <w:lvl w:ilvl="2" w:tplc="04090005" w:tentative="1">
+      <w:start w:val="1"/>
+      <w:numFmt w:val="bullet"/>
+      <w:lvlText w:val=""/>
+      <w:lvlJc w:val="left"/>
+      <w:pPr>
+        <w:ind w:left="2160" w:hanging="360"/>
+      </w:pPr>
+      <w:rPr>
+        <w:rFonts w:ascii="Wingdings" w:hAnsi="Wingdings" w:hint="default"/>
+      </w:rPr>
+    </w:lvl>
+    <w:lvl w:ilvl="3" w:tplc="04090001" w:tentative="1">
+      <w:start w:val="1"/>
+      <w:numFmt w:val="bullet"/>
+      <w:lvlText w:val=""/>
+      <w:lvlJc w:val="left"/>
+      <w:pPr>
+        <w:ind w:left="2880" w:hanging="360"/>
+      </w:pPr>
+      <w:rPr>
+        <w:rFonts w:ascii="Symbol" w:hAnsi="Symbol" w:hint="default"/>
+      </w:rPr>
+    </w:lvl>
+    <w:lvl w:ilvl="4" w:tplc="04090003" w:tentative="1">
+      <w:start w:val="1"/>
+      <w:numFmt w:val="bullet"/>
+      <w:lvlText w:val="o"/>
+      <w:lvlJc w:val="left"/>
+      <w:pPr>
+        <w:ind w:left="3600" w:hanging="360"/>
+      </w:pPr>
+      <w:rPr>
+        <w:rFonts w:ascii="Courier New" w:hAnsi="Courier New" w:cs="Courier New" w:hint="default"/>
+      </w:rPr>
+    </w:lvl>
+    <w:lvl w:ilvl="5" w:tplc="04090005" w:tentative="1">
+      <w:start w:val="1"/>
+      <w:numFmt w:val="bullet"/>
+      <w:lvlText w:val=""/>
+      <w:lvlJc w:val="left"/>
+      <w:pPr>
+        <w:ind w:left="4320" w:hanging="360"/>
+      </w:pPr>
+      <w:rPr>
+        <w:rFonts w:ascii="Wingdings" w:hAnsi="Wingdings" w:hint="default"/>
+      </w:rPr>
+    </w:lvl>
+    <w:lvl w:ilvl="6" w:tplc="04090001" w:tentative="1">
+      <w:start w:val="1"/>
+      <w:numFmt w:val="bullet"/>
+      <w:lvlText w:val=""/>
+      <w:lvlJc w:val="left"/>
+      <w:pPr>
+        <w:ind w:left="5040" w:hanging="360"/>
+      </w:pPr>
+      <w:rPr>
+        <w:rFonts w:ascii="Symbol" w:hAnsi="Symbol" w:hint="default"/>
+      </w:rPr>
+    </w:lvl>
+    <w:lvl w:ilvl="7" w:tplc="04090003" w:tentative="1">
+      <w:start w:val="1"/>
+      <w:numFmt w:val="bullet"/>
+      <w:lvlText w:val="o"/>
+      <w:lvlJc w:val="left"/>
+      <w:pPr>
+        <w:ind w:left="5760" w:hanging="360"/>
+      </w:pPr>
+      <w:rPr>
+        <w:rFonts w:ascii="Courier New" w:hAnsi="Courier New" w:cs="Courier New" w:hint="default"/>
+      </w:rPr>
+    </w:lvl>
+    <w:lvl w:ilvl="8" w:tplc="04090005" w:tentative="1">
+      <w:start w:val="1"/>
+      <w:numFmt w:val="bullet"/>
+      <w:lvlText w:val=""/>
+      <w:lvlJc w:val="left"/>
+      <w:pPr>
+        <w:ind w:left="6480" w:hanging="360"/>
+      </w:pPr>
+      <w:rPr>
+        <w:rFonts w:ascii="Wingdings" w:hAnsi="Wingdings" w:hint="default"/>
+      </w:rPr>
+    </w:lvl>
+  </w:abstractNum>
+  <w:abstractNum w:abstractNumId="4" w15:restartNumberingAfterBreak="0">
     <w:nsid w:val="233854C8"/>
     <w:multiLevelType w:val="hybridMultilevel"/>
     <w:tmpl w:val="3D0A348C"/>
@@ -3595,7 +4316,319 @@
       </w:pPr>
     </w:lvl>
   </w:abstractNum>
-  <w:abstractNum w:abstractNumId="3" w15:restartNumberingAfterBreak="0">
+  <w:abstractNum w:abstractNumId="5" w15:restartNumberingAfterBreak="0">
+    <w:nsid w:val="27941467"/>
+    <w:multiLevelType w:val="hybridMultilevel"/>
+    <w:tmpl w:val="A9EC4AC0"/>
+    <w:lvl w:ilvl="0" w:tplc="04090001">
+      <w:start w:val="1"/>
+      <w:numFmt w:val="bullet"/>
+      <w:lvlText w:val=""/>
+      <w:lvlJc w:val="left"/>
+      <w:pPr>
+        <w:ind w:left="720" w:hanging="360"/>
+      </w:pPr>
+      <w:rPr>
+        <w:rFonts w:ascii="Symbol" w:hAnsi="Symbol" w:hint="default"/>
+      </w:rPr>
+    </w:lvl>
+    <w:lvl w:ilvl="1" w:tplc="04090003" w:tentative="1">
+      <w:start w:val="1"/>
+      <w:numFmt w:val="bullet"/>
+      <w:lvlText w:val="o"/>
+      <w:lvlJc w:val="left"/>
+      <w:pPr>
+        <w:ind w:left="1440" w:hanging="360"/>
+      </w:pPr>
+      <w:rPr>
+        <w:rFonts w:ascii="Courier New" w:hAnsi="Courier New" w:cs="Courier New" w:hint="default"/>
+      </w:rPr>
+    </w:lvl>
+    <w:lvl w:ilvl="2" w:tplc="04090005" w:tentative="1">
+      <w:start w:val="1"/>
+      <w:numFmt w:val="bullet"/>
+      <w:lvlText w:val=""/>
+      <w:lvlJc w:val="left"/>
+      <w:pPr>
+        <w:ind w:left="2160" w:hanging="360"/>
+      </w:pPr>
+      <w:rPr>
+        <w:rFonts w:ascii="Wingdings" w:hAnsi="Wingdings" w:hint="default"/>
+      </w:rPr>
+    </w:lvl>
+    <w:lvl w:ilvl="3" w:tplc="04090001" w:tentative="1">
+      <w:start w:val="1"/>
+      <w:numFmt w:val="bullet"/>
+      <w:lvlText w:val=""/>
+      <w:lvlJc w:val="left"/>
+      <w:pPr>
+        <w:ind w:left="2880" w:hanging="360"/>
+      </w:pPr>
+      <w:rPr>
+        <w:rFonts w:ascii="Symbol" w:hAnsi="Symbol" w:hint="default"/>
+      </w:rPr>
+    </w:lvl>
+    <w:lvl w:ilvl="4" w:tplc="04090003" w:tentative="1">
+      <w:start w:val="1"/>
+      <w:numFmt w:val="bullet"/>
+      <w:lvlText w:val="o"/>
+      <w:lvlJc w:val="left"/>
+      <w:pPr>
+        <w:ind w:left="3600" w:hanging="360"/>
+      </w:pPr>
+      <w:rPr>
+        <w:rFonts w:ascii="Courier New" w:hAnsi="Courier New" w:cs="Courier New" w:hint="default"/>
+      </w:rPr>
+    </w:lvl>
+    <w:lvl w:ilvl="5" w:tplc="04090005" w:tentative="1">
+      <w:start w:val="1"/>
+      <w:numFmt w:val="bullet"/>
+      <w:lvlText w:val=""/>
+      <w:lvlJc w:val="left"/>
+      <w:pPr>
+        <w:ind w:left="4320" w:hanging="360"/>
+      </w:pPr>
+      <w:rPr>
+        <w:rFonts w:ascii="Wingdings" w:hAnsi="Wingdings" w:hint="default"/>
+      </w:rPr>
+    </w:lvl>
+    <w:lvl w:ilvl="6" w:tplc="04090001" w:tentative="1">
+      <w:start w:val="1"/>
+      <w:numFmt w:val="bullet"/>
+      <w:lvlText w:val=""/>
+      <w:lvlJc w:val="left"/>
+      <w:pPr>
+        <w:ind w:left="5040" w:hanging="360"/>
+      </w:pPr>
+      <w:rPr>
+        <w:rFonts w:ascii="Symbol" w:hAnsi="Symbol" w:hint="default"/>
+      </w:rPr>
+    </w:lvl>
+    <w:lvl w:ilvl="7" w:tplc="04090003" w:tentative="1">
+      <w:start w:val="1"/>
+      <w:numFmt w:val="bullet"/>
+      <w:lvlText w:val="o"/>
+      <w:lvlJc w:val="left"/>
+      <w:pPr>
+        <w:ind w:left="5760" w:hanging="360"/>
+      </w:pPr>
+      <w:rPr>
+        <w:rFonts w:ascii="Courier New" w:hAnsi="Courier New" w:cs="Courier New" w:hint="default"/>
+      </w:rPr>
+    </w:lvl>
+    <w:lvl w:ilvl="8" w:tplc="04090005" w:tentative="1">
+      <w:start w:val="1"/>
+      <w:numFmt w:val="bullet"/>
+      <w:lvlText w:val=""/>
+      <w:lvlJc w:val="left"/>
+      <w:pPr>
+        <w:ind w:left="6480" w:hanging="360"/>
+      </w:pPr>
+      <w:rPr>
+        <w:rFonts w:ascii="Wingdings" w:hAnsi="Wingdings" w:hint="default"/>
+      </w:rPr>
+    </w:lvl>
+  </w:abstractNum>
+  <w:abstractNum w:abstractNumId="6" w15:restartNumberingAfterBreak="0">
+    <w:nsid w:val="32E53453"/>
+    <w:multiLevelType w:val="hybridMultilevel"/>
+    <w:tmpl w:val="488A55E8"/>
+    <w:lvl w:ilvl="0" w:tplc="0409000F">
+      <w:start w:val="1"/>
+      <w:numFmt w:val="decimal"/>
+      <w:lvlText w:val="%1."/>
+      <w:lvlJc w:val="left"/>
+      <w:pPr>
+        <w:ind w:left="3600" w:hanging="360"/>
+      </w:pPr>
+    </w:lvl>
+    <w:lvl w:ilvl="1" w:tplc="04090019" w:tentative="1">
+      <w:start w:val="1"/>
+      <w:numFmt w:val="lowerLetter"/>
+      <w:lvlText w:val="%2."/>
+      <w:lvlJc w:val="left"/>
+      <w:pPr>
+        <w:ind w:left="4320" w:hanging="360"/>
+      </w:pPr>
+    </w:lvl>
+    <w:lvl w:ilvl="2" w:tplc="0409001B" w:tentative="1">
+      <w:start w:val="1"/>
+      <w:numFmt w:val="lowerRoman"/>
+      <w:lvlText w:val="%3."/>
+      <w:lvlJc w:val="right"/>
+      <w:pPr>
+        <w:ind w:left="5040" w:hanging="180"/>
+      </w:pPr>
+    </w:lvl>
+    <w:lvl w:ilvl="3" w:tplc="0409000F" w:tentative="1">
+      <w:start w:val="1"/>
+      <w:numFmt w:val="decimal"/>
+      <w:lvlText w:val="%4."/>
+      <w:lvlJc w:val="left"/>
+      <w:pPr>
+        <w:ind w:left="5760" w:hanging="360"/>
+      </w:pPr>
+    </w:lvl>
+    <w:lvl w:ilvl="4" w:tplc="04090019" w:tentative="1">
+      <w:start w:val="1"/>
+      <w:numFmt w:val="lowerLetter"/>
+      <w:lvlText w:val="%5."/>
+      <w:lvlJc w:val="left"/>
+      <w:pPr>
+        <w:ind w:left="6480" w:hanging="360"/>
+      </w:pPr>
+    </w:lvl>
+    <w:lvl w:ilvl="5" w:tplc="0409001B" w:tentative="1">
+      <w:start w:val="1"/>
+      <w:numFmt w:val="lowerRoman"/>
+      <w:lvlText w:val="%6."/>
+      <w:lvlJc w:val="right"/>
+      <w:pPr>
+        <w:ind w:left="7200" w:hanging="180"/>
+      </w:pPr>
+    </w:lvl>
+    <w:lvl w:ilvl="6" w:tplc="0409000F" w:tentative="1">
+      <w:start w:val="1"/>
+      <w:numFmt w:val="decimal"/>
+      <w:lvlText w:val="%7."/>
+      <w:lvlJc w:val="left"/>
+      <w:pPr>
+        <w:ind w:left="7920" w:hanging="360"/>
+      </w:pPr>
+    </w:lvl>
+    <w:lvl w:ilvl="7" w:tplc="04090019" w:tentative="1">
+      <w:start w:val="1"/>
+      <w:numFmt w:val="lowerLetter"/>
+      <w:lvlText w:val="%8."/>
+      <w:lvlJc w:val="left"/>
+      <w:pPr>
+        <w:ind w:left="8640" w:hanging="360"/>
+      </w:pPr>
+    </w:lvl>
+    <w:lvl w:ilvl="8" w:tplc="0409001B" w:tentative="1">
+      <w:start w:val="1"/>
+      <w:numFmt w:val="lowerRoman"/>
+      <w:lvlText w:val="%9."/>
+      <w:lvlJc w:val="right"/>
+      <w:pPr>
+        <w:ind w:left="9360" w:hanging="180"/>
+      </w:pPr>
+    </w:lvl>
+  </w:abstractNum>
+  <w:abstractNum w:abstractNumId="7" w15:restartNumberingAfterBreak="0">
+    <w:nsid w:val="3618060E"/>
+    <w:multiLevelType w:val="hybridMultilevel"/>
+    <w:tmpl w:val="0C28AE6C"/>
+    <w:lvl w:ilvl="0" w:tplc="04090001">
+      <w:start w:val="1"/>
+      <w:numFmt w:val="bullet"/>
+      <w:lvlText w:val=""/>
+      <w:lvlJc w:val="left"/>
+      <w:pPr>
+        <w:ind w:left="3600" w:hanging="360"/>
+      </w:pPr>
+      <w:rPr>
+        <w:rFonts w:ascii="Symbol" w:hAnsi="Symbol" w:hint="default"/>
+      </w:rPr>
+    </w:lvl>
+    <w:lvl w:ilvl="1" w:tplc="04090003" w:tentative="1">
+      <w:start w:val="1"/>
+      <w:numFmt w:val="bullet"/>
+      <w:lvlText w:val="o"/>
+      <w:lvlJc w:val="left"/>
+      <w:pPr>
+        <w:ind w:left="4320" w:hanging="360"/>
+      </w:pPr>
+      <w:rPr>
+        <w:rFonts w:ascii="Courier New" w:hAnsi="Courier New" w:cs="Courier New" w:hint="default"/>
+      </w:rPr>
+    </w:lvl>
+    <w:lvl w:ilvl="2" w:tplc="04090005" w:tentative="1">
+      <w:start w:val="1"/>
+      <w:numFmt w:val="bullet"/>
+      <w:lvlText w:val=""/>
+      <w:lvlJc w:val="left"/>
+      <w:pPr>
+        <w:ind w:left="5040" w:hanging="360"/>
+      </w:pPr>
+      <w:rPr>
+        <w:rFonts w:ascii="Wingdings" w:hAnsi="Wingdings" w:hint="default"/>
+      </w:rPr>
+    </w:lvl>
+    <w:lvl w:ilvl="3" w:tplc="04090001" w:tentative="1">
+      <w:start w:val="1"/>
+      <w:numFmt w:val="bullet"/>
+      <w:lvlText w:val=""/>
+      <w:lvlJc w:val="left"/>
+      <w:pPr>
+        <w:ind w:left="5760" w:hanging="360"/>
+      </w:pPr>
+      <w:rPr>
+        <w:rFonts w:ascii="Symbol" w:hAnsi="Symbol" w:hint="default"/>
+      </w:rPr>
+    </w:lvl>
+    <w:lvl w:ilvl="4" w:tplc="04090003" w:tentative="1">
+      <w:start w:val="1"/>
+      <w:numFmt w:val="bullet"/>
+      <w:lvlText w:val="o"/>
+      <w:lvlJc w:val="left"/>
+      <w:pPr>
+        <w:ind w:left="6480" w:hanging="360"/>
+      </w:pPr>
+      <w:rPr>
+        <w:rFonts w:ascii="Courier New" w:hAnsi="Courier New" w:cs="Courier New" w:hint="default"/>
+      </w:rPr>
+    </w:lvl>
+    <w:lvl w:ilvl="5" w:tplc="04090005" w:tentative="1">
+      <w:start w:val="1"/>
+      <w:numFmt w:val="bullet"/>
+      <w:lvlText w:val=""/>
+      <w:lvlJc w:val="left"/>
+      <w:pPr>
+        <w:ind w:left="7200" w:hanging="360"/>
+      </w:pPr>
+      <w:rPr>
+        <w:rFonts w:ascii="Wingdings" w:hAnsi="Wingdings" w:hint="default"/>
+      </w:rPr>
+    </w:lvl>
+    <w:lvl w:ilvl="6" w:tplc="04090001" w:tentative="1">
+      <w:start w:val="1"/>
+      <w:numFmt w:val="bullet"/>
+      <w:lvlText w:val=""/>
+      <w:lvlJc w:val="left"/>
+      <w:pPr>
+        <w:ind w:left="7920" w:hanging="360"/>
+      </w:pPr>
+      <w:rPr>
+        <w:rFonts w:ascii="Symbol" w:hAnsi="Symbol" w:hint="default"/>
+      </w:rPr>
+    </w:lvl>
+    <w:lvl w:ilvl="7" w:tplc="04090003" w:tentative="1">
+      <w:start w:val="1"/>
+      <w:numFmt w:val="bullet"/>
+      <w:lvlText w:val="o"/>
+      <w:lvlJc w:val="left"/>
+      <w:pPr>
+        <w:ind w:left="8640" w:hanging="360"/>
+      </w:pPr>
+      <w:rPr>
+        <w:rFonts w:ascii="Courier New" w:hAnsi="Courier New" w:cs="Courier New" w:hint="default"/>
+      </w:rPr>
+    </w:lvl>
+    <w:lvl w:ilvl="8" w:tplc="04090005" w:tentative="1">
+      <w:start w:val="1"/>
+      <w:numFmt w:val="bullet"/>
+      <w:lvlText w:val=""/>
+      <w:lvlJc w:val="left"/>
+      <w:pPr>
+        <w:ind w:left="9360" w:hanging="360"/>
+      </w:pPr>
+      <w:rPr>
+        <w:rFonts w:ascii="Wingdings" w:hAnsi="Wingdings" w:hint="default"/>
+      </w:rPr>
+    </w:lvl>
+  </w:abstractNum>
+  <w:abstractNum w:abstractNumId="8" w15:restartNumberingAfterBreak="0">
     <w:nsid w:val="4E137C07"/>
     <w:multiLevelType w:val="hybridMultilevel"/>
     <w:tmpl w:val="3D0A348C"/>
@@ -3681,7 +4714,93 @@
       </w:pPr>
     </w:lvl>
   </w:abstractNum>
-  <w:abstractNum w:abstractNumId="4" w15:restartNumberingAfterBreak="0">
+  <w:abstractNum w:abstractNumId="9" w15:restartNumberingAfterBreak="0">
+    <w:nsid w:val="500B7D7D"/>
+    <w:multiLevelType w:val="hybridMultilevel"/>
+    <w:tmpl w:val="F16EB324"/>
+    <w:lvl w:ilvl="0" w:tplc="0409000F">
+      <w:start w:val="1"/>
+      <w:numFmt w:val="decimal"/>
+      <w:lvlText w:val="%1."/>
+      <w:lvlJc w:val="left"/>
+      <w:pPr>
+        <w:ind w:left="1440" w:hanging="360"/>
+      </w:pPr>
+    </w:lvl>
+    <w:lvl w:ilvl="1" w:tplc="04090019" w:tentative="1">
+      <w:start w:val="1"/>
+      <w:numFmt w:val="lowerLetter"/>
+      <w:lvlText w:val="%2."/>
+      <w:lvlJc w:val="left"/>
+      <w:pPr>
+        <w:ind w:left="2160" w:hanging="360"/>
+      </w:pPr>
+    </w:lvl>
+    <w:lvl w:ilvl="2" w:tplc="0409001B" w:tentative="1">
+      <w:start w:val="1"/>
+      <w:numFmt w:val="lowerRoman"/>
+      <w:lvlText w:val="%3."/>
+      <w:lvlJc w:val="right"/>
+      <w:pPr>
+        <w:ind w:left="2880" w:hanging="180"/>
+      </w:pPr>
+    </w:lvl>
+    <w:lvl w:ilvl="3" w:tplc="0409000F" w:tentative="1">
+      <w:start w:val="1"/>
+      <w:numFmt w:val="decimal"/>
+      <w:lvlText w:val="%4."/>
+      <w:lvlJc w:val="left"/>
+      <w:pPr>
+        <w:ind w:left="3600" w:hanging="360"/>
+      </w:pPr>
+    </w:lvl>
+    <w:lvl w:ilvl="4" w:tplc="04090019" w:tentative="1">
+      <w:start w:val="1"/>
+      <w:numFmt w:val="lowerLetter"/>
+      <w:lvlText w:val="%5."/>
+      <w:lvlJc w:val="left"/>
+      <w:pPr>
+        <w:ind w:left="4320" w:hanging="360"/>
+      </w:pPr>
+    </w:lvl>
+    <w:lvl w:ilvl="5" w:tplc="0409001B" w:tentative="1">
+      <w:start w:val="1"/>
+      <w:numFmt w:val="lowerRoman"/>
+      <w:lvlText w:val="%6."/>
+      <w:lvlJc w:val="right"/>
+      <w:pPr>
+        <w:ind w:left="5040" w:hanging="180"/>
+      </w:pPr>
+    </w:lvl>
+    <w:lvl w:ilvl="6" w:tplc="0409000F" w:tentative="1">
+      <w:start w:val="1"/>
+      <w:numFmt w:val="decimal"/>
+      <w:lvlText w:val="%7."/>
+      <w:lvlJc w:val="left"/>
+      <w:pPr>
+        <w:ind w:left="5760" w:hanging="360"/>
+      </w:pPr>
+    </w:lvl>
+    <w:lvl w:ilvl="7" w:tplc="04090019" w:tentative="1">
+      <w:start w:val="1"/>
+      <w:numFmt w:val="lowerLetter"/>
+      <w:lvlText w:val="%8."/>
+      <w:lvlJc w:val="left"/>
+      <w:pPr>
+        <w:ind w:left="6480" w:hanging="360"/>
+      </w:pPr>
+    </w:lvl>
+    <w:lvl w:ilvl="8" w:tplc="0409001B" w:tentative="1">
+      <w:start w:val="1"/>
+      <w:numFmt w:val="lowerRoman"/>
+      <w:lvlText w:val="%9."/>
+      <w:lvlJc w:val="right"/>
+      <w:pPr>
+        <w:ind w:left="7200" w:hanging="180"/>
+      </w:pPr>
+    </w:lvl>
+  </w:abstractNum>
+  <w:abstractNum w:abstractNumId="10" w15:restartNumberingAfterBreak="0">
     <w:nsid w:val="5FB60DB9"/>
     <w:multiLevelType w:val="hybridMultilevel"/>
     <w:tmpl w:val="26FAB9C6"/>
@@ -3767,20 +4886,154 @@
       </w:pPr>
     </w:lvl>
   </w:abstractNum>
+  <w:abstractNum w:abstractNumId="11" w15:restartNumberingAfterBreak="0">
+    <w:nsid w:val="6C3A3836"/>
+    <w:multiLevelType w:val="hybridMultilevel"/>
+    <w:tmpl w:val="738E7F64"/>
+    <w:lvl w:ilvl="0" w:tplc="04090001">
+      <w:start w:val="1"/>
+      <w:numFmt w:val="bullet"/>
+      <w:lvlText w:val=""/>
+      <w:lvlJc w:val="left"/>
+      <w:pPr>
+        <w:ind w:left="720" w:hanging="360"/>
+      </w:pPr>
+      <w:rPr>
+        <w:rFonts w:ascii="Symbol" w:hAnsi="Symbol" w:hint="default"/>
+      </w:rPr>
+    </w:lvl>
+    <w:lvl w:ilvl="1" w:tplc="04090003" w:tentative="1">
+      <w:start w:val="1"/>
+      <w:numFmt w:val="bullet"/>
+      <w:lvlText w:val="o"/>
+      <w:lvlJc w:val="left"/>
+      <w:pPr>
+        <w:ind w:left="1440" w:hanging="360"/>
+      </w:pPr>
+      <w:rPr>
+        <w:rFonts w:ascii="Courier New" w:hAnsi="Courier New" w:cs="Courier New" w:hint="default"/>
+      </w:rPr>
+    </w:lvl>
+    <w:lvl w:ilvl="2" w:tplc="04090005" w:tentative="1">
+      <w:start w:val="1"/>
+      <w:numFmt w:val="bullet"/>
+      <w:lvlText w:val=""/>
+      <w:lvlJc w:val="left"/>
+      <w:pPr>
+        <w:ind w:left="2160" w:hanging="360"/>
+      </w:pPr>
+      <w:rPr>
+        <w:rFonts w:ascii="Wingdings" w:hAnsi="Wingdings" w:hint="default"/>
+      </w:rPr>
+    </w:lvl>
+    <w:lvl w:ilvl="3" w:tplc="04090001" w:tentative="1">
+      <w:start w:val="1"/>
+      <w:numFmt w:val="bullet"/>
+      <w:lvlText w:val=""/>
+      <w:lvlJc w:val="left"/>
+      <w:pPr>
+        <w:ind w:left="2880" w:hanging="360"/>
+      </w:pPr>
+      <w:rPr>
+        <w:rFonts w:ascii="Symbol" w:hAnsi="Symbol" w:hint="default"/>
+      </w:rPr>
+    </w:lvl>
+    <w:lvl w:ilvl="4" w:tplc="04090003" w:tentative="1">
+      <w:start w:val="1"/>
+      <w:numFmt w:val="bullet"/>
+      <w:lvlText w:val="o"/>
+      <w:lvlJc w:val="left"/>
+      <w:pPr>
+        <w:ind w:left="3600" w:hanging="360"/>
+      </w:pPr>
+      <w:rPr>
+        <w:rFonts w:ascii="Courier New" w:hAnsi="Courier New" w:cs="Courier New" w:hint="default"/>
+      </w:rPr>
+    </w:lvl>
+    <w:lvl w:ilvl="5" w:tplc="04090005" w:tentative="1">
+      <w:start w:val="1"/>
+      <w:numFmt w:val="bullet"/>
+      <w:lvlText w:val=""/>
+      <w:lvlJc w:val="left"/>
+      <w:pPr>
+        <w:ind w:left="4320" w:hanging="360"/>
+      </w:pPr>
+      <w:rPr>
+        <w:rFonts w:ascii="Wingdings" w:hAnsi="Wingdings" w:hint="default"/>
+      </w:rPr>
+    </w:lvl>
+    <w:lvl w:ilvl="6" w:tplc="04090001" w:tentative="1">
+      <w:start w:val="1"/>
+      <w:numFmt w:val="bullet"/>
+      <w:lvlText w:val=""/>
+      <w:lvlJc w:val="left"/>
+      <w:pPr>
+        <w:ind w:left="5040" w:hanging="360"/>
+      </w:pPr>
+      <w:rPr>
+        <w:rFonts w:ascii="Symbol" w:hAnsi="Symbol" w:hint="default"/>
+      </w:rPr>
+    </w:lvl>
+    <w:lvl w:ilvl="7" w:tplc="04090003" w:tentative="1">
+      <w:start w:val="1"/>
+      <w:numFmt w:val="bullet"/>
+      <w:lvlText w:val="o"/>
+      <w:lvlJc w:val="left"/>
+      <w:pPr>
+        <w:ind w:left="5760" w:hanging="360"/>
+      </w:pPr>
+      <w:rPr>
+        <w:rFonts w:ascii="Courier New" w:hAnsi="Courier New" w:cs="Courier New" w:hint="default"/>
+      </w:rPr>
+    </w:lvl>
+    <w:lvl w:ilvl="8" w:tplc="04090005" w:tentative="1">
+      <w:start w:val="1"/>
+      <w:numFmt w:val="bullet"/>
+      <w:lvlText w:val=""/>
+      <w:lvlJc w:val="left"/>
+      <w:pPr>
+        <w:ind w:left="6480" w:hanging="360"/>
+      </w:pPr>
+      <w:rPr>
+        <w:rFonts w:ascii="Wingdings" w:hAnsi="Wingdings" w:hint="default"/>
+      </w:rPr>
+    </w:lvl>
+  </w:abstractNum>
   <w:num w:numId="1">
+    <w:abstractNumId w:val="2"/>
+  </w:num>
+  <w:num w:numId="2">
+    <w:abstractNumId w:val="8"/>
+  </w:num>
+  <w:num w:numId="3">
+    <w:abstractNumId w:val="10"/>
+  </w:num>
+  <w:num w:numId="4">
+    <w:abstractNumId w:val="4"/>
+  </w:num>
+  <w:num w:numId="5">
     <w:abstractNumId w:val="1"/>
   </w:num>
-  <w:num w:numId="2">
+  <w:num w:numId="6">
     <w:abstractNumId w:val="3"/>
   </w:num>
-  <w:num w:numId="3">
-    <w:abstractNumId w:val="4"/>
+  <w:num w:numId="7">
+    <w:abstractNumId w:val="9"/>
   </w:num>
-  <w:num w:numId="4">
-    <w:abstractNumId w:val="2"/>
+  <w:num w:numId="8">
+    <w:abstractNumId w:val="6"/>
   </w:num>
-  <w:num w:numId="5">
+  <w:num w:numId="9">
+    <w:abstractNumId w:val="7"/>
+  </w:num>
+  <w:num w:numId="10">
+    <w:abstractNumId w:val="5"/>
+  </w:num>
+  <w:num w:numId="11">
     <w:abstractNumId w:val="0"/>
+  </w:num>
+  <w:num w:numId="12">
+    <w:abstractNumId w:val="11"/>
   </w:num>
 </w:numbering>
 </file>
@@ -3908,6 +5161,7 @@
     <w:lsdException w:name="HTML Sample" w:semiHidden="1" w:unhideWhenUsed="1"/>
     <w:lsdException w:name="HTML Typewriter" w:semiHidden="1" w:unhideWhenUsed="1"/>
     <w:lsdException w:name="HTML Variable" w:semiHidden="1" w:unhideWhenUsed="1"/>
+    <w:lsdException w:name="Normal Table" w:semiHidden="1" w:unhideWhenUsed="1"/>
     <w:lsdException w:name="annotation subject" w:semiHidden="1" w:unhideWhenUsed="1"/>
     <w:lsdException w:name="No List" w:semiHidden="1" w:unhideWhenUsed="1"/>
     <w:lsdException w:name="Outline List 1" w:semiHidden="1" w:unhideWhenUsed="1"/>
@@ -3951,8 +5205,10 @@
     <w:lsdException w:name="Table Elegant" w:semiHidden="1" w:unhideWhenUsed="1"/>
     <w:lsdException w:name="Table Professional" w:semiHidden="1" w:unhideWhenUsed="1"/>
     <w:lsdException w:name="Table Subtle 1" w:semiHidden="1" w:unhideWhenUsed="1"/>
+    <w:lsdException w:name="Table Subtle 2" w:semiHidden="1" w:unhideWhenUsed="1"/>
     <w:lsdException w:name="Table Web 1" w:semiHidden="1" w:unhideWhenUsed="1"/>
     <w:lsdException w:name="Table Web 2" w:semiHidden="1" w:unhideWhenUsed="1"/>
+    <w:lsdException w:name="Table Web 3" w:semiHidden="1" w:unhideWhenUsed="1"/>
     <w:lsdException w:name="Balloon Text" w:semiHidden="1" w:unhideWhenUsed="1"/>
     <w:lsdException w:name="Table Grid" w:uiPriority="39"/>
     <w:lsdException w:name="Table Theme" w:semiHidden="1" w:unhideWhenUsed="1"/>
@@ -4210,9 +5466,32 @@
       <w:szCs w:val="32"/>
     </w:rPr>
   </w:style>
+  <w:style w:type="paragraph" w:styleId="Heading2">
+    <w:name w:val="heading 2"/>
+    <w:basedOn w:val="Normal"/>
+    <w:next w:val="Normal"/>
+    <w:link w:val="Heading2Char"/>
+    <w:uiPriority w:val="9"/>
+    <w:unhideWhenUsed/>
+    <w:qFormat/>
+    <w:rsid w:val="003B44AB"/>
+    <w:pPr>
+      <w:keepNext/>
+      <w:keepLines/>
+      <w:spacing w:before="40"/>
+      <w:outlineLvl w:val="1"/>
+    </w:pPr>
+    <w:rPr>
+      <w:rFonts w:asciiTheme="majorHAnsi" w:eastAsiaTheme="majorEastAsia" w:hAnsiTheme="majorHAnsi" w:cstheme="majorBidi"/>
+      <w:color w:val="2E74B5" w:themeColor="accent1" w:themeShade="BF"/>
+      <w:sz w:val="26"/>
+      <w:szCs w:val="26"/>
+    </w:rPr>
+  </w:style>
   <w:style w:type="character" w:default="1" w:styleId="DefaultParagraphFont">
     <w:name w:val="Default Paragraph Font"/>
     <w:uiPriority w:val="1"/>
+    <w:semiHidden/>
     <w:unhideWhenUsed/>
   </w:style>
   <w:style w:type="table" w:default="1" w:styleId="TableNormal">
@@ -4517,6 +5796,19 @@
       <w:contextualSpacing/>
     </w:pPr>
   </w:style>
+  <w:style w:type="character" w:customStyle="1" w:styleId="Heading2Char">
+    <w:name w:val="Heading 2 Char"/>
+    <w:basedOn w:val="DefaultParagraphFont"/>
+    <w:link w:val="Heading2"/>
+    <w:uiPriority w:val="9"/>
+    <w:rsid w:val="003B44AB"/>
+    <w:rPr>
+      <w:rFonts w:asciiTheme="majorHAnsi" w:eastAsiaTheme="majorEastAsia" w:hAnsiTheme="majorHAnsi" w:cstheme="majorBidi"/>
+      <w:color w:val="2E74B5" w:themeColor="accent1" w:themeShade="BF"/>
+      <w:sz w:val="26"/>
+      <w:szCs w:val="26"/>
+    </w:rPr>
+  </w:style>
 </w:styles>
 </file>
 
@@ -4786,7 +6078,7 @@
 </file>
 
 <file path=customXml/itemProps1.xml><?xml version="1.0" encoding="utf-8"?>
-<ds:datastoreItem xmlns:ds="http://schemas.openxmlformats.org/officeDocument/2006/customXml" ds:itemID="{6075F4D0-9E88-4A11-88C2-83445522CE21}">
+<ds:datastoreItem xmlns:ds="http://schemas.openxmlformats.org/officeDocument/2006/customXml" ds:itemID="{F298694F-AABE-4163-9C5F-D7099F4C67CB}">
   <ds:schemaRefs>
     <ds:schemaRef ds:uri="http://schemas.openxmlformats.org/officeDocument/2006/bibliography"/>
   </ds:schemaRefs>

</xml_diff>

<commit_message>
updated documents, user testing completed, fixed minor issues with text displayed in menus and graphs
</commit_message>
<xml_diff>
--- a/Documents/asl_assignment1_template.docx
+++ b/Documents/asl_assignment1_template.docx
@@ -33,7 +33,7 @@
           <w:lang w:eastAsia="en-GB"/>
         </w:rPr>
         <w:drawing>
-          <wp:inline distT="0" distB="0" distL="0" distR="0" wp14:anchorId="33B5C905" wp14:editId="5FED8913">
+          <wp:inline distT="0" distB="0" distL="0" distR="0" wp14:anchorId="4209839D" wp14:editId="020AEF09">
             <wp:extent cx="1371600" cy="1000125"/>
             <wp:effectExtent l="0" t="0" r="0" b="0"/>
             <wp:docPr id="1" name="Picture 1" descr="AIT corporate identity 2014 (2)"/>
@@ -2110,7 +2110,7 @@
           <w:noProof/>
         </w:rPr>
         <w:drawing>
-          <wp:inline distT="0" distB="0" distL="0" distR="0">
+          <wp:inline distT="0" distB="0" distL="0" distR="0" wp14:anchorId="7880ED4E" wp14:editId="051CBCA8">
             <wp:extent cx="4968240" cy="4386850"/>
             <wp:effectExtent l="0" t="0" r="3810" b="0"/>
             <wp:docPr id="5" name="Picture 5" descr="C:\Users\efotdan\Downloads\Untitled Diagram.png"/>
@@ -2250,7 +2250,7 @@
           <w:noProof/>
         </w:rPr>
         <w:drawing>
-          <wp:inline distT="0" distB="0" distL="0" distR="0" wp14:anchorId="737A16B4" wp14:editId="2DC5E22A">
+          <wp:inline distT="0" distB="0" distL="0" distR="0" wp14:anchorId="3A7E320D" wp14:editId="1652FF55">
             <wp:extent cx="2583180" cy="3856514"/>
             <wp:effectExtent l="0" t="0" r="7620" b="0"/>
             <wp:docPr id="4" name="Picture 4"/>
@@ -2479,8 +2479,6 @@
       <w:r>
         <w:t xml:space="preserve"> everything needs to be tested now.</w:t>
       </w:r>
-      <w:bookmarkStart w:id="4" w:name="_GoBack"/>
-      <w:bookmarkEnd w:id="4"/>
     </w:p>
     <w:p/>
     <w:p>
@@ -2542,7 +2540,7 @@
           <w:noProof/>
         </w:rPr>
         <w:drawing>
-          <wp:inline distT="0" distB="0" distL="0" distR="0" wp14:anchorId="7681FC9E" wp14:editId="3FF87D7B">
+          <wp:inline distT="0" distB="0" distL="0" distR="0" wp14:anchorId="091A14DB" wp14:editId="489ED925">
             <wp:extent cx="5731510" cy="1899920"/>
             <wp:effectExtent l="0" t="0" r="2540" b="5080"/>
             <wp:docPr id="6" name="Picture 6"/>
@@ -2698,36 +2696,131 @@
       </w:pPr>
       <w:r>
         <w:lastRenderedPageBreak/>
-        <w:t>Linear Regression doesn’t suit most of the default data set</w:t>
-      </w:r>
+        <w:t>Linear Regression doesn’t suit most of the default data set – this is very valid so extra analysis was taken and a Distribution graph was implemented for the next test</w:t>
+      </w:r>
+    </w:p>
+    <w:p>
+      <w:pPr>
+        <w:spacing w:after="160" w:line="259" w:lineRule="auto"/>
+      </w:pPr>
+      <w:r>
+        <w:t>Session 2 Feedback (Around Nov 2</w:t>
+      </w:r>
+      <w:r>
+        <w:t>3</w:t>
+      </w:r>
+      <w:r>
+        <w:rPr>
+          <w:vertAlign w:val="superscript"/>
+        </w:rPr>
+        <w:t>rd</w:t>
+      </w:r>
+      <w:r>
+        <w:t>):</w:t>
+      </w:r>
+    </w:p>
+    <w:p>
+      <w:pPr>
+        <w:pStyle w:val="ListParagraph"/>
+        <w:numPr>
+          <w:ilvl w:val="0"/>
+          <w:numId w:val="13"/>
+        </w:numPr>
+        <w:spacing w:after="160" w:line="259" w:lineRule="auto"/>
+      </w:pPr>
+      <w:r>
+        <w:t xml:space="preserve">When selecting string </w:t>
+      </w:r>
+      <w:r>
+        <w:t>column,</w:t>
+      </w:r>
+      <w:r>
+        <w:t xml:space="preserve"> the error prompt said to only select an integer – changed prompt to ask for an integer/float column</w:t>
+      </w:r>
+    </w:p>
+    <w:p>
+      <w:pPr>
+        <w:pStyle w:val="ListParagraph"/>
+        <w:numPr>
+          <w:ilvl w:val="0"/>
+          <w:numId w:val="13"/>
+        </w:numPr>
+        <w:spacing w:after="160" w:line="259" w:lineRule="auto"/>
+      </w:pPr>
+      <w:r>
+        <w:t xml:space="preserve">What directory is the files exported to? </w:t>
+      </w:r>
+      <w:r>
+        <w:t>–</w:t>
+      </w:r>
+    </w:p>
+    <w:p>
+      <w:pPr>
+        <w:pStyle w:val="ListParagraph"/>
+        <w:numPr>
+          <w:ilvl w:val="0"/>
+          <w:numId w:val="13"/>
+        </w:numPr>
+        <w:spacing w:after="160" w:line="259" w:lineRule="auto"/>
+      </w:pPr>
+      <w:r>
+        <w:t xml:space="preserve">Single export seems to output to the wrong date – </w:t>
+      </w:r>
+    </w:p>
+    <w:p>
+      <w:pPr>
+        <w:pStyle w:val="ListParagraph"/>
+        <w:numPr>
+          <w:ilvl w:val="0"/>
+          <w:numId w:val="13"/>
+        </w:numPr>
+        <w:spacing w:after="160" w:line="259" w:lineRule="auto"/>
+      </w:pPr>
+      <w:r>
+        <w:t xml:space="preserve">All linear regression export files should be consistent, start or end with </w:t>
+      </w:r>
+      <w:proofErr w:type="spellStart"/>
+      <w:r>
+        <w:t>lr</w:t>
+      </w:r>
+      <w:proofErr w:type="spellEnd"/>
       <w:r>
         <w:t xml:space="preserve"> –</w:t>
       </w:r>
-      <w:r>
-        <w:t xml:space="preserve"> this is very valid so extra analysis was taken and a Distribution graph was implemented for the next test</w:t>
-      </w:r>
-    </w:p>
-    <w:p>
-      <w:pPr>
+    </w:p>
+    <w:p>
+      <w:pPr>
+        <w:pStyle w:val="ListParagraph"/>
+        <w:numPr>
+          <w:ilvl w:val="0"/>
+          <w:numId w:val="13"/>
+        </w:numPr>
         <w:spacing w:after="160" w:line="259" w:lineRule="auto"/>
       </w:pPr>
       <w:r>
-        <w:t>Session 2 Feedback (Around Nov 20</w:t>
-      </w:r>
-      <w:r>
-        <w:rPr>
-          <w:vertAlign w:val="superscript"/>
-        </w:rPr>
-        <w:t>th</w:t>
-      </w:r>
-      <w:r>
-        <w:t>):</w:t>
-      </w:r>
-    </w:p>
-    <w:p>
-      <w:pPr>
+        <w:t xml:space="preserve">When reloading a custom data set the </w:t>
+      </w:r>
+      <w:r>
+        <w:t>previous data types are used –</w:t>
+      </w:r>
+    </w:p>
+    <w:p>
+      <w:pPr>
+        <w:pStyle w:val="ListParagraph"/>
+        <w:numPr>
+          <w:ilvl w:val="0"/>
+          <w:numId w:val="13"/>
+        </w:numPr>
         <w:spacing w:after="160" w:line="259" w:lineRule="auto"/>
       </w:pPr>
+      <w:r>
+        <w:t>When asking for data types the last one alwa</w:t>
+      </w:r>
+      <w:bookmarkStart w:id="4" w:name="_GoBack"/>
+      <w:bookmarkEnd w:id="4"/>
+      <w:r>
+        <w:t>ys ends up on 2 lines -</w:t>
+      </w:r>
     </w:p>
     <w:p>
       <w:pPr>
@@ -2752,17 +2845,496 @@
     </w:p>
     <w:p>
       <w:r>
-        <w:t>Data output/input in cli</w:t>
-      </w:r>
-    </w:p>
-    <w:p>
-      <w:r>
-        <w:t>LR</w:t>
-      </w:r>
-    </w:p>
-    <w:p>
-      <w:r>
-        <w:t>Distribution</w:t>
+        <w:t>There are three types of data provided by the program. The information about the data set, normal distribution and linear regression outputs. The information about the data set is printed to the screen. N</w:t>
+      </w:r>
+      <w:r>
+        <w:t>ormal distribution and linear regression</w:t>
+      </w:r>
+      <w:r>
+        <w:t xml:space="preserve"> provide both graphical and text output. They can also be exported to files.</w:t>
+      </w:r>
+    </w:p>
+    <w:p/>
+    <w:p>
+      <w:pPr>
+        <w:pStyle w:val="Heading2"/>
+      </w:pPr>
+      <w:r>
+        <w:t>Data Set Information</w:t>
+      </w:r>
+    </w:p>
+    <w:p>
+      <w:r>
+        <w:t>The whole data set can be printed to screen as a table separated using tabs. The headings can also be listed with the data types assigned to them.</w:t>
+      </w:r>
+    </w:p>
+    <w:p/>
+    <w:p>
+      <w:r>
+        <w:t>Printed Headers:</w:t>
+      </w:r>
+    </w:p>
+    <w:p>
+      <w:r>
+        <w:rPr>
+          <w:noProof/>
+        </w:rPr>
+        <w:drawing>
+          <wp:inline distT="0" distB="0" distL="0" distR="0" wp14:anchorId="02C69D9F" wp14:editId="6FAD2CB0">
+            <wp:extent cx="1895117" cy="2594610"/>
+            <wp:effectExtent l="0" t="0" r="0" b="0"/>
+            <wp:docPr id="2" name="Picture 2"/>
+            <wp:cNvGraphicFramePr>
+              <a:graphicFrameLocks xmlns:a="http://schemas.openxmlformats.org/drawingml/2006/main" noChangeAspect="1"/>
+            </wp:cNvGraphicFramePr>
+            <a:graphic xmlns:a="http://schemas.openxmlformats.org/drawingml/2006/main">
+              <a:graphicData uri="http://schemas.openxmlformats.org/drawingml/2006/picture">
+                <pic:pic xmlns:pic="http://schemas.openxmlformats.org/drawingml/2006/picture">
+                  <pic:nvPicPr>
+                    <pic:cNvPr id="1" name=""/>
+                    <pic:cNvPicPr/>
+                  </pic:nvPicPr>
+                  <pic:blipFill rotWithShape="1">
+                    <a:blip r:embed="rId15"/>
+                    <a:srcRect t="5874"/>
+                    <a:stretch/>
+                  </pic:blipFill>
+                  <pic:spPr bwMode="auto">
+                    <a:xfrm>
+                      <a:off x="0" y="0"/>
+                      <a:ext cx="1900222" cy="2601599"/>
+                    </a:xfrm>
+                    <a:prstGeom prst="rect">
+                      <a:avLst/>
+                    </a:prstGeom>
+                    <a:ln>
+                      <a:noFill/>
+                    </a:ln>
+                    <a:extLst>
+                      <a:ext uri="{53640926-AAD7-44D8-BBD7-CCE9431645EC}">
+                        <a14:shadowObscured xmlns:a14="http://schemas.microsoft.com/office/drawing/2010/main"/>
+                      </a:ext>
+                    </a:extLst>
+                  </pic:spPr>
+                </pic:pic>
+              </a:graphicData>
+            </a:graphic>
+          </wp:inline>
+        </w:drawing>
+      </w:r>
+    </w:p>
+    <w:p/>
+    <w:p>
+      <w:r>
+        <w:t>Printed</w:t>
+      </w:r>
+      <w:r>
+        <w:t xml:space="preserve"> Data</w:t>
+      </w:r>
+      <w:r>
+        <w:t>:</w:t>
+      </w:r>
+      <w:r>
+        <w:tab/>
+      </w:r>
+    </w:p>
+    <w:p>
+      <w:pPr>
+        <w:tabs>
+          <w:tab w:val="left" w:pos="5790"/>
+        </w:tabs>
+      </w:pPr>
+      <w:r>
+        <w:rPr>
+          <w:noProof/>
+        </w:rPr>
+        <w:drawing>
+          <wp:inline distT="0" distB="0" distL="0" distR="0" wp14:anchorId="1379E1FB" wp14:editId="468FE115">
+            <wp:extent cx="5731510" cy="1150620"/>
+            <wp:effectExtent l="0" t="0" r="2540" b="0"/>
+            <wp:docPr id="3" name="Picture 3"/>
+            <wp:cNvGraphicFramePr>
+              <a:graphicFrameLocks xmlns:a="http://schemas.openxmlformats.org/drawingml/2006/main" noChangeAspect="1"/>
+            </wp:cNvGraphicFramePr>
+            <a:graphic xmlns:a="http://schemas.openxmlformats.org/drawingml/2006/main">
+              <a:graphicData uri="http://schemas.openxmlformats.org/drawingml/2006/picture">
+                <pic:pic xmlns:pic="http://schemas.openxmlformats.org/drawingml/2006/picture">
+                  <pic:nvPicPr>
+                    <pic:cNvPr id="1" name=""/>
+                    <pic:cNvPicPr/>
+                  </pic:nvPicPr>
+                  <pic:blipFill>
+                    <a:blip r:embed="rId16"/>
+                    <a:stretch>
+                      <a:fillRect/>
+                    </a:stretch>
+                  </pic:blipFill>
+                  <pic:spPr>
+                    <a:xfrm>
+                      <a:off x="0" y="0"/>
+                      <a:ext cx="5731510" cy="1150620"/>
+                    </a:xfrm>
+                    <a:prstGeom prst="rect">
+                      <a:avLst/>
+                    </a:prstGeom>
+                  </pic:spPr>
+                </pic:pic>
+              </a:graphicData>
+            </a:graphic>
+          </wp:inline>
+        </w:drawing>
+      </w:r>
+    </w:p>
+    <w:p>
+      <w:pPr>
+        <w:tabs>
+          <w:tab w:val="left" w:pos="5790"/>
+        </w:tabs>
+      </w:pPr>
+    </w:p>
+    <w:p>
+      <w:pPr>
+        <w:pStyle w:val="Heading2"/>
+      </w:pPr>
+      <w:r>
+        <w:t>Normal Distribution.</w:t>
+      </w:r>
+    </w:p>
+    <w:p>
+      <w:r>
+        <w:t>The data printable to screen based on this includes the mean, median and mode calculations for the selected column. For each of these the variance and standard deviation is also printed.</w:t>
+      </w:r>
+    </w:p>
+    <w:p/>
+    <w:p>
+      <w:r>
+        <w:t xml:space="preserve">Sample print for </w:t>
+      </w:r>
+      <w:r>
+        <w:t>t</w:t>
+      </w:r>
+      <w:r>
+        <w:t>otal number of u</w:t>
+      </w:r>
+      <w:r>
+        <w:t>sers from data set</w:t>
+      </w:r>
+      <w:r>
+        <w:t xml:space="preserve"> per record</w:t>
+      </w:r>
+      <w:r>
+        <w:t>:</w:t>
+      </w:r>
+    </w:p>
+    <w:p>
+      <w:r>
+        <w:rPr>
+          <w:noProof/>
+        </w:rPr>
+        <w:drawing>
+          <wp:anchor distT="0" distB="0" distL="114300" distR="114300" simplePos="0" relativeHeight="251658240" behindDoc="0" locked="0" layoutInCell="1" allowOverlap="1" wp14:anchorId="05D87FAF" wp14:editId="33A04F20">
+            <wp:simplePos x="914400" y="7810500"/>
+            <wp:positionH relativeFrom="column">
+              <wp:align>left</wp:align>
+            </wp:positionH>
+            <wp:positionV relativeFrom="paragraph">
+              <wp:align>top</wp:align>
+            </wp:positionV>
+            <wp:extent cx="5731510" cy="844550"/>
+            <wp:effectExtent l="0" t="0" r="2540" b="0"/>
+            <wp:wrapSquare wrapText="bothSides"/>
+            <wp:docPr id="7" name="Picture 7"/>
+            <wp:cNvGraphicFramePr>
+              <a:graphicFrameLocks xmlns:a="http://schemas.openxmlformats.org/drawingml/2006/main" noChangeAspect="1"/>
+            </wp:cNvGraphicFramePr>
+            <a:graphic xmlns:a="http://schemas.openxmlformats.org/drawingml/2006/main">
+              <a:graphicData uri="http://schemas.openxmlformats.org/drawingml/2006/picture">
+                <pic:pic xmlns:pic="http://schemas.openxmlformats.org/drawingml/2006/picture">
+                  <pic:nvPicPr>
+                    <pic:cNvPr id="1" name=""/>
+                    <pic:cNvPicPr/>
+                  </pic:nvPicPr>
+                  <pic:blipFill>
+                    <a:blip r:embed="rId17">
+                      <a:extLst>
+                        <a:ext uri="{28A0092B-C50C-407E-A947-70E740481C1C}">
+                          <a14:useLocalDpi xmlns:a14="http://schemas.microsoft.com/office/drawing/2010/main" val="0"/>
+                        </a:ext>
+                      </a:extLst>
+                    </a:blip>
+                    <a:stretch>
+                      <a:fillRect/>
+                    </a:stretch>
+                  </pic:blipFill>
+                  <pic:spPr>
+                    <a:xfrm>
+                      <a:off x="0" y="0"/>
+                      <a:ext cx="5731510" cy="844550"/>
+                    </a:xfrm>
+                    <a:prstGeom prst="rect">
+                      <a:avLst/>
+                    </a:prstGeom>
+                  </pic:spPr>
+                </pic:pic>
+              </a:graphicData>
+            </a:graphic>
+          </wp:anchor>
+        </w:drawing>
+      </w:r>
+      <w:r>
+        <w:br w:type="textWrapping" w:clear="all"/>
+      </w:r>
+    </w:p>
+    <w:p/>
+    <w:p>
+      <w:r>
+        <w:lastRenderedPageBreak/>
+        <w:t>The graphs also display the previously mentioned values as text along with a histogram chart that has the distribution for each average overlaid above it.</w:t>
+      </w:r>
+    </w:p>
+    <w:p/>
+    <w:p>
+      <w:r>
+        <w:t xml:space="preserve">Sample </w:t>
+      </w:r>
+      <w:r>
+        <w:t>graph</w:t>
+      </w:r>
+      <w:r>
+        <w:t xml:space="preserve"> for </w:t>
+      </w:r>
+      <w:r>
+        <w:t>number of users (total)</w:t>
+      </w:r>
+      <w:r>
+        <w:t xml:space="preserve"> from data set per record:</w:t>
+      </w:r>
+    </w:p>
+    <w:p>
+      <w:pPr>
+        <w:jc w:val="center"/>
+        <w:rPr>
+          <w:noProof/>
+        </w:rPr>
+      </w:pPr>
+      <w:r>
+        <w:drawing>
+          <wp:inline distT="0" distB="0" distL="0" distR="0" wp14:anchorId="6F37551F" wp14:editId="4C6978E6">
+            <wp:extent cx="4393873" cy="3295650"/>
+            <wp:effectExtent l="0" t="0" r="6985" b="0"/>
+            <wp:docPr id="8" name="Picture 8"/>
+            <wp:cNvGraphicFramePr>
+              <a:graphicFrameLocks xmlns:a="http://schemas.openxmlformats.org/drawingml/2006/main" noChangeAspect="1"/>
+            </wp:cNvGraphicFramePr>
+            <a:graphic xmlns:a="http://schemas.openxmlformats.org/drawingml/2006/main">
+              <a:graphicData uri="http://schemas.openxmlformats.org/drawingml/2006/picture">
+                <pic:pic xmlns:pic="http://schemas.openxmlformats.org/drawingml/2006/picture">
+                  <pic:nvPicPr>
+                    <pic:cNvPr id="1" name=""/>
+                    <pic:cNvPicPr/>
+                  </pic:nvPicPr>
+                  <pic:blipFill>
+                    <a:blip r:embed="rId18"/>
+                    <a:stretch>
+                      <a:fillRect/>
+                    </a:stretch>
+                  </pic:blipFill>
+                  <pic:spPr>
+                    <a:xfrm>
+                      <a:off x="0" y="0"/>
+                      <a:ext cx="4479391" cy="3359793"/>
+                    </a:xfrm>
+                    <a:prstGeom prst="rect">
+                      <a:avLst/>
+                    </a:prstGeom>
+                  </pic:spPr>
+                </pic:pic>
+              </a:graphicData>
+            </a:graphic>
+          </wp:inline>
+        </w:drawing>
+      </w:r>
+    </w:p>
+    <w:p/>
+    <w:p>
+      <w:pPr>
+        <w:pStyle w:val="Heading2"/>
+      </w:pPr>
+      <w:r>
+        <w:t>Linear Regression</w:t>
+      </w:r>
+    </w:p>
+    <w:p>
+      <w:pPr>
+        <w:spacing w:after="160" w:line="259" w:lineRule="auto"/>
+      </w:pPr>
+      <w:r>
+        <w:t>For linear regression the predicted y values and the linear function to calculate them can be printed on screen. When exporting, these values will be outputted to a csv and txt file respectively.</w:t>
+      </w:r>
+    </w:p>
+    <w:p>
+      <w:pPr>
+        <w:spacing w:after="160" w:line="259" w:lineRule="auto"/>
+      </w:pPr>
+      <w:r>
+        <w:t>Csv Output:</w:t>
+      </w:r>
+    </w:p>
+    <w:p>
+      <w:pPr>
+        <w:spacing w:after="160" w:line="259" w:lineRule="auto"/>
+      </w:pPr>
+      <w:r>
+        <w:rPr>
+          <w:noProof/>
+        </w:rPr>
+        <w:drawing>
+          <wp:inline distT="0" distB="0" distL="0" distR="0" wp14:anchorId="0F290CCC" wp14:editId="34DCAEEC">
+            <wp:extent cx="2028825" cy="2647950"/>
+            <wp:effectExtent l="0" t="0" r="9525" b="0"/>
+            <wp:docPr id="15" name="Picture 15"/>
+            <wp:cNvGraphicFramePr>
+              <a:graphicFrameLocks xmlns:a="http://schemas.openxmlformats.org/drawingml/2006/main" noChangeAspect="1"/>
+            </wp:cNvGraphicFramePr>
+            <a:graphic xmlns:a="http://schemas.openxmlformats.org/drawingml/2006/main">
+              <a:graphicData uri="http://schemas.openxmlformats.org/drawingml/2006/picture">
+                <pic:pic xmlns:pic="http://schemas.openxmlformats.org/drawingml/2006/picture">
+                  <pic:nvPicPr>
+                    <pic:cNvPr id="1" name=""/>
+                    <pic:cNvPicPr/>
+                  </pic:nvPicPr>
+                  <pic:blipFill>
+                    <a:blip r:embed="rId19"/>
+                    <a:stretch>
+                      <a:fillRect/>
+                    </a:stretch>
+                  </pic:blipFill>
+                  <pic:spPr>
+                    <a:xfrm>
+                      <a:off x="0" y="0"/>
+                      <a:ext cx="2028825" cy="2647950"/>
+                    </a:xfrm>
+                    <a:prstGeom prst="rect">
+                      <a:avLst/>
+                    </a:prstGeom>
+                  </pic:spPr>
+                </pic:pic>
+              </a:graphicData>
+            </a:graphic>
+          </wp:inline>
+        </w:drawing>
+      </w:r>
+    </w:p>
+    <w:p>
+      <w:pPr>
+        <w:spacing w:after="160" w:line="259" w:lineRule="auto"/>
+      </w:pPr>
+      <w:r>
+        <w:t>Formula Output:</w:t>
+      </w:r>
+    </w:p>
+    <w:p>
+      <w:pPr>
+        <w:spacing w:after="160" w:line="259" w:lineRule="auto"/>
+      </w:pPr>
+      <w:r>
+        <w:rPr>
+          <w:noProof/>
+        </w:rPr>
+        <w:drawing>
+          <wp:inline distT="0" distB="0" distL="0" distR="0" wp14:anchorId="36DE4702" wp14:editId="1F22A8C3">
+            <wp:extent cx="5731510" cy="113030"/>
+            <wp:effectExtent l="0" t="0" r="2540" b="1270"/>
+            <wp:docPr id="16" name="Picture 16"/>
+            <wp:cNvGraphicFramePr>
+              <a:graphicFrameLocks xmlns:a="http://schemas.openxmlformats.org/drawingml/2006/main" noChangeAspect="1"/>
+            </wp:cNvGraphicFramePr>
+            <a:graphic xmlns:a="http://schemas.openxmlformats.org/drawingml/2006/main">
+              <a:graphicData uri="http://schemas.openxmlformats.org/drawingml/2006/picture">
+                <pic:pic xmlns:pic="http://schemas.openxmlformats.org/drawingml/2006/picture">
+                  <pic:nvPicPr>
+                    <pic:cNvPr id="1" name=""/>
+                    <pic:cNvPicPr/>
+                  </pic:nvPicPr>
+                  <pic:blipFill>
+                    <a:blip r:embed="rId20"/>
+                    <a:stretch>
+                      <a:fillRect/>
+                    </a:stretch>
+                  </pic:blipFill>
+                  <pic:spPr>
+                    <a:xfrm>
+                      <a:off x="0" y="0"/>
+                      <a:ext cx="5731510" cy="113030"/>
+                    </a:xfrm>
+                    <a:prstGeom prst="rect">
+                      <a:avLst/>
+                    </a:prstGeom>
+                  </pic:spPr>
+                </pic:pic>
+              </a:graphicData>
+            </a:graphic>
+          </wp:inline>
+        </w:drawing>
+      </w:r>
+    </w:p>
+    <w:p>
+      <w:pPr>
+        <w:spacing w:after="160" w:line="259" w:lineRule="auto"/>
+      </w:pPr>
+      <w:r>
+        <w:lastRenderedPageBreak/>
+        <w:t>The graphs for linear regression consist of two components. A scatter plot, which plots the x and y values against each other and a line which is plotted by using the x values and predicted y values using linear regression.</w:t>
+      </w:r>
+    </w:p>
+    <w:p>
+      <w:pPr>
+        <w:spacing w:after="160" w:line="259" w:lineRule="auto"/>
+      </w:pPr>
+      <w:r>
+        <w:t>Plot of Casual vs Registered bike users:</w:t>
+      </w:r>
+    </w:p>
+    <w:p>
+      <w:pPr>
+        <w:spacing w:after="160" w:line="259" w:lineRule="auto"/>
+      </w:pPr>
+      <w:r>
+        <w:drawing>
+          <wp:inline distT="0" distB="0" distL="0" distR="0" wp14:anchorId="7DC6810B" wp14:editId="625F7F13">
+            <wp:extent cx="3495675" cy="2621950"/>
+            <wp:effectExtent l="0" t="0" r="0" b="6985"/>
+            <wp:docPr id="17" name="Picture 17"/>
+            <wp:cNvGraphicFramePr>
+              <a:graphicFrameLocks xmlns:a="http://schemas.openxmlformats.org/drawingml/2006/main" noChangeAspect="1"/>
+            </wp:cNvGraphicFramePr>
+            <a:graphic xmlns:a="http://schemas.openxmlformats.org/drawingml/2006/main">
+              <a:graphicData uri="http://schemas.openxmlformats.org/drawingml/2006/picture">
+                <pic:pic xmlns:pic="http://schemas.openxmlformats.org/drawingml/2006/picture">
+                  <pic:nvPicPr>
+                    <pic:cNvPr id="1" name=""/>
+                    <pic:cNvPicPr/>
+                  </pic:nvPicPr>
+                  <pic:blipFill>
+                    <a:blip r:embed="rId21"/>
+                    <a:stretch>
+                      <a:fillRect/>
+                    </a:stretch>
+                  </pic:blipFill>
+                  <pic:spPr>
+                    <a:xfrm>
+                      <a:off x="0" y="0"/>
+                      <a:ext cx="3504512" cy="2628578"/>
+                    </a:xfrm>
+                    <a:prstGeom prst="rect">
+                      <a:avLst/>
+                    </a:prstGeom>
+                  </pic:spPr>
+                </pic:pic>
+              </a:graphicData>
+            </a:graphic>
+          </wp:inline>
+        </w:drawing>
       </w:r>
     </w:p>
     <w:p>
@@ -2785,16 +3357,390 @@
       <w:bookmarkEnd w:id="6"/>
     </w:p>
     <w:p>
-      <w:r>
-        <w:t>Interesting outputs</w:t>
-      </w:r>
-    </w:p>
-    <w:p>
-      <w:r>
-        <w:t>Data set better suited for poly</w:t>
+      <w:pPr>
+        <w:pStyle w:val="Heading2"/>
+      </w:pPr>
+      <w:r>
+        <w:t>Normal Distribution.</w:t>
+      </w:r>
+    </w:p>
+    <w:p>
+      <w:r>
+        <w:t>Sample graph for number of users (total, registered, casual) from data set per record:</w:t>
+      </w:r>
+    </w:p>
+    <w:p>
+      <w:pPr>
+        <w:jc w:val="center"/>
+        <w:rPr>
+          <w:noProof/>
+        </w:rPr>
+      </w:pPr>
+      <w:r>
+        <w:drawing>
+          <wp:inline distT="0" distB="0" distL="0" distR="0" wp14:anchorId="4DC44666" wp14:editId="7DCDA13A">
+            <wp:extent cx="2724150" cy="2043265"/>
+            <wp:effectExtent l="0" t="0" r="0" b="0"/>
+            <wp:docPr id="11" name="Picture 11"/>
+            <wp:cNvGraphicFramePr>
+              <a:graphicFrameLocks xmlns:a="http://schemas.openxmlformats.org/drawingml/2006/main" noChangeAspect="1"/>
+            </wp:cNvGraphicFramePr>
+            <a:graphic xmlns:a="http://schemas.openxmlformats.org/drawingml/2006/main">
+              <a:graphicData uri="http://schemas.openxmlformats.org/drawingml/2006/picture">
+                <pic:pic xmlns:pic="http://schemas.openxmlformats.org/drawingml/2006/picture">
+                  <pic:nvPicPr>
+                    <pic:cNvPr id="1" name=""/>
+                    <pic:cNvPicPr/>
+                  </pic:nvPicPr>
+                  <pic:blipFill>
+                    <a:blip r:embed="rId18"/>
+                    <a:stretch>
+                      <a:fillRect/>
+                    </a:stretch>
+                  </pic:blipFill>
+                  <pic:spPr>
+                    <a:xfrm>
+                      <a:off x="0" y="0"/>
+                      <a:ext cx="2771287" cy="2078620"/>
+                    </a:xfrm>
+                    <a:prstGeom prst="rect">
+                      <a:avLst/>
+                    </a:prstGeom>
+                  </pic:spPr>
+                </pic:pic>
+              </a:graphicData>
+            </a:graphic>
+          </wp:inline>
+        </w:drawing>
+      </w:r>
+      <w:r>
+        <w:drawing>
+          <wp:inline distT="0" distB="0" distL="0" distR="0" wp14:anchorId="54AF16AB" wp14:editId="5C058DD6">
+            <wp:extent cx="2724150" cy="2043263"/>
+            <wp:effectExtent l="0" t="0" r="0" b="0"/>
+            <wp:docPr id="12" name="Picture 12"/>
+            <wp:cNvGraphicFramePr>
+              <a:graphicFrameLocks xmlns:a="http://schemas.openxmlformats.org/drawingml/2006/main" noChangeAspect="1"/>
+            </wp:cNvGraphicFramePr>
+            <a:graphic xmlns:a="http://schemas.openxmlformats.org/drawingml/2006/main">
+              <a:graphicData uri="http://schemas.openxmlformats.org/drawingml/2006/picture">
+                <pic:pic xmlns:pic="http://schemas.openxmlformats.org/drawingml/2006/picture">
+                  <pic:nvPicPr>
+                    <pic:cNvPr id="1" name=""/>
+                    <pic:cNvPicPr/>
+                  </pic:nvPicPr>
+                  <pic:blipFill>
+                    <a:blip r:embed="rId22"/>
+                    <a:stretch>
+                      <a:fillRect/>
+                    </a:stretch>
+                  </pic:blipFill>
+                  <pic:spPr>
+                    <a:xfrm>
+                      <a:off x="0" y="0"/>
+                      <a:ext cx="2799451" cy="2099743"/>
+                    </a:xfrm>
+                    <a:prstGeom prst="rect">
+                      <a:avLst/>
+                    </a:prstGeom>
+                  </pic:spPr>
+                </pic:pic>
+              </a:graphicData>
+            </a:graphic>
+          </wp:inline>
+        </w:drawing>
+      </w:r>
+    </w:p>
+    <w:p>
+      <w:pPr>
+        <w:jc w:val="center"/>
+      </w:pPr>
+      <w:r>
+        <w:drawing>
+          <wp:inline distT="0" distB="0" distL="0" distR="0" wp14:anchorId="5C1F4446" wp14:editId="368B2319">
+            <wp:extent cx="2730298" cy="2047875"/>
+            <wp:effectExtent l="0" t="0" r="0" b="0"/>
+            <wp:docPr id="13" name="Picture 13"/>
+            <wp:cNvGraphicFramePr>
+              <a:graphicFrameLocks xmlns:a="http://schemas.openxmlformats.org/drawingml/2006/main" noChangeAspect="1"/>
+            </wp:cNvGraphicFramePr>
+            <a:graphic xmlns:a="http://schemas.openxmlformats.org/drawingml/2006/main">
+              <a:graphicData uri="http://schemas.openxmlformats.org/drawingml/2006/picture">
+                <pic:pic xmlns:pic="http://schemas.openxmlformats.org/drawingml/2006/picture">
+                  <pic:nvPicPr>
+                    <pic:cNvPr id="1" name=""/>
+                    <pic:cNvPicPr/>
+                  </pic:nvPicPr>
+                  <pic:blipFill>
+                    <a:blip r:embed="rId23"/>
+                    <a:stretch>
+                      <a:fillRect/>
+                    </a:stretch>
+                  </pic:blipFill>
+                  <pic:spPr>
+                    <a:xfrm>
+                      <a:off x="0" y="0"/>
+                      <a:ext cx="2749710" cy="2062435"/>
+                    </a:xfrm>
+                    <a:prstGeom prst="rect">
+                      <a:avLst/>
+                    </a:prstGeom>
+                  </pic:spPr>
+                </pic:pic>
+              </a:graphicData>
+            </a:graphic>
+          </wp:inline>
+        </w:drawing>
+      </w:r>
+    </w:p>
+    <w:p>
+      <w:r>
+        <w:t>From samples like the above</w:t>
+      </w:r>
+      <w:r>
+        <w:t xml:space="preserve"> </w:t>
+      </w:r>
+      <w:r>
+        <w:t>we can see that more registered users use the service then casual ones which gives us quick and interesting insights into the dataset and how the columns are distributed.</w:t>
+      </w:r>
+      <w:r>
+        <w:t xml:space="preserve"> This can be very useful when we quickly need to analyse a column.</w:t>
       </w:r>
     </w:p>
     <w:p/>
+    <w:p>
+      <w:r>
+        <w:t>On the other hand, we can end up with graphs like below which don’t really tell us anything at all</w:t>
+      </w:r>
+      <w:r>
+        <w:t xml:space="preserve"> about the dataset</w:t>
+      </w:r>
+      <w:r>
+        <w:t>.</w:t>
+      </w:r>
+      <w:r>
+        <w:t xml:space="preserve"> This is because the program is generic enough to be able to plot any integer/float values. In these </w:t>
+      </w:r>
+      <w:r>
+        <w:t>cases,</w:t>
+      </w:r>
+      <w:r>
+        <w:t xml:space="preserve"> we need human expertise to figure out if the output is useful or not</w:t>
+      </w:r>
+      <w:r>
+        <w:t>.</w:t>
+      </w:r>
+    </w:p>
+    <w:p>
+      <w:r>
+        <w:drawing>
+          <wp:inline distT="0" distB="0" distL="0" distR="0" wp14:anchorId="7E143135" wp14:editId="618D3A87">
+            <wp:extent cx="2867025" cy="2150426"/>
+            <wp:effectExtent l="0" t="0" r="0" b="2540"/>
+            <wp:docPr id="14" name="Picture 14"/>
+            <wp:cNvGraphicFramePr>
+              <a:graphicFrameLocks xmlns:a="http://schemas.openxmlformats.org/drawingml/2006/main" noChangeAspect="1"/>
+            </wp:cNvGraphicFramePr>
+            <a:graphic xmlns:a="http://schemas.openxmlformats.org/drawingml/2006/main">
+              <a:graphicData uri="http://schemas.openxmlformats.org/drawingml/2006/picture">
+                <pic:pic xmlns:pic="http://schemas.openxmlformats.org/drawingml/2006/picture">
+                  <pic:nvPicPr>
+                    <pic:cNvPr id="1" name=""/>
+                    <pic:cNvPicPr/>
+                  </pic:nvPicPr>
+                  <pic:blipFill>
+                    <a:blip r:embed="rId24"/>
+                    <a:stretch>
+                      <a:fillRect/>
+                    </a:stretch>
+                  </pic:blipFill>
+                  <pic:spPr>
+                    <a:xfrm>
+                      <a:off x="0" y="0"/>
+                      <a:ext cx="2882445" cy="2161992"/>
+                    </a:xfrm>
+                    <a:prstGeom prst="rect">
+                      <a:avLst/>
+                    </a:prstGeom>
+                  </pic:spPr>
+                </pic:pic>
+              </a:graphicData>
+            </a:graphic>
+          </wp:inline>
+        </w:drawing>
+      </w:r>
+    </w:p>
+    <w:p/>
+    <w:p>
+      <w:pPr>
+        <w:pStyle w:val="Heading1"/>
+      </w:pPr>
+      <w:r>
+        <w:lastRenderedPageBreak/>
+        <w:t>Linear Regression</w:t>
+      </w:r>
+    </w:p>
+    <w:p>
+      <w:r>
+        <w:t>Running linear regression on this data set can show us some interesting increases and decreases in data between different plots.</w:t>
+      </w:r>
+      <w:r>
+        <w:t xml:space="preserve"> For example, the graph below tells us that there is a positive correlation between the amount of bike users using the temperature. The higher the temperature the more users.</w:t>
+      </w:r>
+    </w:p>
+    <w:p>
+      <w:r>
+        <w:drawing>
+          <wp:inline distT="0" distB="0" distL="0" distR="0" wp14:anchorId="17BE4B41" wp14:editId="749EE5BF">
+            <wp:extent cx="3562350" cy="2671960"/>
+            <wp:effectExtent l="0" t="0" r="0" b="0"/>
+            <wp:docPr id="19" name="Picture 19"/>
+            <wp:cNvGraphicFramePr>
+              <a:graphicFrameLocks xmlns:a="http://schemas.openxmlformats.org/drawingml/2006/main" noChangeAspect="1"/>
+            </wp:cNvGraphicFramePr>
+            <a:graphic xmlns:a="http://schemas.openxmlformats.org/drawingml/2006/main">
+              <a:graphicData uri="http://schemas.openxmlformats.org/drawingml/2006/picture">
+                <pic:pic xmlns:pic="http://schemas.openxmlformats.org/drawingml/2006/picture">
+                  <pic:nvPicPr>
+                    <pic:cNvPr id="1" name=""/>
+                    <pic:cNvPicPr/>
+                  </pic:nvPicPr>
+                  <pic:blipFill>
+                    <a:blip r:embed="rId25"/>
+                    <a:stretch>
+                      <a:fillRect/>
+                    </a:stretch>
+                  </pic:blipFill>
+                  <pic:spPr>
+                    <a:xfrm>
+                      <a:off x="0" y="0"/>
+                      <a:ext cx="3566045" cy="2674732"/>
+                    </a:xfrm>
+                    <a:prstGeom prst="rect">
+                      <a:avLst/>
+                    </a:prstGeom>
+                  </pic:spPr>
+                </pic:pic>
+              </a:graphicData>
+            </a:graphic>
+          </wp:inline>
+        </w:drawing>
+      </w:r>
+    </w:p>
+    <w:p>
+      <w:r>
+        <w:t xml:space="preserve">Once again like in normal distribution since we can ploy any values as x and y columns we can come up with some illegible </w:t>
+      </w:r>
+      <w:r>
+        <w:t>graphs</w:t>
+      </w:r>
+      <w:r>
+        <w:t>.</w:t>
+      </w:r>
+      <w:r>
+        <w:t xml:space="preserve"> </w:t>
+      </w:r>
+      <w:r>
+        <w:t xml:space="preserve">Like </w:t>
+      </w:r>
+      <w:r>
+        <w:t xml:space="preserve">total </w:t>
+      </w:r>
+      <w:proofErr w:type="gramStart"/>
+      <w:r>
+        <w:t>users</w:t>
+      </w:r>
+      <w:proofErr w:type="gramEnd"/>
+      <w:r>
+        <w:t xml:space="preserve"> vs year. Since there </w:t>
+      </w:r>
+      <w:r>
+        <w:t>are</w:t>
+      </w:r>
+      <w:r>
+        <w:t xml:space="preserve"> only two values for year (</w:t>
+      </w:r>
+      <w:r>
+        <w:t>0</w:t>
+      </w:r>
+      <w:r>
+        <w:t>=</w:t>
+      </w:r>
+      <w:r>
+        <w:t>2011, 1</w:t>
+      </w:r>
+      <w:r>
+        <w:t>=</w:t>
+      </w:r>
+      <w:r>
+        <w:t>2012</w:t>
+      </w:r>
+      <w:r>
+        <w:t>)</w:t>
+      </w:r>
+      <w:r>
+        <w:t xml:space="preserve"> we see the influx of users but the graph is very confusing at best. It takes a lot of effort to figure out what some graphs are trying to say since at first glance the line seems to be drawn randomly.</w:t>
+      </w:r>
+    </w:p>
+    <w:p>
+      <w:r>
+        <w:drawing>
+          <wp:inline distT="0" distB="0" distL="0" distR="0" wp14:anchorId="3A69BEA1" wp14:editId="79EDCABA">
+            <wp:extent cx="3048000" cy="2286169"/>
+            <wp:effectExtent l="0" t="0" r="0" b="0"/>
+            <wp:docPr id="20" name="Picture 20"/>
+            <wp:cNvGraphicFramePr>
+              <a:graphicFrameLocks xmlns:a="http://schemas.openxmlformats.org/drawingml/2006/main" noChangeAspect="1"/>
+            </wp:cNvGraphicFramePr>
+            <a:graphic xmlns:a="http://schemas.openxmlformats.org/drawingml/2006/main">
+              <a:graphicData uri="http://schemas.openxmlformats.org/drawingml/2006/picture">
+                <pic:pic xmlns:pic="http://schemas.openxmlformats.org/drawingml/2006/picture">
+                  <pic:nvPicPr>
+                    <pic:cNvPr id="1" name=""/>
+                    <pic:cNvPicPr/>
+                  </pic:nvPicPr>
+                  <pic:blipFill>
+                    <a:blip r:embed="rId26"/>
+                    <a:stretch>
+                      <a:fillRect/>
+                    </a:stretch>
+                  </pic:blipFill>
+                  <pic:spPr>
+                    <a:xfrm>
+                      <a:off x="0" y="0"/>
+                      <a:ext cx="3060879" cy="2295829"/>
+                    </a:xfrm>
+                    <a:prstGeom prst="rect">
+                      <a:avLst/>
+                    </a:prstGeom>
+                  </pic:spPr>
+                </pic:pic>
+              </a:graphicData>
+            </a:graphic>
+          </wp:inline>
+        </w:drawing>
+      </w:r>
+    </w:p>
+    <w:p/>
+    <w:p>
+      <w:pPr>
+        <w:pStyle w:val="Heading2"/>
+      </w:pPr>
+      <w:r>
+        <w:t>Overall Conclusion</w:t>
+      </w:r>
+    </w:p>
+    <w:p>
+      <w:r>
+        <w:t>In conclusion, from the output I can see a few interesting correlations. Like the increase in users over time or how weather effects the use of the bike sharing services.</w:t>
+      </w:r>
+    </w:p>
+    <w:p/>
+    <w:p>
+      <w:r>
+        <w:t>The ability to load in any data set is also very useful as allows for analysing most data available. This is great for a quick analysis but if you want to see some more detailed correlations algorithms like multiple polynomial regression would be better suited. But using such an algorithm requires customised code every time which takes extra time.</w:t>
+      </w:r>
+    </w:p>
     <w:p>
       <w:pPr>
         <w:spacing w:after="160" w:line="259" w:lineRule="auto"/>
@@ -3373,15 +4319,7 @@
         </w:numPr>
       </w:pPr>
       <w:r>
-        <w:t xml:space="preserve">Fixed paths to work with Python 3.7.4 (default, Aug </w:t>
-      </w:r>
-      <w:proofErr w:type="gramStart"/>
-      <w:r>
-        <w:t>9</w:t>
-      </w:r>
-      <w:proofErr w:type="gramEnd"/>
-      <w:r>
-        <w:t xml:space="preserve"> 2019, 18:34:13) [MSC v.1915 64 bit (AMD64)] on win32</w:t>
+        <w:t>Fixed paths to work with Python 3.7.4 (default, Aug 9 2019, 18:34:13) [MSC v.1915 64 bit (AMD64)] on win32</w:t>
       </w:r>
     </w:p>
     <w:p>
@@ -3514,13 +4452,8 @@
           <w:numId w:val="5"/>
         </w:numPr>
       </w:pPr>
-      <w:proofErr w:type="gramStart"/>
-      <w:r>
-        <w:t>Made adjustments to</w:t>
-      </w:r>
-      <w:proofErr w:type="gramEnd"/>
-      <w:r>
-        <w:t xml:space="preserve"> distributions</w:t>
+      <w:r>
+        <w:t>Made adjustments to distributions</w:t>
       </w:r>
     </w:p>
     <w:p/>
@@ -4629,6 +5562,119 @@
     </w:lvl>
   </w:abstractNum>
   <w:abstractNum w:abstractNumId="8" w15:restartNumberingAfterBreak="0">
+    <w:nsid w:val="3DEA7DBC"/>
+    <w:multiLevelType w:val="hybridMultilevel"/>
+    <w:tmpl w:val="BFC0CCF4"/>
+    <w:lvl w:ilvl="0" w:tplc="18090001">
+      <w:start w:val="1"/>
+      <w:numFmt w:val="bullet"/>
+      <w:lvlText w:val=""/>
+      <w:lvlJc w:val="left"/>
+      <w:pPr>
+        <w:ind w:left="720" w:hanging="360"/>
+      </w:pPr>
+      <w:rPr>
+        <w:rFonts w:ascii="Symbol" w:hAnsi="Symbol" w:hint="default"/>
+      </w:rPr>
+    </w:lvl>
+    <w:lvl w:ilvl="1" w:tplc="18090003" w:tentative="1">
+      <w:start w:val="1"/>
+      <w:numFmt w:val="bullet"/>
+      <w:lvlText w:val="o"/>
+      <w:lvlJc w:val="left"/>
+      <w:pPr>
+        <w:ind w:left="1440" w:hanging="360"/>
+      </w:pPr>
+      <w:rPr>
+        <w:rFonts w:ascii="Courier New" w:hAnsi="Courier New" w:cs="Courier New" w:hint="default"/>
+      </w:rPr>
+    </w:lvl>
+    <w:lvl w:ilvl="2" w:tplc="18090005" w:tentative="1">
+      <w:start w:val="1"/>
+      <w:numFmt w:val="bullet"/>
+      <w:lvlText w:val=""/>
+      <w:lvlJc w:val="left"/>
+      <w:pPr>
+        <w:ind w:left="2160" w:hanging="360"/>
+      </w:pPr>
+      <w:rPr>
+        <w:rFonts w:ascii="Wingdings" w:hAnsi="Wingdings" w:hint="default"/>
+      </w:rPr>
+    </w:lvl>
+    <w:lvl w:ilvl="3" w:tplc="18090001" w:tentative="1">
+      <w:start w:val="1"/>
+      <w:numFmt w:val="bullet"/>
+      <w:lvlText w:val=""/>
+      <w:lvlJc w:val="left"/>
+      <w:pPr>
+        <w:ind w:left="2880" w:hanging="360"/>
+      </w:pPr>
+      <w:rPr>
+        <w:rFonts w:ascii="Symbol" w:hAnsi="Symbol" w:hint="default"/>
+      </w:rPr>
+    </w:lvl>
+    <w:lvl w:ilvl="4" w:tplc="18090003" w:tentative="1">
+      <w:start w:val="1"/>
+      <w:numFmt w:val="bullet"/>
+      <w:lvlText w:val="o"/>
+      <w:lvlJc w:val="left"/>
+      <w:pPr>
+        <w:ind w:left="3600" w:hanging="360"/>
+      </w:pPr>
+      <w:rPr>
+        <w:rFonts w:ascii="Courier New" w:hAnsi="Courier New" w:cs="Courier New" w:hint="default"/>
+      </w:rPr>
+    </w:lvl>
+    <w:lvl w:ilvl="5" w:tplc="18090005" w:tentative="1">
+      <w:start w:val="1"/>
+      <w:numFmt w:val="bullet"/>
+      <w:lvlText w:val=""/>
+      <w:lvlJc w:val="left"/>
+      <w:pPr>
+        <w:ind w:left="4320" w:hanging="360"/>
+      </w:pPr>
+      <w:rPr>
+        <w:rFonts w:ascii="Wingdings" w:hAnsi="Wingdings" w:hint="default"/>
+      </w:rPr>
+    </w:lvl>
+    <w:lvl w:ilvl="6" w:tplc="18090001" w:tentative="1">
+      <w:start w:val="1"/>
+      <w:numFmt w:val="bullet"/>
+      <w:lvlText w:val=""/>
+      <w:lvlJc w:val="left"/>
+      <w:pPr>
+        <w:ind w:left="5040" w:hanging="360"/>
+      </w:pPr>
+      <w:rPr>
+        <w:rFonts w:ascii="Symbol" w:hAnsi="Symbol" w:hint="default"/>
+      </w:rPr>
+    </w:lvl>
+    <w:lvl w:ilvl="7" w:tplc="18090003" w:tentative="1">
+      <w:start w:val="1"/>
+      <w:numFmt w:val="bullet"/>
+      <w:lvlText w:val="o"/>
+      <w:lvlJc w:val="left"/>
+      <w:pPr>
+        <w:ind w:left="5760" w:hanging="360"/>
+      </w:pPr>
+      <w:rPr>
+        <w:rFonts w:ascii="Courier New" w:hAnsi="Courier New" w:cs="Courier New" w:hint="default"/>
+      </w:rPr>
+    </w:lvl>
+    <w:lvl w:ilvl="8" w:tplc="18090005" w:tentative="1">
+      <w:start w:val="1"/>
+      <w:numFmt w:val="bullet"/>
+      <w:lvlText w:val=""/>
+      <w:lvlJc w:val="left"/>
+      <w:pPr>
+        <w:ind w:left="6480" w:hanging="360"/>
+      </w:pPr>
+      <w:rPr>
+        <w:rFonts w:ascii="Wingdings" w:hAnsi="Wingdings" w:hint="default"/>
+      </w:rPr>
+    </w:lvl>
+  </w:abstractNum>
+  <w:abstractNum w:abstractNumId="9" w15:restartNumberingAfterBreak="0">
     <w:nsid w:val="4E137C07"/>
     <w:multiLevelType w:val="hybridMultilevel"/>
     <w:tmpl w:val="3D0A348C"/>
@@ -4714,7 +5760,7 @@
       </w:pPr>
     </w:lvl>
   </w:abstractNum>
-  <w:abstractNum w:abstractNumId="9" w15:restartNumberingAfterBreak="0">
+  <w:abstractNum w:abstractNumId="10" w15:restartNumberingAfterBreak="0">
     <w:nsid w:val="500B7D7D"/>
     <w:multiLevelType w:val="hybridMultilevel"/>
     <w:tmpl w:val="F16EB324"/>
@@ -4800,7 +5846,7 @@
       </w:pPr>
     </w:lvl>
   </w:abstractNum>
-  <w:abstractNum w:abstractNumId="10" w15:restartNumberingAfterBreak="0">
+  <w:abstractNum w:abstractNumId="11" w15:restartNumberingAfterBreak="0">
     <w:nsid w:val="5FB60DB9"/>
     <w:multiLevelType w:val="hybridMultilevel"/>
     <w:tmpl w:val="26FAB9C6"/>
@@ -4886,7 +5932,7 @@
       </w:pPr>
     </w:lvl>
   </w:abstractNum>
-  <w:abstractNum w:abstractNumId="11" w15:restartNumberingAfterBreak="0">
+  <w:abstractNum w:abstractNumId="12" w15:restartNumberingAfterBreak="0">
     <w:nsid w:val="6C3A3836"/>
     <w:multiLevelType w:val="hybridMultilevel"/>
     <w:tmpl w:val="738E7F64"/>
@@ -5003,10 +6049,10 @@
     <w:abstractNumId w:val="2"/>
   </w:num>
   <w:num w:numId="2">
-    <w:abstractNumId w:val="8"/>
+    <w:abstractNumId w:val="9"/>
   </w:num>
   <w:num w:numId="3">
-    <w:abstractNumId w:val="10"/>
+    <w:abstractNumId w:val="11"/>
   </w:num>
   <w:num w:numId="4">
     <w:abstractNumId w:val="4"/>
@@ -5018,7 +6064,7 @@
     <w:abstractNumId w:val="3"/>
   </w:num>
   <w:num w:numId="7">
-    <w:abstractNumId w:val="9"/>
+    <w:abstractNumId w:val="10"/>
   </w:num>
   <w:num w:numId="8">
     <w:abstractNumId w:val="6"/>
@@ -5033,7 +6079,10 @@
     <w:abstractNumId w:val="0"/>
   </w:num>
   <w:num w:numId="12">
-    <w:abstractNumId w:val="11"/>
+    <w:abstractNumId w:val="12"/>
+  </w:num>
+  <w:num w:numId="13">
+    <w:abstractNumId w:val="8"/>
   </w:num>
 </w:numbering>
 </file>
@@ -5055,7 +6104,7 @@
       </w:pPr>
     </w:pPrDefault>
   </w:docDefaults>
-  <w:latentStyles w:defLockedState="0" w:defUIPriority="99" w:defSemiHidden="0" w:defUnhideWhenUsed="0" w:defQFormat="0" w:count="375">
+  <w:latentStyles w:defLockedState="0" w:defUIPriority="99" w:defSemiHidden="0" w:defUnhideWhenUsed="0" w:defQFormat="0" w:count="376">
     <w:lsdException w:name="Normal" w:uiPriority="0" w:qFormat="1"/>
     <w:lsdException w:name="heading 1" w:uiPriority="9" w:qFormat="1"/>
     <w:lsdException w:name="heading 2" w:semiHidden="1" w:uiPriority="9" w:unhideWhenUsed="1" w:qFormat="1"/>
@@ -5161,7 +6210,6 @@
     <w:lsdException w:name="HTML Sample" w:semiHidden="1" w:unhideWhenUsed="1"/>
     <w:lsdException w:name="HTML Typewriter" w:semiHidden="1" w:unhideWhenUsed="1"/>
     <w:lsdException w:name="HTML Variable" w:semiHidden="1" w:unhideWhenUsed="1"/>
-    <w:lsdException w:name="Normal Table" w:semiHidden="1" w:unhideWhenUsed="1"/>
     <w:lsdException w:name="annotation subject" w:semiHidden="1" w:unhideWhenUsed="1"/>
     <w:lsdException w:name="No List" w:semiHidden="1" w:unhideWhenUsed="1"/>
     <w:lsdException w:name="Outline List 1" w:semiHidden="1" w:unhideWhenUsed="1"/>
@@ -5208,10 +6256,8 @@
     <w:lsdException w:name="Table Subtle 2" w:semiHidden="1" w:unhideWhenUsed="1"/>
     <w:lsdException w:name="Table Web 1" w:semiHidden="1" w:unhideWhenUsed="1"/>
     <w:lsdException w:name="Table Web 2" w:semiHidden="1" w:unhideWhenUsed="1"/>
-    <w:lsdException w:name="Table Web 3" w:semiHidden="1" w:unhideWhenUsed="1"/>
     <w:lsdException w:name="Balloon Text" w:semiHidden="1" w:unhideWhenUsed="1"/>
     <w:lsdException w:name="Table Grid" w:uiPriority="39"/>
-    <w:lsdException w:name="Table Theme" w:semiHidden="1" w:unhideWhenUsed="1"/>
     <w:lsdException w:name="Placeholder Text" w:semiHidden="1"/>
     <w:lsdException w:name="No Spacing" w:uiPriority="1" w:qFormat="1"/>
     <w:lsdException w:name="Light Shading" w:uiPriority="60"/>
@@ -5431,6 +6477,7 @@
     <w:lsdException w:name="Smart Hyperlink" w:semiHidden="1" w:unhideWhenUsed="1"/>
     <w:lsdException w:name="Hashtag" w:semiHidden="1" w:unhideWhenUsed="1"/>
     <w:lsdException w:name="Unresolved Mention" w:semiHidden="1" w:unhideWhenUsed="1"/>
+    <w:lsdException w:name="Smart Link" w:semiHidden="1" w:unhideWhenUsed="1"/>
   </w:latentStyles>
   <w:style w:type="paragraph" w:default="1" w:styleId="Normal">
     <w:name w:val="Normal"/>
@@ -6078,7 +7125,7 @@
 </file>
 
 <file path=customXml/itemProps1.xml><?xml version="1.0" encoding="utf-8"?>
-<ds:datastoreItem xmlns:ds="http://schemas.openxmlformats.org/officeDocument/2006/customXml" ds:itemID="{F298694F-AABE-4163-9C5F-D7099F4C67CB}">
+<ds:datastoreItem xmlns:ds="http://schemas.openxmlformats.org/officeDocument/2006/customXml" ds:itemID="{F54318CD-7AB4-4D9E-8F8D-2859673914B8}">
   <ds:schemaRefs>
     <ds:schemaRef ds:uri="http://schemas.openxmlformats.org/officeDocument/2006/bibliography"/>
   </ds:schemaRefs>

</xml_diff>

<commit_message>
fixed issues form user testing 2
</commit_message>
<xml_diff>
--- a/Documents/asl_assignment1_template.docx
+++ b/Documents/asl_assignment1_template.docx
@@ -2735,7 +2735,12 @@
         <w:t>column,</w:t>
       </w:r>
       <w:r>
-        <w:t xml:space="preserve"> the error prompt said to only select an integer – changed prompt to ask for an integer/float column</w:t>
+        <w:t xml:space="preserve"> the error prompt said to only select an integer – changed prompt</w:t>
+      </w:r>
+      <w:bookmarkStart w:id="4" w:name="_GoBack"/>
+      <w:bookmarkEnd w:id="4"/>
+      <w:r>
+        <w:t xml:space="preserve"> to ask for an integer/float column</w:t>
       </w:r>
     </w:p>
     <w:p>
@@ -2753,6 +2758,9 @@
       <w:r>
         <w:t>–</w:t>
       </w:r>
+      <w:r>
+        <w:t xml:space="preserve"> added a print to tell where the files are exported</w:t>
+      </w:r>
     </w:p>
     <w:p>
       <w:pPr>
@@ -2764,7 +2772,22 @@
         <w:spacing w:after="160" w:line="259" w:lineRule="auto"/>
       </w:pPr>
       <w:r>
-        <w:t xml:space="preserve">Single export seems to output to the wrong date – </w:t>
+        <w:t>Single export seems to output to the wrong date</w:t>
+      </w:r>
+      <w:r>
+        <w:t xml:space="preserve"> folder</w:t>
+      </w:r>
+      <w:r>
+        <w:t xml:space="preserve"> – </w:t>
+      </w:r>
+      <w:r>
+        <w:t xml:space="preserve">default value was persisting across all calls to </w:t>
+      </w:r>
+      <w:r>
+        <w:t>function,</w:t>
+      </w:r>
+      <w:r>
+        <w:t xml:space="preserve"> so date is now always passed in as a param.</w:t>
       </w:r>
     </w:p>
     <w:p>
@@ -2787,6 +2810,28 @@
       <w:r>
         <w:t xml:space="preserve"> –</w:t>
       </w:r>
+      <w:r>
+        <w:t xml:space="preserve"> added </w:t>
+      </w:r>
+      <w:proofErr w:type="spellStart"/>
+      <w:r>
+        <w:t>l</w:t>
+      </w:r>
+      <w:r>
+        <w:t>r</w:t>
+      </w:r>
+      <w:proofErr w:type="spellEnd"/>
+      <w:r>
+        <w:t xml:space="preserve">_ to start of csv and txt export for linear regression to match the format for </w:t>
+      </w:r>
+      <w:proofErr w:type="spellStart"/>
+      <w:r>
+        <w:t>png</w:t>
+      </w:r>
+      <w:proofErr w:type="spellEnd"/>
+      <w:r>
+        <w:t xml:space="preserve"> files</w:t>
+      </w:r>
     </w:p>
     <w:p>
       <w:pPr>
@@ -2801,7 +2846,13 @@
         <w:t xml:space="preserve">When reloading a custom data set the </w:t>
       </w:r>
       <w:r>
-        <w:t>previous data types are used –</w:t>
+        <w:t xml:space="preserve">previous data types are used </w:t>
+      </w:r>
+      <w:r>
+        <w:t xml:space="preserve">– default value was persisting across all calls to function, so </w:t>
+      </w:r>
+      <w:r>
+        <w:t>data types are now always passed in.</w:t>
       </w:r>
     </w:p>
     <w:p>
@@ -2814,12 +2865,18 @@
         <w:spacing w:after="160" w:line="259" w:lineRule="auto"/>
       </w:pPr>
       <w:r>
-        <w:t>When asking for data types the last one alwa</w:t>
-      </w:r>
-      <w:bookmarkStart w:id="4" w:name="_GoBack"/>
-      <w:bookmarkEnd w:id="4"/>
-      <w:r>
-        <w:t>ys ends up on 2 lines -</w:t>
+        <w:t xml:space="preserve">When asking for data types the last one always ends up on 2 lines </w:t>
+      </w:r>
+      <w:r>
+        <w:t xml:space="preserve">– fixed formatting </w:t>
+      </w:r>
+      <w:proofErr w:type="gramStart"/>
+      <w:r>
+        <w:t>using .strip</w:t>
+      </w:r>
+      <w:proofErr w:type="gramEnd"/>
+      <w:r>
+        <w:t>() as there was a line break for the last value.</w:t>
       </w:r>
     </w:p>
     <w:p>
@@ -2845,13 +2902,7 @@
     </w:p>
     <w:p>
       <w:r>
-        <w:t>There are three types of data provided by the program. The information about the data set, normal distribution and linear regression outputs. The information about the data set is printed to the screen. N</w:t>
-      </w:r>
-      <w:r>
-        <w:t>ormal distribution and linear regression</w:t>
-      </w:r>
-      <w:r>
-        <w:t xml:space="preserve"> provide both graphical and text output. They can also be exported to files.</w:t>
+        <w:t>There are three types of data provided by the program. The information about the data set, normal distribution and linear regression outputs. The information about the data set is printed to the screen. Normal distribution and linear regression provide both graphical and text output. They can also be exported to files.</w:t>
       </w:r>
     </w:p>
     <w:p/>
@@ -2926,13 +2977,7 @@
     <w:p/>
     <w:p>
       <w:r>
-        <w:t>Printed</w:t>
-      </w:r>
-      <w:r>
-        <w:t xml:space="preserve"> Data</w:t>
-      </w:r>
-      <w:r>
-        <w:t>:</w:t>
+        <w:t>Printed Data:</w:t>
       </w:r>
       <w:r>
         <w:tab/>
@@ -3095,19 +3140,7 @@
     <w:p/>
     <w:p>
       <w:r>
-        <w:t xml:space="preserve">Sample </w:t>
-      </w:r>
-      <w:r>
-        <w:t>graph</w:t>
-      </w:r>
-      <w:r>
-        <w:t xml:space="preserve"> for </w:t>
-      </w:r>
-      <w:r>
-        <w:t>number of users (total)</w:t>
-      </w:r>
-      <w:r>
-        <w:t xml:space="preserve"> from data set per record:</w:t>
+        <w:t>Sample graph for number of users (total) from data set per record:</w:t>
       </w:r>
     </w:p>
     <w:p>
@@ -3118,6 +3151,9 @@
         </w:rPr>
       </w:pPr>
       <w:r>
+        <w:rPr>
+          <w:noProof/>
+        </w:rPr>
         <w:drawing>
           <wp:inline distT="0" distB="0" distL="0" distR="0" wp14:anchorId="6F37551F" wp14:editId="4C6978E6">
             <wp:extent cx="4393873" cy="3295650"/>
@@ -3300,6 +3336,9 @@
         <w:spacing w:after="160" w:line="259" w:lineRule="auto"/>
       </w:pPr>
       <w:r>
+        <w:rPr>
+          <w:noProof/>
+        </w:rPr>
         <w:drawing>
           <wp:inline distT="0" distB="0" distL="0" distR="0" wp14:anchorId="7DC6810B" wp14:editId="625F7F13">
             <wp:extent cx="3495675" cy="2621950"/>
@@ -3377,6 +3416,9 @@
         </w:rPr>
       </w:pPr>
       <w:r>
+        <w:rPr>
+          <w:noProof/>
+        </w:rPr>
         <w:drawing>
           <wp:inline distT="0" distB="0" distL="0" distR="0" wp14:anchorId="4DC44666" wp14:editId="7DCDA13A">
             <wp:extent cx="2724150" cy="2043265"/>
@@ -3414,6 +3456,9 @@
         </w:drawing>
       </w:r>
       <w:r>
+        <w:rPr>
+          <w:noProof/>
+        </w:rPr>
         <w:drawing>
           <wp:inline distT="0" distB="0" distL="0" distR="0" wp14:anchorId="54AF16AB" wp14:editId="5C058DD6">
             <wp:extent cx="2724150" cy="2043263"/>
@@ -3456,6 +3501,9 @@
         <w:jc w:val="center"/>
       </w:pPr>
       <w:r>
+        <w:rPr>
+          <w:noProof/>
+        </w:rPr>
         <w:drawing>
           <wp:inline distT="0" distB="0" distL="0" distR="0" wp14:anchorId="5C1F4446" wp14:editId="368B2319">
             <wp:extent cx="2730298" cy="2047875"/>
@@ -3495,16 +3543,7 @@
     </w:p>
     <w:p>
       <w:r>
-        <w:t>From samples like the above</w:t>
-      </w:r>
-      <w:r>
-        <w:t xml:space="preserve"> </w:t>
-      </w:r>
-      <w:r>
-        <w:t>we can see that more registered users use the service then casual ones which gives us quick and interesting insights into the dataset and how the columns are distributed.</w:t>
-      </w:r>
-      <w:r>
-        <w:t xml:space="preserve"> This can be very useful when we quickly need to analyse a column.</w:t>
+        <w:t>From samples like the above we can see that more registered users use the service then casual ones which gives us quick and interesting insights into the dataset and how the columns are distributed. This can be very useful when we quickly need to analyse a column.</w:t>
       </w:r>
     </w:p>
     <w:p/>
@@ -3533,6 +3572,9 @@
     </w:p>
     <w:p>
       <w:r>
+        <w:rPr>
+          <w:noProof/>
+        </w:rPr>
         <w:drawing>
           <wp:inline distT="0" distB="0" distL="0" distR="0" wp14:anchorId="7E143135" wp14:editId="618D3A87">
             <wp:extent cx="2867025" cy="2150426"/>
@@ -3590,6 +3632,9 @@
     </w:p>
     <w:p>
       <w:r>
+        <w:rPr>
+          <w:noProof/>
+        </w:rPr>
         <w:drawing>
           <wp:inline distT="0" distB="0" distL="0" distR="0" wp14:anchorId="17BE4B41" wp14:editId="749EE5BF">
             <wp:extent cx="3562350" cy="2671960"/>
@@ -3684,6 +3729,9 @@
     </w:p>
     <w:p>
       <w:r>
+        <w:rPr>
+          <w:noProof/>
+        </w:rPr>
         <w:drawing>
           <wp:inline distT="0" distB="0" distL="0" distR="0" wp14:anchorId="3A69BEA1" wp14:editId="79EDCABA">
             <wp:extent cx="3048000" cy="2286169"/>
@@ -6210,6 +6258,7 @@
     <w:lsdException w:name="HTML Sample" w:semiHidden="1" w:unhideWhenUsed="1"/>
     <w:lsdException w:name="HTML Typewriter" w:semiHidden="1" w:unhideWhenUsed="1"/>
     <w:lsdException w:name="HTML Variable" w:semiHidden="1" w:unhideWhenUsed="1"/>
+    <w:lsdException w:name="Normal Table" w:semiHidden="1" w:unhideWhenUsed="1"/>
     <w:lsdException w:name="annotation subject" w:semiHidden="1" w:unhideWhenUsed="1"/>
     <w:lsdException w:name="No List" w:semiHidden="1" w:unhideWhenUsed="1"/>
     <w:lsdException w:name="Outline List 1" w:semiHidden="1" w:unhideWhenUsed="1"/>
@@ -6256,8 +6305,10 @@
     <w:lsdException w:name="Table Subtle 2" w:semiHidden="1" w:unhideWhenUsed="1"/>
     <w:lsdException w:name="Table Web 1" w:semiHidden="1" w:unhideWhenUsed="1"/>
     <w:lsdException w:name="Table Web 2" w:semiHidden="1" w:unhideWhenUsed="1"/>
+    <w:lsdException w:name="Table Web 3" w:semiHidden="1" w:unhideWhenUsed="1"/>
     <w:lsdException w:name="Balloon Text" w:semiHidden="1" w:unhideWhenUsed="1"/>
     <w:lsdException w:name="Table Grid" w:uiPriority="39"/>
+    <w:lsdException w:name="Table Theme" w:semiHidden="1" w:unhideWhenUsed="1"/>
     <w:lsdException w:name="Placeholder Text" w:semiHidden="1"/>
     <w:lsdException w:name="No Spacing" w:uiPriority="1" w:qFormat="1"/>
     <w:lsdException w:name="Light Shading" w:uiPriority="60"/>
@@ -7125,7 +7176,7 @@
 </file>
 
 <file path=customXml/itemProps1.xml><?xml version="1.0" encoding="utf-8"?>
-<ds:datastoreItem xmlns:ds="http://schemas.openxmlformats.org/officeDocument/2006/customXml" ds:itemID="{F54318CD-7AB4-4D9E-8F8D-2859673914B8}">
+<ds:datastoreItem xmlns:ds="http://schemas.openxmlformats.org/officeDocument/2006/customXml" ds:itemID="{4A05F44A-2273-40F9-9CBC-94D530F14D08}">
   <ds:schemaRefs>
     <ds:schemaRef ds:uri="http://schemas.openxmlformats.org/officeDocument/2006/bibliography"/>
   </ds:schemaRefs>

</xml_diff>